<commit_message>
add FORUM-post.php and Loading.php
</commit_message>
<xml_diff>
--- a/接口文档.docx
+++ b/接口文档.docx
@@ -2,13 +2,7 @@
 <file path=word/document.xml><?xml version="1.0" encoding="utf-8"?>
 <w:document xmlns:wpc="http://schemas.microsoft.com/office/word/2010/wordprocessingCanvas" xmlns:cx="http://schemas.microsoft.com/office/drawing/2014/chartex" xmlns:cx1="http://schemas.microsoft.com/office/drawing/2015/9/8/chartex" xmlns:cx2="http://schemas.microsoft.com/office/drawing/2015/10/21/chartex" xmlns:cx3="http://schemas.microsoft.com/office/drawing/2016/5/9/chartex" xmlns:cx4="http://schemas.microsoft.com/office/drawing/2016/5/10/chartex" xmlns:cx5="http://schemas.microsoft.com/office/drawing/2016/5/11/chartex" xmlns:cx6="http://schemas.microsoft.com/office/drawing/2016/5/12/chartex" xmlns:cx7="http://schemas.microsoft.com/office/drawing/2016/5/13/chartex" xmlns:cx8="http://schemas.microsoft.com/office/drawing/2016/5/14/chartex" xmlns:mc="http://schemas.openxmlformats.org/markup-compatibility/2006" xmlns:aink="http://schemas.microsoft.com/office/drawing/2016/ink" xmlns:am3d="http://schemas.microsoft.com/office/drawing/2017/model3d" xmlns:o="urn:schemas-microsoft-com:office:office" xmlns:r="http://schemas.openxmlformats.org/officeDocument/2006/relationships" xmlns:m="http://schemas.openxmlformats.org/officeDocument/2006/math" xmlns:v="urn:schemas-microsoft-com:vml" xmlns:wp14="http://schemas.microsoft.com/office/word/2010/wordprocessingDrawing" xmlns:wp="http://schemas.openxmlformats.org/drawingml/2006/wordprocessingDrawing" xmlns:w10="urn:schemas-microsoft-com:office:word" xmlns:w="http://schemas.openxmlformats.org/wordprocessingml/2006/main" xmlns:w14="http://schemas.microsoft.com/office/word/2010/wordml" xmlns:w15="http://schemas.microsoft.com/office/word/2012/wordml" xmlns:w16cid="http://schemas.microsoft.com/office/word/2016/wordml/cid" xmlns:w16se="http://schemas.microsoft.com/office/word/2015/wordml/symex" xmlns:wpg="http://schemas.microsoft.com/office/word/2010/wordprocessingGroup" xmlns:wpi="http://schemas.microsoft.com/office/word/2010/wordprocessingInk" xmlns:wne="http://schemas.microsoft.com/office/word/2006/wordml" xmlns:wps="http://schemas.microsoft.com/office/word/2010/wordprocessingShape" mc:Ignorable="w14 w15 w16se w16cid wp14">
   <w:body>
-    <w:p>
-      <w:pPr>
-        <w:rPr>
-          <w:rFonts w:hint="eastAsia"/>
-        </w:rPr>
-      </w:pPr>
-    </w:p>
+    <w:p/>
     <w:p>
       <w:r>
         <w:rPr>
@@ -907,13 +901,7 @@
         </w:tc>
       </w:tr>
     </w:tbl>
-    <w:p>
-      <w:pPr>
-        <w:rPr>
-          <w:rFonts w:hint="eastAsia"/>
-        </w:rPr>
-      </w:pPr>
-    </w:p>
+    <w:p/>
     <w:p>
       <w:r>
         <w:rPr>
@@ -1339,7 +1327,7 @@
             <w:pPr>
               <w:jc w:val="center"/>
               <w:rPr>
-                <w:rFonts w:ascii="华文中宋" w:eastAsia="华文中宋" w:hAnsi="华文中宋" w:hint="eastAsia"/>
+                <w:rFonts w:ascii="华文中宋" w:eastAsia="华文中宋" w:hAnsi="华文中宋"/>
               </w:rPr>
             </w:pPr>
             <w:r>
@@ -1358,7 +1346,7 @@
             <w:pPr>
               <w:jc w:val="center"/>
               <w:rPr>
-                <w:rFonts w:ascii="华文中宋" w:eastAsia="华文中宋" w:hAnsi="华文中宋" w:hint="eastAsia"/>
+                <w:rFonts w:ascii="华文中宋" w:eastAsia="华文中宋" w:hAnsi="华文中宋"/>
               </w:rPr>
             </w:pPr>
             <w:r>
@@ -1389,7 +1377,7 @@
             <w:pPr>
               <w:jc w:val="center"/>
               <w:rPr>
-                <w:rFonts w:ascii="华文中宋" w:eastAsia="华文中宋" w:hAnsi="华文中宋" w:hint="eastAsia"/>
+                <w:rFonts w:ascii="华文中宋" w:eastAsia="华文中宋" w:hAnsi="华文中宋"/>
               </w:rPr>
             </w:pPr>
             <w:r>
@@ -1681,7 +1669,7 @@
             <w:pPr>
               <w:jc w:val="center"/>
               <w:rPr>
-                <w:rFonts w:ascii="华文中宋" w:eastAsia="华文中宋" w:hAnsi="华文中宋" w:hint="eastAsia"/>
+                <w:rFonts w:ascii="华文中宋" w:eastAsia="华文中宋" w:hAnsi="华文中宋"/>
               </w:rPr>
             </w:pPr>
             <w:r>
@@ -1700,7 +1688,7 @@
             <w:pPr>
               <w:jc w:val="center"/>
               <w:rPr>
-                <w:rFonts w:ascii="华文中宋" w:eastAsia="华文中宋" w:hAnsi="华文中宋" w:hint="eastAsia"/>
+                <w:rFonts w:ascii="华文中宋" w:eastAsia="华文中宋" w:hAnsi="华文中宋"/>
               </w:rPr>
             </w:pPr>
             <w:r>
@@ -1719,7 +1707,7 @@
             <w:pPr>
               <w:jc w:val="center"/>
               <w:rPr>
-                <w:rFonts w:ascii="华文中宋" w:eastAsia="华文中宋" w:hAnsi="华文中宋" w:hint="eastAsia"/>
+                <w:rFonts w:ascii="华文中宋" w:eastAsia="华文中宋" w:hAnsi="华文中宋"/>
               </w:rPr>
             </w:pPr>
             <w:r>
@@ -1738,7 +1726,7 @@
             <w:pPr>
               <w:jc w:val="center"/>
               <w:rPr>
-                <w:rFonts w:ascii="华文中宋" w:eastAsia="华文中宋" w:hAnsi="华文中宋" w:hint="eastAsia"/>
+                <w:rFonts w:ascii="华文中宋" w:eastAsia="华文中宋" w:hAnsi="华文中宋"/>
               </w:rPr>
             </w:pPr>
             <w:r>
@@ -1942,7 +1930,7 @@
             <w:pPr>
               <w:jc w:val="center"/>
               <w:rPr>
-                <w:rFonts w:ascii="华文中宋" w:eastAsia="华文中宋" w:hAnsi="华文中宋" w:hint="eastAsia"/>
+                <w:rFonts w:ascii="华文中宋" w:eastAsia="华文中宋" w:hAnsi="华文中宋"/>
               </w:rPr>
             </w:pPr>
             <w:r>
@@ -2025,7 +2013,7 @@
             <w:pPr>
               <w:jc w:val="center"/>
               <w:rPr>
-                <w:rFonts w:ascii="华文中宋" w:eastAsia="华文中宋" w:hAnsi="华文中宋" w:hint="eastAsia"/>
+                <w:rFonts w:ascii="华文中宋" w:eastAsia="华文中宋" w:hAnsi="华文中宋"/>
               </w:rPr>
             </w:pPr>
             <w:r>
@@ -2073,7 +2061,7 @@
             <w:pPr>
               <w:jc w:val="center"/>
               <w:rPr>
-                <w:rFonts w:ascii="华文中宋" w:eastAsia="华文中宋" w:hAnsi="华文中宋" w:hint="eastAsia"/>
+                <w:rFonts w:ascii="华文中宋" w:eastAsia="华文中宋" w:hAnsi="华文中宋"/>
               </w:rPr>
             </w:pPr>
             <w:r>
@@ -2727,13 +2715,7 @@
         </w:tc>
       </w:tr>
     </w:tbl>
-    <w:p>
-      <w:pPr>
-        <w:rPr>
-          <w:rFonts w:hint="eastAsia"/>
-        </w:rPr>
-      </w:pPr>
-    </w:p>
+    <w:p/>
     <w:p>
       <w:r>
         <w:rPr>
@@ -3293,13 +3275,7 @@
         </w:tc>
       </w:tr>
     </w:tbl>
-    <w:p>
-      <w:pPr>
-        <w:rPr>
-          <w:rFonts w:hint="eastAsia"/>
-        </w:rPr>
-      </w:pPr>
-    </w:p>
+    <w:p/>
     <w:p>
       <w:r>
         <w:rPr>
@@ -3466,13 +3442,13 @@
               <w:rPr>
                 <w:rFonts w:ascii="华文中宋" w:eastAsia="华文中宋" w:hAnsi="华文中宋"/>
               </w:rPr>
-              <w:t>S</w:t>
-            </w:r>
-            <w:r>
-              <w:rPr>
-                <w:rFonts w:ascii="华文中宋" w:eastAsia="华文中宋" w:hAnsi="华文中宋" w:hint="eastAsia"/>
-              </w:rPr>
-              <w:t>tring</w:t>
+              <w:t>J</w:t>
+            </w:r>
+            <w:r>
+              <w:rPr>
+                <w:rFonts w:ascii="华文中宋" w:eastAsia="华文中宋" w:hAnsi="华文中宋" w:hint="eastAsia"/>
+              </w:rPr>
+              <w:t>son</w:t>
             </w:r>
           </w:p>
         </w:tc>
@@ -3596,86 +3572,80 @@
               <w:rPr>
                 <w:rFonts w:ascii="华文中宋" w:eastAsia="华文中宋" w:hAnsi="华文中宋" w:hint="eastAsia"/>
               </w:rPr>
-              <w:t>用户</w:t>
-            </w:r>
-            <w:r>
-              <w:rPr>
-                <w:rFonts w:ascii="华文中宋" w:eastAsia="华文中宋" w:hAnsi="华文中宋" w:hint="eastAsia"/>
-              </w:rPr>
-              <w:t>昵称</w:t>
-            </w:r>
-          </w:p>
-        </w:tc>
-        <w:tc>
-          <w:tcPr>
-            <w:tcW w:w="1659" w:type="dxa"/>
-          </w:tcPr>
-          <w:p>
-            <w:pPr>
-              <w:jc w:val="center"/>
-              <w:rPr>
-                <w:rFonts w:ascii="华文中宋" w:eastAsia="华文中宋" w:hAnsi="华文中宋"/>
-              </w:rPr>
-            </w:pPr>
-            <w:r>
-              <w:rPr>
-                <w:rFonts w:ascii="华文中宋" w:eastAsia="华文中宋" w:hAnsi="华文中宋"/>
-              </w:rPr>
-              <w:t>U</w:t>
-            </w:r>
-            <w:r>
-              <w:rPr>
-                <w:rFonts w:ascii="华文中宋" w:eastAsia="华文中宋" w:hAnsi="华文中宋" w:hint="eastAsia"/>
-              </w:rPr>
-              <w:t>ser</w:t>
-            </w:r>
-            <w:r>
-              <w:rPr>
-                <w:rFonts w:ascii="华文中宋" w:eastAsia="华文中宋" w:hAnsi="华文中宋" w:hint="eastAsia"/>
-              </w:rPr>
-              <w:t>name</w:t>
-            </w:r>
-          </w:p>
-        </w:tc>
-        <w:tc>
-          <w:tcPr>
-            <w:tcW w:w="1659" w:type="dxa"/>
-          </w:tcPr>
-          <w:p>
-            <w:pPr>
-              <w:jc w:val="center"/>
-              <w:rPr>
-                <w:rFonts w:ascii="华文中宋" w:eastAsia="华文中宋" w:hAnsi="华文中宋"/>
-              </w:rPr>
-            </w:pPr>
-            <w:r>
-              <w:rPr>
-                <w:rFonts w:ascii="华文中宋" w:eastAsia="华文中宋" w:hAnsi="华文中宋"/>
-              </w:rPr>
-              <w:t>S</w:t>
-            </w:r>
-            <w:r>
-              <w:rPr>
-                <w:rFonts w:ascii="华文中宋" w:eastAsia="华文中宋" w:hAnsi="华文中宋" w:hint="eastAsia"/>
-              </w:rPr>
-              <w:t>tring</w:t>
-            </w:r>
-          </w:p>
-        </w:tc>
-        <w:tc>
-          <w:tcPr>
-            <w:tcW w:w="1659" w:type="dxa"/>
-          </w:tcPr>
-          <w:p>
-            <w:pPr>
-              <w:jc w:val="center"/>
-              <w:rPr>
-                <w:rFonts w:ascii="华文中宋" w:eastAsia="华文中宋" w:hAnsi="华文中宋"/>
-              </w:rPr>
-            </w:pPr>
-            <w:r>
-              <w:rPr>
-                <w:rFonts w:ascii="华文中宋" w:eastAsia="华文中宋" w:hAnsi="华文中宋" w:hint="eastAsia"/>
+              <w:t>用户id</w:t>
+            </w:r>
+          </w:p>
+        </w:tc>
+        <w:tc>
+          <w:tcPr>
+            <w:tcW w:w="1659" w:type="dxa"/>
+          </w:tcPr>
+          <w:p>
+            <w:pPr>
+              <w:jc w:val="center"/>
+              <w:rPr>
+                <w:rFonts w:ascii="华文中宋" w:eastAsia="华文中宋" w:hAnsi="华文中宋"/>
+              </w:rPr>
+            </w:pPr>
+            <w:r>
+              <w:rPr>
+                <w:rFonts w:ascii="华文中宋" w:eastAsia="华文中宋" w:hAnsi="华文中宋" w:hint="eastAsia"/>
+              </w:rPr>
+              <w:t>User</w:t>
+            </w:r>
+            <w:r>
+              <w:rPr>
+                <w:rFonts w:ascii="华文中宋" w:eastAsia="华文中宋" w:hAnsi="华文中宋"/>
+              </w:rPr>
+              <w:t>I</w:t>
+            </w:r>
+            <w:r>
+              <w:rPr>
+                <w:rFonts w:ascii="华文中宋" w:eastAsia="华文中宋" w:hAnsi="华文中宋" w:hint="eastAsia"/>
+              </w:rPr>
+              <w:t>d</w:t>
+            </w:r>
+          </w:p>
+        </w:tc>
+        <w:tc>
+          <w:tcPr>
+            <w:tcW w:w="1659" w:type="dxa"/>
+          </w:tcPr>
+          <w:p>
+            <w:pPr>
+              <w:jc w:val="center"/>
+              <w:rPr>
+                <w:rFonts w:ascii="华文中宋" w:eastAsia="华文中宋" w:hAnsi="华文中宋"/>
+              </w:rPr>
+            </w:pPr>
+            <w:r>
+              <w:rPr>
+                <w:rFonts w:ascii="华文中宋" w:eastAsia="华文中宋" w:hAnsi="华文中宋"/>
+              </w:rPr>
+              <w:t>I</w:t>
+            </w:r>
+            <w:r>
+              <w:rPr>
+                <w:rFonts w:ascii="华文中宋" w:eastAsia="华文中宋" w:hAnsi="华文中宋" w:hint="eastAsia"/>
+              </w:rPr>
+              <w:t>nteger</w:t>
+            </w:r>
+          </w:p>
+        </w:tc>
+        <w:tc>
+          <w:tcPr>
+            <w:tcW w:w="1659" w:type="dxa"/>
+          </w:tcPr>
+          <w:p>
+            <w:pPr>
+              <w:jc w:val="center"/>
+              <w:rPr>
+                <w:rFonts w:ascii="华文中宋" w:eastAsia="华文中宋" w:hAnsi="华文中宋"/>
+              </w:rPr>
+            </w:pPr>
+            <w:r>
+              <w:rPr>
+                <w:rFonts w:ascii="华文中宋" w:eastAsia="华文中宋" w:hAnsi="华文中宋"/>
               </w:rPr>
               <w:t>Y</w:t>
             </w:r>
@@ -3707,119 +3677,7 @@
             <w:pPr>
               <w:jc w:val="center"/>
               <w:rPr>
-                <w:rFonts w:ascii="华文中宋" w:eastAsia="华文中宋" w:hAnsi="华文中宋" w:hint="eastAsia"/>
-              </w:rPr>
-            </w:pPr>
-            <w:r>
-              <w:rPr>
-                <w:rFonts w:ascii="华文中宋" w:eastAsia="华文中宋" w:hAnsi="华文中宋" w:hint="eastAsia"/>
-              </w:rPr>
-              <w:t>用户id</w:t>
-            </w:r>
-          </w:p>
-        </w:tc>
-        <w:tc>
-          <w:tcPr>
-            <w:tcW w:w="1659" w:type="dxa"/>
-          </w:tcPr>
-          <w:p>
-            <w:pPr>
-              <w:jc w:val="center"/>
-              <w:rPr>
-                <w:rFonts w:ascii="华文中宋" w:eastAsia="华文中宋" w:hAnsi="华文中宋"/>
-              </w:rPr>
-            </w:pPr>
-            <w:r>
-              <w:rPr>
-                <w:rFonts w:ascii="华文中宋" w:eastAsia="华文中宋" w:hAnsi="华文中宋" w:hint="eastAsia"/>
-              </w:rPr>
-              <w:t>User</w:t>
-            </w:r>
-            <w:r>
-              <w:rPr>
-                <w:rFonts w:ascii="华文中宋" w:eastAsia="华文中宋" w:hAnsi="华文中宋"/>
-              </w:rPr>
-              <w:t>I</w:t>
-            </w:r>
-            <w:r>
-              <w:rPr>
-                <w:rFonts w:ascii="华文中宋" w:eastAsia="华文中宋" w:hAnsi="华文中宋" w:hint="eastAsia"/>
-              </w:rPr>
-              <w:t>d</w:t>
-            </w:r>
-          </w:p>
-        </w:tc>
-        <w:tc>
-          <w:tcPr>
-            <w:tcW w:w="1659" w:type="dxa"/>
-          </w:tcPr>
-          <w:p>
-            <w:pPr>
-              <w:jc w:val="center"/>
-              <w:rPr>
-                <w:rFonts w:ascii="华文中宋" w:eastAsia="华文中宋" w:hAnsi="华文中宋"/>
-              </w:rPr>
-            </w:pPr>
-            <w:r>
-              <w:rPr>
-                <w:rFonts w:ascii="华文中宋" w:eastAsia="华文中宋" w:hAnsi="华文中宋"/>
-              </w:rPr>
-              <w:t>I</w:t>
-            </w:r>
-            <w:r>
-              <w:rPr>
-                <w:rFonts w:ascii="华文中宋" w:eastAsia="华文中宋" w:hAnsi="华文中宋" w:hint="eastAsia"/>
-              </w:rPr>
-              <w:t>nteger</w:t>
-            </w:r>
-          </w:p>
-        </w:tc>
-        <w:tc>
-          <w:tcPr>
-            <w:tcW w:w="1659" w:type="dxa"/>
-          </w:tcPr>
-          <w:p>
-            <w:pPr>
-              <w:jc w:val="center"/>
-              <w:rPr>
-                <w:rFonts w:ascii="华文中宋" w:eastAsia="华文中宋" w:hAnsi="华文中宋" w:hint="eastAsia"/>
-              </w:rPr>
-            </w:pPr>
-            <w:r>
-              <w:rPr>
-                <w:rFonts w:ascii="华文中宋" w:eastAsia="华文中宋" w:hAnsi="华文中宋"/>
-              </w:rPr>
-              <w:t>Y</w:t>
-            </w:r>
-          </w:p>
-        </w:tc>
-        <w:tc>
-          <w:tcPr>
-            <w:tcW w:w="1660" w:type="dxa"/>
-          </w:tcPr>
-          <w:p>
-            <w:pPr>
-              <w:jc w:val="center"/>
-              <w:rPr>
-                <w:rFonts w:ascii="华文中宋" w:eastAsia="华文中宋" w:hAnsi="华文中宋"/>
-              </w:rPr>
-            </w:pPr>
-          </w:p>
-        </w:tc>
-      </w:tr>
-      <w:tr>
-        <w:trPr>
-          <w:trHeight w:val="407"/>
-        </w:trPr>
-        <w:tc>
-          <w:tcPr>
-            <w:tcW w:w="1659" w:type="dxa"/>
-          </w:tcPr>
-          <w:p>
-            <w:pPr>
-              <w:jc w:val="center"/>
-              <w:rPr>
-                <w:rFonts w:ascii="华文中宋" w:eastAsia="华文中宋" w:hAnsi="华文中宋" w:hint="eastAsia"/>
+                <w:rFonts w:ascii="华文中宋" w:eastAsia="华文中宋" w:hAnsi="华文中宋"/>
               </w:rPr>
             </w:pPr>
             <w:r>
@@ -3838,7 +3696,7 @@
             <w:pPr>
               <w:jc w:val="center"/>
               <w:rPr>
-                <w:rFonts w:ascii="华文中宋" w:eastAsia="华文中宋" w:hAnsi="华文中宋" w:hint="eastAsia"/>
+                <w:rFonts w:ascii="华文中宋" w:eastAsia="华文中宋" w:hAnsi="华文中宋"/>
               </w:rPr>
             </w:pPr>
             <w:r>
@@ -4108,19 +3966,97 @@
           </w:p>
         </w:tc>
       </w:tr>
+      <w:tr>
+        <w:trPr>
+          <w:trHeight w:val="425"/>
+        </w:trPr>
+        <w:tc>
+          <w:tcPr>
+            <w:tcW w:w="1659" w:type="dxa"/>
+          </w:tcPr>
+          <w:p>
+            <w:pPr>
+              <w:jc w:val="center"/>
+              <w:rPr>
+                <w:rFonts w:ascii="华文中宋" w:eastAsia="华文中宋" w:hAnsi="华文中宋"/>
+              </w:rPr>
+            </w:pPr>
+            <w:r>
+              <w:rPr>
+                <w:rFonts w:ascii="华文中宋" w:eastAsia="华文中宋" w:hAnsi="华文中宋" w:hint="eastAsia"/>
+              </w:rPr>
+              <w:t>返回信息</w:t>
+            </w:r>
+          </w:p>
+        </w:tc>
+        <w:tc>
+          <w:tcPr>
+            <w:tcW w:w="1659" w:type="dxa"/>
+          </w:tcPr>
+          <w:p>
+            <w:pPr>
+              <w:jc w:val="center"/>
+              <w:rPr>
+                <w:rFonts w:ascii="华文中宋" w:eastAsia="华文中宋" w:hAnsi="华文中宋"/>
+              </w:rPr>
+            </w:pPr>
+            <w:r>
+              <w:rPr>
+                <w:rFonts w:ascii="华文中宋" w:eastAsia="华文中宋" w:hAnsi="华文中宋"/>
+              </w:rPr>
+              <w:t>M</w:t>
+            </w:r>
+            <w:r>
+              <w:rPr>
+                <w:rFonts w:ascii="华文中宋" w:eastAsia="华文中宋" w:hAnsi="华文中宋" w:hint="eastAsia"/>
+              </w:rPr>
+              <w:t>sg</w:t>
+            </w:r>
+          </w:p>
+        </w:tc>
+        <w:tc>
+          <w:tcPr>
+            <w:tcW w:w="4978" w:type="dxa"/>
+            <w:gridSpan w:val="3"/>
+          </w:tcPr>
+          <w:p>
+            <w:pPr>
+              <w:jc w:val="center"/>
+              <w:rPr>
+                <w:rFonts w:ascii="华文中宋" w:eastAsia="华文中宋" w:hAnsi="华文中宋"/>
+              </w:rPr>
+            </w:pPr>
+            <w:r>
+              <w:rPr>
+                <w:rFonts w:ascii="华文中宋" w:eastAsia="华文中宋" w:hAnsi="华文中宋" w:hint="eastAsia"/>
+              </w:rPr>
+              <w:t>N时返回：无法录入数据库</w:t>
+            </w:r>
+          </w:p>
+          <w:p>
+            <w:pPr>
+              <w:jc w:val="center"/>
+              <w:rPr>
+                <w:rFonts w:ascii="华文中宋" w:eastAsia="华文中宋" w:hAnsi="华文中宋"/>
+              </w:rPr>
+            </w:pPr>
+            <w:r>
+              <w:rPr>
+                <w:rFonts w:ascii="华文中宋" w:eastAsia="华文中宋" w:hAnsi="华文中宋" w:hint="eastAsia"/>
+              </w:rPr>
+              <w:t>Y时返回：成功发帖</w:t>
+            </w:r>
+          </w:p>
+        </w:tc>
+      </w:tr>
     </w:tbl>
-    <w:p>
-      <w:pPr>
-        <w:rPr>
-          <w:rFonts w:hint="eastAsia"/>
-        </w:rPr>
-      </w:pPr>
-    </w:p>
+    <w:p/>
     <w:p>
       <w:r>
         <w:rPr>
           <w:rFonts w:hint="eastAsia"/>
         </w:rPr>
+        <w:lastRenderedPageBreak/>
         <w:t>论坛系统之</w:t>
       </w:r>
       <w:r>
@@ -4167,14 +4103,13 @@
             <w:pPr>
               <w:jc w:val="center"/>
               <w:rPr>
-                <w:rFonts w:ascii="华文中宋" w:eastAsia="华文中宋" w:hAnsi="华文中宋" w:hint="eastAsia"/>
-              </w:rPr>
-            </w:pPr>
-            <w:r>
-              <w:rPr>
-                <w:rFonts w:ascii="华文中宋" w:eastAsia="华文中宋" w:hAnsi="华文中宋" w:hint="eastAsia"/>
-              </w:rPr>
-              <w:lastRenderedPageBreak/>
+                <w:rFonts w:ascii="华文中宋" w:eastAsia="华文中宋" w:hAnsi="华文中宋"/>
+              </w:rPr>
+            </w:pPr>
+            <w:r>
+              <w:rPr>
+                <w:rFonts w:ascii="华文中宋" w:eastAsia="华文中宋" w:hAnsi="华文中宋" w:hint="eastAsia"/>
+              </w:rPr>
               <w:t>请求地址</w:t>
             </w:r>
           </w:p>
@@ -4188,7 +4123,7 @@
             <w:pPr>
               <w:jc w:val="center"/>
               <w:rPr>
-                <w:rFonts w:ascii="华文中宋" w:eastAsia="华文中宋" w:hAnsi="华文中宋" w:hint="eastAsia"/>
+                <w:rFonts w:ascii="华文中宋" w:eastAsia="华文中宋" w:hAnsi="华文中宋"/>
               </w:rPr>
             </w:pPr>
             <w:r>
@@ -4224,7 +4159,7 @@
             <w:pPr>
               <w:jc w:val="center"/>
               <w:rPr>
-                <w:rFonts w:ascii="华文中宋" w:eastAsia="华文中宋" w:hAnsi="华文中宋" w:hint="eastAsia"/>
+                <w:rFonts w:ascii="华文中宋" w:eastAsia="华文中宋" w:hAnsi="华文中宋"/>
               </w:rPr>
             </w:pPr>
             <w:r>
@@ -4244,7 +4179,7 @@
             <w:pPr>
               <w:jc w:val="center"/>
               <w:rPr>
-                <w:rFonts w:ascii="华文中宋" w:eastAsia="华文中宋" w:hAnsi="华文中宋" w:hint="eastAsia"/>
+                <w:rFonts w:ascii="华文中宋" w:eastAsia="华文中宋" w:hAnsi="华文中宋"/>
               </w:rPr>
             </w:pPr>
             <w:r>
@@ -4274,7 +4209,7 @@
             <w:pPr>
               <w:jc w:val="center"/>
               <w:rPr>
-                <w:rFonts w:ascii="华文中宋" w:eastAsia="华文中宋" w:hAnsi="华文中宋" w:hint="eastAsia"/>
+                <w:rFonts w:ascii="华文中宋" w:eastAsia="华文中宋" w:hAnsi="华文中宋"/>
               </w:rPr>
             </w:pPr>
             <w:r>
@@ -4294,7 +4229,7 @@
             <w:pPr>
               <w:jc w:val="center"/>
               <w:rPr>
-                <w:rFonts w:ascii="华文中宋" w:eastAsia="华文中宋" w:hAnsi="华文中宋" w:hint="eastAsia"/>
+                <w:rFonts w:ascii="华文中宋" w:eastAsia="华文中宋" w:hAnsi="华文中宋"/>
               </w:rPr>
             </w:pPr>
             <w:r>
@@ -4318,7 +4253,7 @@
             <w:pPr>
               <w:jc w:val="center"/>
               <w:rPr>
-                <w:rFonts w:ascii="华文中宋" w:eastAsia="华文中宋" w:hAnsi="华文中宋" w:hint="eastAsia"/>
+                <w:rFonts w:ascii="华文中宋" w:eastAsia="华文中宋" w:hAnsi="华文中宋"/>
               </w:rPr>
             </w:pPr>
             <w:r>
@@ -4337,7 +4272,7 @@
             <w:pPr>
               <w:jc w:val="center"/>
               <w:rPr>
-                <w:rFonts w:ascii="华文中宋" w:eastAsia="华文中宋" w:hAnsi="华文中宋" w:hint="eastAsia"/>
+                <w:rFonts w:ascii="华文中宋" w:eastAsia="华文中宋" w:hAnsi="华文中宋"/>
               </w:rPr>
             </w:pPr>
             <w:r>
@@ -4356,7 +4291,7 @@
             <w:pPr>
               <w:jc w:val="center"/>
               <w:rPr>
-                <w:rFonts w:ascii="华文中宋" w:eastAsia="华文中宋" w:hAnsi="华文中宋" w:hint="eastAsia"/>
+                <w:rFonts w:ascii="华文中宋" w:eastAsia="华文中宋" w:hAnsi="华文中宋"/>
               </w:rPr>
             </w:pPr>
             <w:r>
@@ -4375,7 +4310,7 @@
             <w:pPr>
               <w:jc w:val="center"/>
               <w:rPr>
-                <w:rFonts w:ascii="华文中宋" w:eastAsia="华文中宋" w:hAnsi="华文中宋" w:hint="eastAsia"/>
+                <w:rFonts w:ascii="华文中宋" w:eastAsia="华文中宋" w:hAnsi="华文中宋"/>
               </w:rPr>
             </w:pPr>
             <w:r>
@@ -4394,7 +4329,7 @@
             <w:pPr>
               <w:jc w:val="center"/>
               <w:rPr>
-                <w:rFonts w:ascii="华文中宋" w:eastAsia="华文中宋" w:hAnsi="华文中宋" w:hint="eastAsia"/>
+                <w:rFonts w:ascii="华文中宋" w:eastAsia="华文中宋" w:hAnsi="华文中宋"/>
               </w:rPr>
             </w:pPr>
             <w:r>
@@ -4418,7 +4353,7 @@
             <w:pPr>
               <w:jc w:val="center"/>
               <w:rPr>
-                <w:rFonts w:ascii="华文中宋" w:eastAsia="华文中宋" w:hAnsi="华文中宋" w:hint="eastAsia"/>
+                <w:rFonts w:ascii="华文中宋" w:eastAsia="华文中宋" w:hAnsi="华文中宋"/>
               </w:rPr>
             </w:pPr>
             <w:r>
@@ -4449,7 +4384,7 @@
             <w:pPr>
               <w:jc w:val="center"/>
               <w:rPr>
-                <w:rFonts w:ascii="华文中宋" w:eastAsia="华文中宋" w:hAnsi="华文中宋" w:hint="eastAsia"/>
+                <w:rFonts w:ascii="华文中宋" w:eastAsia="华文中宋" w:hAnsi="华文中宋"/>
               </w:rPr>
             </w:pPr>
             <w:r>
@@ -4474,7 +4409,7 @@
             <w:pPr>
               <w:jc w:val="center"/>
               <w:rPr>
-                <w:rFonts w:ascii="华文中宋" w:eastAsia="华文中宋" w:hAnsi="华文中宋" w:hint="eastAsia"/>
+                <w:rFonts w:ascii="华文中宋" w:eastAsia="华文中宋" w:hAnsi="华文中宋"/>
               </w:rPr>
             </w:pPr>
             <w:r>
@@ -4493,7 +4428,7 @@
             <w:pPr>
               <w:jc w:val="center"/>
               <w:rPr>
-                <w:rFonts w:ascii="华文中宋" w:eastAsia="华文中宋" w:hAnsi="华文中宋" w:hint="eastAsia"/>
+                <w:rFonts w:ascii="华文中宋" w:eastAsia="华文中宋" w:hAnsi="华文中宋"/>
               </w:rPr>
             </w:pPr>
             <w:r>
@@ -4512,7 +4447,7 @@
             <w:pPr>
               <w:jc w:val="center"/>
               <w:rPr>
-                <w:rFonts w:ascii="华文中宋" w:eastAsia="华文中宋" w:hAnsi="华文中宋" w:hint="eastAsia"/>
+                <w:rFonts w:ascii="华文中宋" w:eastAsia="华文中宋" w:hAnsi="华文中宋"/>
               </w:rPr>
             </w:pPr>
             <w:r>
@@ -4537,7 +4472,7 @@
             <w:pPr>
               <w:jc w:val="center"/>
               <w:rPr>
-                <w:rFonts w:ascii="华文中宋" w:eastAsia="华文中宋" w:hAnsi="华文中宋" w:hint="eastAsia"/>
+                <w:rFonts w:ascii="华文中宋" w:eastAsia="华文中宋" w:hAnsi="华文中宋"/>
               </w:rPr>
             </w:pPr>
             <w:r>
@@ -4546,6 +4481,8 @@
               </w:rPr>
               <w:t>返回值</w:t>
             </w:r>
+            <w:bookmarkStart w:id="0" w:name="_GoBack"/>
+            <w:bookmarkEnd w:id="0"/>
           </w:p>
         </w:tc>
       </w:tr>
@@ -4561,7 +4498,7 @@
             <w:pPr>
               <w:jc w:val="center"/>
               <w:rPr>
-                <w:rFonts w:ascii="华文中宋" w:eastAsia="华文中宋" w:hAnsi="华文中宋" w:hint="eastAsia"/>
+                <w:rFonts w:ascii="华文中宋" w:eastAsia="华文中宋" w:hAnsi="华文中宋"/>
               </w:rPr>
             </w:pPr>
             <w:r>
@@ -4580,13 +4517,37 @@
               <w:rPr>
                 <w:rFonts w:ascii="华文中宋" w:eastAsia="华文中宋" w:hAnsi="华文中宋" w:hint="eastAsia"/>
               </w:rPr>
-              <w:t>作者昵称</w:t>
-            </w:r>
-            <w:r>
-              <w:rPr>
-                <w:rFonts w:ascii="华文中宋" w:eastAsia="华文中宋" w:hAnsi="华文中宋" w:hint="eastAsia"/>
-              </w:rPr>
-              <w:t>，时间（年月日）</w:t>
+              <w:t>作者</w:t>
+            </w:r>
+            <w:r>
+              <w:rPr>
+                <w:rFonts w:ascii="华文中宋" w:eastAsia="华文中宋" w:hAnsi="华文中宋" w:hint="eastAsia"/>
+              </w:rPr>
+              <w:t>i</w:t>
+            </w:r>
+            <w:r>
+              <w:rPr>
+                <w:rFonts w:ascii="华文中宋" w:eastAsia="华文中宋" w:hAnsi="华文中宋"/>
+              </w:rPr>
+              <w:t>d</w:t>
+            </w:r>
+            <w:r>
+              <w:rPr>
+                <w:rFonts w:ascii="华文中宋" w:eastAsia="华文中宋" w:hAnsi="华文中宋" w:hint="eastAsia"/>
+              </w:rPr>
+              <w:t>，时间（年月日</w:t>
+            </w:r>
+            <w:r>
+              <w:rPr>
+                <w:rFonts w:ascii="华文中宋" w:eastAsia="华文中宋" w:hAnsi="华文中宋" w:hint="eastAsia"/>
+              </w:rPr>
+              <w:t xml:space="preserve"> 时：分：秒</w:t>
+            </w:r>
+            <w:r>
+              <w:rPr>
+                <w:rFonts w:ascii="华文中宋" w:eastAsia="华文中宋" w:hAnsi="华文中宋" w:hint="eastAsia"/>
+              </w:rPr>
+              <w:t>）</w:t>
             </w:r>
             <w:r>
               <w:rPr>
@@ -4604,7 +4565,7 @@
             <w:pPr>
               <w:jc w:val="center"/>
               <w:rPr>
-                <w:rFonts w:ascii="华文中宋" w:eastAsia="华文中宋" w:hAnsi="华文中宋" w:hint="eastAsia"/>
+                <w:rFonts w:ascii="华文中宋" w:eastAsia="华文中宋" w:hAnsi="华文中宋"/>
               </w:rPr>
             </w:pPr>
             <w:r>
@@ -4629,7 +4590,7 @@
             <w:pPr>
               <w:jc w:val="center"/>
               <w:rPr>
-                <w:rFonts w:ascii="华文中宋" w:eastAsia="华文中宋" w:hAnsi="华文中宋" w:hint="eastAsia"/>
+                <w:rFonts w:ascii="华文中宋" w:eastAsia="华文中宋" w:hAnsi="华文中宋"/>
               </w:rPr>
             </w:pPr>
             <w:r>
@@ -4653,90 +4614,34 @@
           </w:tcPr>
           <w:p>
             <w:pPr>
-              <w:jc w:val="center"/>
-              <w:rPr>
-                <w:rFonts w:ascii="华文中宋" w:eastAsia="华文中宋" w:hAnsi="华文中宋"/>
-              </w:rPr>
-            </w:pPr>
-            <w:r>
-              <w:rPr>
-                <w:rFonts w:ascii="华文中宋" w:eastAsia="华文中宋" w:hAnsi="华文中宋" w:hint="eastAsia"/>
-              </w:rPr>
-              <w:t>一页最多35条;格式如下：</w:t>
-            </w:r>
-          </w:p>
-          <w:p>
-            <w:pPr>
-              <w:jc w:val="center"/>
-              <w:rPr>
-                <w:rFonts w:ascii="华文中宋" w:eastAsia="华文中宋" w:hAnsi="华文中宋" w:hint="eastAsia"/>
-              </w:rPr>
-            </w:pPr>
-            <w:r>
-              <w:rPr>
-                <w:rFonts w:ascii="华文中宋" w:eastAsia="华文中宋" w:hAnsi="华文中宋" w:hint="eastAsia"/>
-              </w:rPr>
-              <w:t>[</w:t>
-            </w:r>
-            <w:r>
-              <w:rPr>
-                <w:rFonts w:ascii="华文中宋" w:eastAsia="华文中宋" w:hAnsi="华文中宋"/>
-              </w:rPr>
-              <w:t>{“</w:t>
-            </w:r>
-            <w:r>
-              <w:rPr>
-                <w:rFonts w:ascii="华文中宋" w:eastAsia="华文中宋" w:hAnsi="华文中宋" w:hint="eastAsia"/>
-              </w:rPr>
-              <w:t>note</w:t>
-            </w:r>
-            <w:r>
-              <w:rPr>
-                <w:rFonts w:ascii="华文中宋" w:eastAsia="华文中宋" w:hAnsi="华文中宋"/>
-              </w:rPr>
-              <w:t>name”:</w:t>
-            </w:r>
-            <w:r>
-              <w:rPr>
-                <w:rFonts w:ascii="华文中宋" w:eastAsia="华文中宋" w:hAnsi="华文中宋" w:hint="eastAsia"/>
-              </w:rPr>
-              <w:t>“</w:t>
-            </w:r>
-            <w:r>
-              <w:rPr>
-                <w:rFonts w:ascii="华文中宋" w:eastAsia="华文中宋" w:hAnsi="华文中宋"/>
-              </w:rPr>
-              <w:t>******</w:t>
-            </w:r>
-            <w:r>
-              <w:rPr>
-                <w:rFonts w:ascii="华文中宋" w:eastAsia="华文中宋" w:hAnsi="华文中宋" w:hint="eastAsia"/>
-              </w:rPr>
-              <w:t>”</w:t>
-            </w:r>
-            <w:r>
-              <w:rPr>
-                <w:rFonts w:ascii="华文中宋" w:eastAsia="华文中宋" w:hAnsi="华文中宋"/>
-              </w:rPr>
-              <w:t>,</w:t>
-            </w:r>
-            <w:r>
-              <w:rPr>
-                <w:rFonts w:ascii="华文中宋" w:eastAsia="华文中宋" w:hAnsi="华文中宋" w:hint="eastAsia"/>
-              </w:rPr>
-              <w:t>“</w:t>
-            </w:r>
-            <w:r>
-              <w:rPr>
-                <w:rFonts w:ascii="华文中宋" w:eastAsia="华文中宋" w:hAnsi="华文中宋"/>
-              </w:rPr>
-              <w:t>username</w:t>
-            </w:r>
-            <w:r>
-              <w:rPr>
-                <w:rFonts w:ascii="华文中宋" w:eastAsia="华文中宋" w:hAnsi="华文中宋" w:hint="eastAsia"/>
-              </w:rPr>
-              <w:t>”</w:t>
+              <w:rPr>
+                <w:rFonts w:ascii="华文中宋" w:eastAsia="华文中宋" w:hAnsi="华文中宋"/>
+              </w:rPr>
+            </w:pPr>
+            <w:r>
+              <w:rPr>
+                <w:rFonts w:ascii="华文中宋" w:eastAsia="华文中宋" w:hAnsi="华文中宋" w:hint="eastAsia"/>
+              </w:rPr>
+              <w:t>如图二：同样按照时间顺序的倒叙，最新为第一条</w:t>
+            </w:r>
+          </w:p>
+          <w:p>
+            <w:pPr>
+              <w:rPr>
+                <w:rFonts w:ascii="华文中宋" w:eastAsia="华文中宋" w:hAnsi="华文中宋"/>
+              </w:rPr>
+            </w:pPr>
+            <w:r>
+              <w:rPr>
+                <w:rFonts w:ascii="华文中宋" w:eastAsia="华文中宋" w:hAnsi="华文中宋"/>
+              </w:rPr>
+              <w:t>n</w:t>
+            </w:r>
+            <w:r>
+              <w:rPr>
+                <w:rFonts w:ascii="华文中宋" w:eastAsia="华文中宋" w:hAnsi="华文中宋" w:hint="eastAsia"/>
+              </w:rPr>
+              <w:t>oteid</w:t>
             </w:r>
             <w:r>
               <w:rPr>
@@ -4748,410 +4653,90 @@
               <w:rPr>
                 <w:rFonts w:ascii="华文中宋" w:eastAsia="华文中宋" w:hAnsi="华文中宋" w:hint="eastAsia"/>
               </w:rPr>
-              <w:t>“</w:t>
-            </w:r>
-            <w:r>
-              <w:rPr>
-                <w:rFonts w:ascii="华文中宋" w:eastAsia="华文中宋" w:hAnsi="华文中宋"/>
-              </w:rPr>
-              <w:t>******</w:t>
-            </w:r>
-            <w:r>
-              <w:rPr>
-                <w:rFonts w:ascii="华文中宋" w:eastAsia="华文中宋" w:hAnsi="华文中宋" w:hint="eastAsia"/>
-              </w:rPr>
-              <w:t>”</w:t>
-            </w:r>
-            <w:r>
-              <w:rPr>
-                <w:rFonts w:ascii="华文中宋" w:eastAsia="华文中宋" w:hAnsi="华文中宋" w:hint="eastAsia"/>
-              </w:rPr>
-              <w:t>，</w:t>
-            </w:r>
-            <w:r>
-              <w:rPr>
-                <w:rFonts w:ascii="华文中宋" w:eastAsia="华文中宋" w:hAnsi="华文中宋" w:hint="eastAsia"/>
-              </w:rPr>
-              <w:t>“t</w:t>
-            </w:r>
-            <w:r>
-              <w:rPr>
-                <w:rFonts w:ascii="华文中宋" w:eastAsia="华文中宋" w:hAnsi="华文中宋"/>
-              </w:rPr>
-              <w:t>ime”:”0000-00-00”,</w:t>
-            </w:r>
-            <w:r>
-              <w:rPr>
-                <w:rFonts w:ascii="华文中宋" w:eastAsia="华文中宋" w:hAnsi="华文中宋" w:hint="eastAsia"/>
-              </w:rPr>
-              <w:t>“noteid”：“**”</w:t>
-            </w:r>
-            <w:r>
-              <w:rPr>
-                <w:rFonts w:ascii="华文中宋" w:eastAsia="华文中宋" w:hAnsi="华文中宋"/>
-              </w:rPr>
-              <w:t>}, {</w:t>
-            </w:r>
-            <w:r>
-              <w:rPr>
-                <w:rFonts w:ascii="华文中宋" w:eastAsia="华文中宋" w:hAnsi="华文中宋" w:hint="eastAsia"/>
-              </w:rPr>
-              <w:t>“note</w:t>
-            </w:r>
-            <w:r>
-              <w:rPr>
-                <w:rFonts w:ascii="华文中宋" w:eastAsia="华文中宋" w:hAnsi="华文中宋"/>
-              </w:rPr>
-              <w:t>name</w:t>
-            </w:r>
-            <w:r>
-              <w:rPr>
-                <w:rFonts w:ascii="华文中宋" w:eastAsia="华文中宋" w:hAnsi="华文中宋" w:hint="eastAsia"/>
-              </w:rPr>
-              <w:t>”</w:t>
-            </w:r>
-            <w:r>
-              <w:rPr>
-                <w:rFonts w:ascii="华文中宋" w:eastAsia="华文中宋" w:hAnsi="华文中宋"/>
-              </w:rPr>
-              <w:t>:</w:t>
-            </w:r>
-            <w:r>
-              <w:rPr>
-                <w:rFonts w:ascii="华文中宋" w:eastAsia="华文中宋" w:hAnsi="华文中宋" w:hint="eastAsia"/>
-              </w:rPr>
-              <w:t>“</w:t>
-            </w:r>
-            <w:r>
-              <w:rPr>
-                <w:rFonts w:ascii="华文中宋" w:eastAsia="华文中宋" w:hAnsi="华文中宋"/>
-              </w:rPr>
-              <w:t>******</w:t>
-            </w:r>
-            <w:r>
-              <w:rPr>
-                <w:rFonts w:ascii="华文中宋" w:eastAsia="华文中宋" w:hAnsi="华文中宋" w:hint="eastAsia"/>
-              </w:rPr>
-              <w:t>”</w:t>
-            </w:r>
-            <w:r>
-              <w:rPr>
-                <w:rFonts w:ascii="华文中宋" w:eastAsia="华文中宋" w:hAnsi="华文中宋"/>
-              </w:rPr>
-              <w:t>,</w:t>
-            </w:r>
-            <w:r>
-              <w:rPr>
-                <w:rFonts w:ascii="华文中宋" w:eastAsia="华文中宋" w:hAnsi="华文中宋" w:hint="eastAsia"/>
-              </w:rPr>
-              <w:t>“</w:t>
-            </w:r>
-            <w:r>
-              <w:rPr>
-                <w:rFonts w:ascii="华文中宋" w:eastAsia="华文中宋" w:hAnsi="华文中宋"/>
-              </w:rPr>
-              <w:t>username</w:t>
-            </w:r>
-            <w:r>
-              <w:rPr>
-                <w:rFonts w:ascii="华文中宋" w:eastAsia="华文中宋" w:hAnsi="华文中宋" w:hint="eastAsia"/>
-              </w:rPr>
-              <w:t>”</w:t>
-            </w:r>
-            <w:r>
-              <w:rPr>
-                <w:rFonts w:ascii="华文中宋" w:eastAsia="华文中宋" w:hAnsi="华文中宋"/>
-              </w:rPr>
-              <w:t>:</w:t>
-            </w:r>
-            <w:r>
-              <w:rPr>
-                <w:rFonts w:ascii="华文中宋" w:eastAsia="华文中宋" w:hAnsi="华文中宋" w:hint="eastAsia"/>
-              </w:rPr>
-              <w:t>“</w:t>
-            </w:r>
-            <w:r>
-              <w:rPr>
-                <w:rFonts w:ascii="华文中宋" w:eastAsia="华文中宋" w:hAnsi="华文中宋"/>
-              </w:rPr>
-              <w:t>******</w:t>
-            </w:r>
-            <w:r>
-              <w:rPr>
-                <w:rFonts w:ascii="华文中宋" w:eastAsia="华文中宋" w:hAnsi="华文中宋" w:hint="eastAsia"/>
-              </w:rPr>
-              <w:t>”</w:t>
-            </w:r>
-            <w:r>
-              <w:rPr>
-                <w:rFonts w:ascii="华文中宋" w:eastAsia="华文中宋" w:hAnsi="华文中宋" w:hint="eastAsia"/>
-              </w:rPr>
-              <w:t xml:space="preserve"> </w:t>
-            </w:r>
-            <w:r>
-              <w:rPr>
-                <w:rFonts w:ascii="华文中宋" w:eastAsia="华文中宋" w:hAnsi="华文中宋" w:hint="eastAsia"/>
-              </w:rPr>
-              <w:t>，“t</w:t>
-            </w:r>
-            <w:r>
-              <w:rPr>
-                <w:rFonts w:ascii="华文中宋" w:eastAsia="华文中宋" w:hAnsi="华文中宋"/>
-              </w:rPr>
-              <w:t>ime”:”0000-00-00”</w:t>
-            </w:r>
-            <w:r>
-              <w:rPr>
-                <w:rFonts w:ascii="华文中宋" w:eastAsia="华文中宋" w:hAnsi="华文中宋" w:hint="eastAsia"/>
-              </w:rPr>
-              <w:t>，“noteid”：“**”</w:t>
-            </w:r>
-            <w:r>
-              <w:rPr>
-                <w:rFonts w:ascii="华文中宋" w:eastAsia="华文中宋" w:hAnsi="华文中宋"/>
-              </w:rPr>
-              <w:t>}, {</w:t>
-            </w:r>
-            <w:r>
-              <w:rPr>
-                <w:rFonts w:ascii="华文中宋" w:eastAsia="华文中宋" w:hAnsi="华文中宋" w:hint="eastAsia"/>
-              </w:rPr>
-              <w:t>“note</w:t>
-            </w:r>
-            <w:r>
-              <w:rPr>
-                <w:rFonts w:ascii="华文中宋" w:eastAsia="华文中宋" w:hAnsi="华文中宋"/>
-              </w:rPr>
-              <w:t>name</w:t>
-            </w:r>
-            <w:r>
-              <w:rPr>
-                <w:rFonts w:ascii="华文中宋" w:eastAsia="华文中宋" w:hAnsi="华文中宋" w:hint="eastAsia"/>
-              </w:rPr>
-              <w:t>”</w:t>
-            </w:r>
-            <w:r>
-              <w:rPr>
-                <w:rFonts w:ascii="华文中宋" w:eastAsia="华文中宋" w:hAnsi="华文中宋"/>
-              </w:rPr>
-              <w:t>:</w:t>
-            </w:r>
-            <w:r>
-              <w:rPr>
-                <w:rFonts w:ascii="华文中宋" w:eastAsia="华文中宋" w:hAnsi="华文中宋" w:hint="eastAsia"/>
-              </w:rPr>
-              <w:t>“</w:t>
-            </w:r>
-            <w:r>
-              <w:rPr>
-                <w:rFonts w:ascii="华文中宋" w:eastAsia="华文中宋" w:hAnsi="华文中宋"/>
-              </w:rPr>
-              <w:t>******</w:t>
-            </w:r>
-            <w:r>
-              <w:rPr>
-                <w:rFonts w:ascii="华文中宋" w:eastAsia="华文中宋" w:hAnsi="华文中宋" w:hint="eastAsia"/>
-              </w:rPr>
-              <w:t>”</w:t>
-            </w:r>
-            <w:r>
-              <w:rPr>
-                <w:rFonts w:ascii="华文中宋" w:eastAsia="华文中宋" w:hAnsi="华文中宋"/>
-              </w:rPr>
-              <w:t>,</w:t>
-            </w:r>
-            <w:r>
-              <w:rPr>
-                <w:rFonts w:ascii="华文中宋" w:eastAsia="华文中宋" w:hAnsi="华文中宋" w:hint="eastAsia"/>
-              </w:rPr>
-              <w:t>“</w:t>
-            </w:r>
-            <w:r>
-              <w:rPr>
-                <w:rFonts w:ascii="华文中宋" w:eastAsia="华文中宋" w:hAnsi="华文中宋"/>
-              </w:rPr>
-              <w:t>username</w:t>
-            </w:r>
-            <w:r>
-              <w:rPr>
-                <w:rFonts w:ascii="华文中宋" w:eastAsia="华文中宋" w:hAnsi="华文中宋" w:hint="eastAsia"/>
-              </w:rPr>
-              <w:t>”</w:t>
-            </w:r>
-            <w:r>
-              <w:rPr>
-                <w:rFonts w:ascii="华文中宋" w:eastAsia="华文中宋" w:hAnsi="华文中宋"/>
-              </w:rPr>
-              <w:t>:</w:t>
-            </w:r>
-            <w:r>
-              <w:rPr>
-                <w:rFonts w:ascii="华文中宋" w:eastAsia="华文中宋" w:hAnsi="华文中宋" w:hint="eastAsia"/>
-              </w:rPr>
-              <w:t>“</w:t>
-            </w:r>
-            <w:r>
-              <w:rPr>
-                <w:rFonts w:ascii="华文中宋" w:eastAsia="华文中宋" w:hAnsi="华文中宋"/>
-              </w:rPr>
-              <w:t>******</w:t>
-            </w:r>
-            <w:r>
-              <w:rPr>
-                <w:rFonts w:ascii="华文中宋" w:eastAsia="华文中宋" w:hAnsi="华文中宋" w:hint="eastAsia"/>
-              </w:rPr>
-              <w:t>”</w:t>
-            </w:r>
-            <w:r>
-              <w:rPr>
-                <w:rFonts w:ascii="华文中宋" w:eastAsia="华文中宋" w:hAnsi="华文中宋" w:hint="eastAsia"/>
-              </w:rPr>
-              <w:t xml:space="preserve"> </w:t>
-            </w:r>
-            <w:r>
-              <w:rPr>
-                <w:rFonts w:ascii="华文中宋" w:eastAsia="华文中宋" w:hAnsi="华文中宋" w:hint="eastAsia"/>
-              </w:rPr>
-              <w:t>，“t</w:t>
-            </w:r>
-            <w:r>
-              <w:rPr>
-                <w:rFonts w:ascii="华文中宋" w:eastAsia="华文中宋" w:hAnsi="华文中宋"/>
-              </w:rPr>
-              <w:t>ime”:”0000-00-00”</w:t>
-            </w:r>
-            <w:r>
-              <w:rPr>
-                <w:rFonts w:ascii="华文中宋" w:eastAsia="华文中宋" w:hAnsi="华文中宋" w:hint="eastAsia"/>
-              </w:rPr>
-              <w:t>，“noteid”：“**”</w:t>
-            </w:r>
-            <w:r>
-              <w:rPr>
-                <w:rFonts w:ascii="华文中宋" w:eastAsia="华文中宋" w:hAnsi="华文中宋"/>
-              </w:rPr>
-              <w:t>}, {</w:t>
-            </w:r>
-            <w:r>
-              <w:rPr>
-                <w:rFonts w:ascii="华文中宋" w:eastAsia="华文中宋" w:hAnsi="华文中宋" w:hint="eastAsia"/>
-              </w:rPr>
-              <w:t>“note</w:t>
-            </w:r>
-            <w:r>
-              <w:rPr>
-                <w:rFonts w:ascii="华文中宋" w:eastAsia="华文中宋" w:hAnsi="华文中宋"/>
-              </w:rPr>
-              <w:t>name</w:t>
-            </w:r>
-            <w:r>
-              <w:rPr>
-                <w:rFonts w:ascii="华文中宋" w:eastAsia="华文中宋" w:hAnsi="华文中宋" w:hint="eastAsia"/>
-              </w:rPr>
-              <w:t>”</w:t>
-            </w:r>
-            <w:r>
-              <w:rPr>
-                <w:rFonts w:ascii="华文中宋" w:eastAsia="华文中宋" w:hAnsi="华文中宋"/>
-              </w:rPr>
-              <w:t>:</w:t>
-            </w:r>
-            <w:r>
-              <w:rPr>
-                <w:rFonts w:ascii="华文中宋" w:eastAsia="华文中宋" w:hAnsi="华文中宋" w:hint="eastAsia"/>
-              </w:rPr>
-              <w:t>“</w:t>
-            </w:r>
-            <w:r>
-              <w:rPr>
-                <w:rFonts w:ascii="华文中宋" w:eastAsia="华文中宋" w:hAnsi="华文中宋"/>
-              </w:rPr>
-              <w:t>******</w:t>
-            </w:r>
-            <w:r>
-              <w:rPr>
-                <w:rFonts w:ascii="华文中宋" w:eastAsia="华文中宋" w:hAnsi="华文中宋" w:hint="eastAsia"/>
-              </w:rPr>
-              <w:t>”</w:t>
-            </w:r>
-            <w:r>
-              <w:rPr>
-                <w:rFonts w:ascii="华文中宋" w:eastAsia="华文中宋" w:hAnsi="华文中宋"/>
-              </w:rPr>
-              <w:t>,</w:t>
-            </w:r>
-            <w:r>
-              <w:rPr>
-                <w:rFonts w:ascii="华文中宋" w:eastAsia="华文中宋" w:hAnsi="华文中宋" w:hint="eastAsia"/>
-              </w:rPr>
-              <w:t>“</w:t>
-            </w:r>
-            <w:r>
-              <w:rPr>
-                <w:rFonts w:ascii="华文中宋" w:eastAsia="华文中宋" w:hAnsi="华文中宋"/>
-              </w:rPr>
-              <w:t>username</w:t>
-            </w:r>
-            <w:r>
-              <w:rPr>
-                <w:rFonts w:ascii="华文中宋" w:eastAsia="华文中宋" w:hAnsi="华文中宋" w:hint="eastAsia"/>
-              </w:rPr>
-              <w:t>”</w:t>
-            </w:r>
-            <w:r>
-              <w:rPr>
-                <w:rFonts w:ascii="华文中宋" w:eastAsia="华文中宋" w:hAnsi="华文中宋"/>
-              </w:rPr>
-              <w:t>:</w:t>
-            </w:r>
-            <w:r>
-              <w:rPr>
-                <w:rFonts w:ascii="华文中宋" w:eastAsia="华文中宋" w:hAnsi="华文中宋" w:hint="eastAsia"/>
-              </w:rPr>
-              <w:t>“</w:t>
-            </w:r>
-            <w:r>
-              <w:rPr>
-                <w:rFonts w:ascii="华文中宋" w:eastAsia="华文中宋" w:hAnsi="华文中宋"/>
-              </w:rPr>
-              <w:t>******</w:t>
-            </w:r>
-            <w:r>
-              <w:rPr>
-                <w:rFonts w:ascii="华文中宋" w:eastAsia="华文中宋" w:hAnsi="华文中宋" w:hint="eastAsia"/>
-              </w:rPr>
-              <w:t>”</w:t>
-            </w:r>
-            <w:r>
-              <w:rPr>
-                <w:rFonts w:ascii="华文中宋" w:eastAsia="华文中宋" w:hAnsi="华文中宋" w:hint="eastAsia"/>
-              </w:rPr>
-              <w:t xml:space="preserve"> </w:t>
-            </w:r>
-            <w:r>
-              <w:rPr>
-                <w:rFonts w:ascii="华文中宋" w:eastAsia="华文中宋" w:hAnsi="华文中宋" w:hint="eastAsia"/>
-              </w:rPr>
-              <w:t>，“t</w:t>
-            </w:r>
-            <w:r>
-              <w:rPr>
-                <w:rFonts w:ascii="华文中宋" w:eastAsia="华文中宋" w:hAnsi="华文中宋"/>
-              </w:rPr>
-              <w:t>ime”:”0000-00-00”</w:t>
-            </w:r>
-            <w:r>
-              <w:rPr>
-                <w:rFonts w:ascii="华文中宋" w:eastAsia="华文中宋" w:hAnsi="华文中宋" w:hint="eastAsia"/>
-              </w:rPr>
-              <w:t>，“noteid”：“**”</w:t>
-            </w:r>
-            <w:r>
-              <w:rPr>
-                <w:rFonts w:ascii="华文中宋" w:eastAsia="华文中宋" w:hAnsi="华文中宋"/>
-              </w:rPr>
-              <w:t>}]</w:t>
-            </w:r>
+              <w:t>帖子号码</w:t>
+            </w:r>
+          </w:p>
+          <w:p>
+            <w:pPr>
+              <w:rPr>
+                <w:rFonts w:ascii="华文中宋" w:eastAsia="华文中宋" w:hAnsi="华文中宋"/>
+              </w:rPr>
+            </w:pPr>
+            <w:r>
+              <w:rPr>
+                <w:rFonts w:ascii="华文中宋" w:eastAsia="华文中宋" w:hAnsi="华文中宋" w:hint="eastAsia"/>
+              </w:rPr>
+              <w:t>n</w:t>
+            </w:r>
+            <w:r>
+              <w:rPr>
+                <w:rFonts w:ascii="华文中宋" w:eastAsia="华文中宋" w:hAnsi="华文中宋"/>
+              </w:rPr>
+              <w:t>otename:</w:t>
+            </w:r>
+            <w:r>
+              <w:rPr>
+                <w:rFonts w:ascii="华文中宋" w:eastAsia="华文中宋" w:hAnsi="华文中宋" w:hint="eastAsia"/>
+              </w:rPr>
+              <w:t>帖子标题</w:t>
+            </w:r>
+          </w:p>
+          <w:p>
+            <w:pPr>
+              <w:rPr>
+                <w:rFonts w:ascii="华文中宋" w:eastAsia="华文中宋" w:hAnsi="华文中宋"/>
+              </w:rPr>
+            </w:pPr>
+            <w:r>
+              <w:rPr>
+                <w:rFonts w:ascii="华文中宋" w:eastAsia="华文中宋" w:hAnsi="华文中宋" w:hint="eastAsia"/>
+              </w:rPr>
+              <w:t>t</w:t>
+            </w:r>
+            <w:r>
+              <w:rPr>
+                <w:rFonts w:ascii="华文中宋" w:eastAsia="华文中宋" w:hAnsi="华文中宋"/>
+              </w:rPr>
+              <w:t>ime:</w:t>
+            </w:r>
+            <w:r>
+              <w:rPr>
+                <w:rFonts w:ascii="华文中宋" w:eastAsia="华文中宋" w:hAnsi="华文中宋" w:hint="eastAsia"/>
+              </w:rPr>
+              <w:t>发帖时间</w:t>
+            </w:r>
+          </w:p>
+          <w:p>
+            <w:pPr>
+              <w:rPr>
+                <w:rFonts w:ascii="华文中宋" w:eastAsia="华文中宋" w:hAnsi="华文中宋"/>
+              </w:rPr>
+            </w:pPr>
+            <w:r>
+              <w:rPr>
+                <w:rFonts w:ascii="华文中宋" w:eastAsia="华文中宋" w:hAnsi="华文中宋" w:hint="eastAsia"/>
+              </w:rPr>
+              <w:t>u</w:t>
+            </w:r>
+            <w:r>
+              <w:rPr>
+                <w:rFonts w:ascii="华文中宋" w:eastAsia="华文中宋" w:hAnsi="华文中宋"/>
+              </w:rPr>
+              <w:t>serid:</w:t>
+            </w:r>
+            <w:r>
+              <w:rPr>
+                <w:rFonts w:ascii="华文中宋" w:eastAsia="华文中宋" w:hAnsi="华文中宋" w:hint="eastAsia"/>
+              </w:rPr>
+              <w:t>作者id</w:t>
+            </w:r>
+          </w:p>
+          <w:p>
+            <w:pPr>
+              <w:rPr>
+                <w:rFonts w:ascii="华文中宋" w:eastAsia="华文中宋" w:hAnsi="华文中宋" w:hint="eastAsia"/>
+              </w:rPr>
+            </w:pPr>
           </w:p>
         </w:tc>
       </w:tr>
@@ -5174,7 +4759,7 @@
               <w:rPr>
                 <w:rFonts w:ascii="华文中宋" w:eastAsia="华文中宋" w:hAnsi="华文中宋" w:hint="eastAsia"/>
               </w:rPr>
-              <w:t>返回论坛的总页数</w:t>
+              <w:t>返回置顶帖的帖子id，作者id和帖子标题（这里没有返回时间）</w:t>
             </w:r>
           </w:p>
         </w:tc>
@@ -5191,15 +4776,15 @@
             </w:pPr>
             <w:r>
               <w:rPr>
-                <w:rFonts w:ascii="华文中宋" w:eastAsia="华文中宋" w:hAnsi="华文中宋" w:hint="eastAsia"/>
-              </w:rPr>
-              <w:t>p</w:t>
-            </w:r>
-            <w:r>
-              <w:rPr>
-                <w:rFonts w:ascii="华文中宋" w:eastAsia="华文中宋" w:hAnsi="华文中宋"/>
-              </w:rPr>
-              <w:t>ages</w:t>
+                <w:rFonts w:ascii="华文中宋" w:eastAsia="华文中宋" w:hAnsi="华文中宋"/>
+              </w:rPr>
+              <w:t>t</w:t>
+            </w:r>
+            <w:r>
+              <w:rPr>
+                <w:rFonts w:ascii="华文中宋" w:eastAsia="华文中宋" w:hAnsi="华文中宋" w:hint="eastAsia"/>
+              </w:rPr>
+              <w:t>op</w:t>
             </w:r>
           </w:p>
         </w:tc>
@@ -5211,14 +4796,20 @@
             <w:pPr>
               <w:jc w:val="center"/>
               <w:rPr>
-                <w:rFonts w:ascii="华文中宋" w:eastAsia="华文中宋" w:hAnsi="华文中宋" w:hint="eastAsia"/>
-              </w:rPr>
-            </w:pPr>
-            <w:r>
-              <w:rPr>
-                <w:rFonts w:ascii="华文中宋" w:eastAsia="华文中宋" w:hAnsi="华文中宋"/>
-              </w:rPr>
-              <w:t>Integer</w:t>
+                <w:rFonts w:ascii="华文中宋" w:eastAsia="华文中宋" w:hAnsi="华文中宋"/>
+              </w:rPr>
+            </w:pPr>
+            <w:r>
+              <w:rPr>
+                <w:rFonts w:ascii="华文中宋" w:eastAsia="华文中宋" w:hAnsi="华文中宋"/>
+              </w:rPr>
+              <w:t>A</w:t>
+            </w:r>
+            <w:r>
+              <w:rPr>
+                <w:rFonts w:ascii="华文中宋" w:eastAsia="华文中宋" w:hAnsi="华文中宋" w:hint="eastAsia"/>
+              </w:rPr>
+              <w:t>rray</w:t>
             </w:r>
           </w:p>
         </w:tc>
@@ -5231,15 +4822,376 @@
             <w:pPr>
               <w:jc w:val="center"/>
               <w:rPr>
-                <w:rFonts w:ascii="华文中宋" w:eastAsia="华文中宋" w:hAnsi="华文中宋" w:hint="eastAsia"/>
-              </w:rPr>
-            </w:pPr>
+                <w:rFonts w:ascii="华文中宋" w:eastAsia="华文中宋" w:hAnsi="华文中宋"/>
+              </w:rPr>
+            </w:pPr>
+            <w:r>
+              <w:rPr>
+                <w:rFonts w:ascii="华文中宋" w:eastAsia="华文中宋" w:hAnsi="华文中宋" w:hint="eastAsia"/>
+              </w:rPr>
+              <w:t>如图一：返回了两条置顶帖，排序为发布时间的倒叙，即最新条为1</w:t>
+            </w:r>
+          </w:p>
+          <w:p>
+            <w:pPr>
+              <w:jc w:val="left"/>
+              <w:rPr>
+                <w:rFonts w:ascii="华文中宋" w:eastAsia="华文中宋" w:hAnsi="华文中宋"/>
+              </w:rPr>
+            </w:pPr>
+            <w:r>
+              <w:rPr>
+                <w:rFonts w:ascii="华文中宋" w:eastAsia="华文中宋" w:hAnsi="华文中宋" w:hint="eastAsia"/>
+              </w:rPr>
+              <w:t>note</w:t>
+            </w:r>
+            <w:r>
+              <w:rPr>
+                <w:rFonts w:ascii="华文中宋" w:eastAsia="华文中宋" w:hAnsi="华文中宋"/>
+              </w:rPr>
+              <w:t>i</w:t>
+            </w:r>
+            <w:r>
+              <w:rPr>
+                <w:rFonts w:ascii="华文中宋" w:eastAsia="华文中宋" w:hAnsi="华文中宋" w:hint="eastAsia"/>
+              </w:rPr>
+              <w:t>d：帖子id</w:t>
+            </w:r>
+          </w:p>
+          <w:p>
+            <w:pPr>
+              <w:jc w:val="left"/>
+              <w:rPr>
+                <w:rFonts w:ascii="华文中宋" w:eastAsia="华文中宋" w:hAnsi="华文中宋"/>
+              </w:rPr>
+            </w:pPr>
+            <w:r>
+              <w:rPr>
+                <w:rFonts w:ascii="华文中宋" w:eastAsia="华文中宋" w:hAnsi="华文中宋" w:hint="eastAsia"/>
+              </w:rPr>
+              <w:t>u</w:t>
+            </w:r>
+            <w:r>
+              <w:rPr>
+                <w:rFonts w:ascii="华文中宋" w:eastAsia="华文中宋" w:hAnsi="华文中宋"/>
+              </w:rPr>
+              <w:t>serid</w:t>
+            </w:r>
+            <w:r>
+              <w:rPr>
+                <w:rFonts w:ascii="华文中宋" w:eastAsia="华文中宋" w:hAnsi="华文中宋" w:hint="eastAsia"/>
+              </w:rPr>
+              <w:t>:作者id</w:t>
+            </w:r>
+          </w:p>
+          <w:p>
+            <w:pPr>
+              <w:jc w:val="left"/>
+              <w:rPr>
+                <w:rFonts w:ascii="华文中宋" w:eastAsia="华文中宋" w:hAnsi="华文中宋" w:hint="eastAsia"/>
+              </w:rPr>
+            </w:pPr>
+            <w:r>
+              <w:rPr>
+                <w:rFonts w:ascii="华文中宋" w:eastAsia="华文中宋" w:hAnsi="华文中宋" w:hint="eastAsia"/>
+              </w:rPr>
+              <w:t>n</w:t>
+            </w:r>
+            <w:r>
+              <w:rPr>
+                <w:rFonts w:ascii="华文中宋" w:eastAsia="华文中宋" w:hAnsi="华文中宋"/>
+              </w:rPr>
+              <w:t>otename:</w:t>
+            </w:r>
+            <w:r>
+              <w:rPr>
+                <w:rFonts w:ascii="华文中宋" w:eastAsia="华文中宋" w:hAnsi="华文中宋" w:hint="eastAsia"/>
+              </w:rPr>
+              <w:t>帖子标题</w:t>
+            </w:r>
+          </w:p>
+          <w:p>
+            <w:pPr>
+              <w:jc w:val="left"/>
+              <w:rPr>
+                <w:rFonts w:ascii="华文中宋" w:eastAsia="华文中宋" w:hAnsi="华文中宋" w:hint="eastAsia"/>
+              </w:rPr>
+            </w:pPr>
+          </w:p>
+        </w:tc>
+      </w:tr>
+      <w:tr>
+        <w:trPr>
+          <w:trHeight w:val="425"/>
+        </w:trPr>
+        <w:tc>
+          <w:tcPr>
+            <w:tcW w:w="1640" w:type="dxa"/>
+          </w:tcPr>
+          <w:p>
+            <w:pPr>
+              <w:jc w:val="center"/>
+              <w:rPr>
+                <w:rFonts w:ascii="华文中宋" w:eastAsia="华文中宋" w:hAnsi="华文中宋"/>
+              </w:rPr>
+            </w:pPr>
+            <w:r>
+              <w:rPr>
+                <w:rFonts w:ascii="华文中宋" w:eastAsia="华文中宋" w:hAnsi="华文中宋" w:hint="eastAsia"/>
+              </w:rPr>
+              <w:t>返回论坛的总页数</w:t>
+            </w:r>
+          </w:p>
+        </w:tc>
+        <w:tc>
+          <w:tcPr>
+            <w:tcW w:w="1190" w:type="dxa"/>
+          </w:tcPr>
+          <w:p>
+            <w:pPr>
+              <w:jc w:val="center"/>
+              <w:rPr>
+                <w:rFonts w:ascii="华文中宋" w:eastAsia="华文中宋" w:hAnsi="华文中宋"/>
+              </w:rPr>
+            </w:pPr>
+            <w:r>
+              <w:rPr>
+                <w:rFonts w:ascii="华文中宋" w:eastAsia="华文中宋" w:hAnsi="华文中宋" w:hint="eastAsia"/>
+              </w:rPr>
+              <w:t>p</w:t>
+            </w:r>
+            <w:r>
+              <w:rPr>
+                <w:rFonts w:ascii="华文中宋" w:eastAsia="华文中宋" w:hAnsi="华文中宋"/>
+              </w:rPr>
+              <w:t>ages</w:t>
+            </w:r>
+          </w:p>
+        </w:tc>
+        <w:tc>
+          <w:tcPr>
+            <w:tcW w:w="1560" w:type="dxa"/>
+          </w:tcPr>
+          <w:p>
+            <w:pPr>
+              <w:jc w:val="center"/>
+              <w:rPr>
+                <w:rFonts w:ascii="华文中宋" w:eastAsia="华文中宋" w:hAnsi="华文中宋"/>
+              </w:rPr>
+            </w:pPr>
+            <w:r>
+              <w:rPr>
+                <w:rFonts w:ascii="华文中宋" w:eastAsia="华文中宋" w:hAnsi="华文中宋"/>
+              </w:rPr>
+              <w:t>Integer</w:t>
+            </w:r>
+          </w:p>
+        </w:tc>
+        <w:tc>
+          <w:tcPr>
+            <w:tcW w:w="3906" w:type="dxa"/>
+            <w:gridSpan w:val="2"/>
+          </w:tcPr>
+          <w:p>
+            <w:pPr>
+              <w:jc w:val="center"/>
+              <w:rPr>
+                <w:rFonts w:ascii="华文中宋" w:eastAsia="华文中宋" w:hAnsi="华文中宋"/>
+              </w:rPr>
+            </w:pPr>
+            <w:r>
+              <w:rPr>
+                <w:rFonts w:ascii="华文中宋" w:eastAsia="华文中宋" w:hAnsi="华文中宋" w:hint="eastAsia"/>
+              </w:rPr>
+              <w:t>如图三：</w:t>
+            </w:r>
           </w:p>
         </w:tc>
       </w:tr>
     </w:tbl>
     <w:p>
       <w:pPr>
+        <w:jc w:val="left"/>
+      </w:pPr>
+      <w:r>
+        <w:rPr>
+          <w:rFonts w:hint="eastAsia"/>
+        </w:rPr>
+        <w:t>图一：</w:t>
+      </w:r>
+      <w:r>
+        <w:rPr>
+          <w:noProof/>
+        </w:rPr>
+        <w:drawing>
+          <wp:inline distT="0" distB="0" distL="0" distR="0" wp14:anchorId="1B96B5F6" wp14:editId="5EBDEBD2">
+            <wp:extent cx="5274310" cy="367030"/>
+            <wp:effectExtent l="0" t="0" r="2540" b="0"/>
+            <wp:docPr id="3" name="图片 3"/>
+            <wp:cNvGraphicFramePr>
+              <a:graphicFrameLocks xmlns:a="http://schemas.openxmlformats.org/drawingml/2006/main" noChangeAspect="1"/>
+            </wp:cNvGraphicFramePr>
+            <a:graphic xmlns:a="http://schemas.openxmlformats.org/drawingml/2006/main">
+              <a:graphicData uri="http://schemas.openxmlformats.org/drawingml/2006/picture">
+                <pic:pic xmlns:pic="http://schemas.openxmlformats.org/drawingml/2006/picture">
+                  <pic:nvPicPr>
+                    <pic:cNvPr id="1" name=""/>
+                    <pic:cNvPicPr/>
+                  </pic:nvPicPr>
+                  <pic:blipFill>
+                    <a:blip r:embed="rId7"/>
+                    <a:stretch>
+                      <a:fillRect/>
+                    </a:stretch>
+                  </pic:blipFill>
+                  <pic:spPr>
+                    <a:xfrm>
+                      <a:off x="0" y="0"/>
+                      <a:ext cx="5274310" cy="367030"/>
+                    </a:xfrm>
+                    <a:prstGeom prst="rect">
+                      <a:avLst/>
+                    </a:prstGeom>
+                  </pic:spPr>
+                </pic:pic>
+              </a:graphicData>
+            </a:graphic>
+          </wp:inline>
+        </w:drawing>
+      </w:r>
+      <w:r>
+        <w:rPr>
+          <w:noProof/>
+        </w:rPr>
+        <w:t xml:space="preserve"> </w:t>
+      </w:r>
+    </w:p>
+    <w:p>
+      <w:pPr>
+        <w:jc w:val="left"/>
+      </w:pPr>
+      <w:r>
+        <w:rPr>
+          <w:rFonts w:hint="eastAsia"/>
+        </w:rPr>
+        <w:t>图二：</w:t>
+      </w:r>
+    </w:p>
+    <w:p>
+      <w:pPr>
+        <w:jc w:val="left"/>
+      </w:pPr>
+      <w:r>
+        <w:rPr>
+          <w:noProof/>
+        </w:rPr>
+        <w:drawing>
+          <wp:inline distT="0" distB="0" distL="0" distR="0" wp14:anchorId="7AC2A643" wp14:editId="47E71893">
+            <wp:extent cx="5274310" cy="2698115"/>
+            <wp:effectExtent l="0" t="0" r="2540" b="6985"/>
+            <wp:docPr id="2" name="图片 2"/>
+            <wp:cNvGraphicFramePr>
+              <a:graphicFrameLocks xmlns:a="http://schemas.openxmlformats.org/drawingml/2006/main" noChangeAspect="1"/>
+            </wp:cNvGraphicFramePr>
+            <a:graphic xmlns:a="http://schemas.openxmlformats.org/drawingml/2006/main">
+              <a:graphicData uri="http://schemas.openxmlformats.org/drawingml/2006/picture">
+                <pic:pic xmlns:pic="http://schemas.openxmlformats.org/drawingml/2006/picture">
+                  <pic:nvPicPr>
+                    <pic:cNvPr id="1" name=""/>
+                    <pic:cNvPicPr/>
+                  </pic:nvPicPr>
+                  <pic:blipFill>
+                    <a:blip r:embed="rId8"/>
+                    <a:stretch>
+                      <a:fillRect/>
+                    </a:stretch>
+                  </pic:blipFill>
+                  <pic:spPr>
+                    <a:xfrm>
+                      <a:off x="0" y="0"/>
+                      <a:ext cx="5274310" cy="2698115"/>
+                    </a:xfrm>
+                    <a:prstGeom prst="rect">
+                      <a:avLst/>
+                    </a:prstGeom>
+                  </pic:spPr>
+                </pic:pic>
+              </a:graphicData>
+            </a:graphic>
+          </wp:inline>
+        </w:drawing>
+      </w:r>
+    </w:p>
+    <w:p>
+      <w:pPr>
+        <w:jc w:val="left"/>
+      </w:pPr>
+      <w:r>
+        <w:rPr>
+          <w:rFonts w:hint="eastAsia"/>
+        </w:rPr>
+        <w:t>图三：</w:t>
+      </w:r>
+    </w:p>
+    <w:p>
+      <w:pPr>
+        <w:jc w:val="left"/>
+      </w:pPr>
+      <w:r>
+        <w:rPr>
+          <w:noProof/>
+        </w:rPr>
+        <w:lastRenderedPageBreak/>
+        <w:drawing>
+          <wp:inline distT="0" distB="0" distL="0" distR="0" wp14:anchorId="74818680" wp14:editId="1111CC8B">
+            <wp:extent cx="1074513" cy="220999"/>
+            <wp:effectExtent l="0" t="0" r="0" b="7620"/>
+            <wp:docPr id="1" name="图片 1"/>
+            <wp:cNvGraphicFramePr>
+              <a:graphicFrameLocks xmlns:a="http://schemas.openxmlformats.org/drawingml/2006/main" noChangeAspect="1"/>
+            </wp:cNvGraphicFramePr>
+            <a:graphic xmlns:a="http://schemas.openxmlformats.org/drawingml/2006/main">
+              <a:graphicData uri="http://schemas.openxmlformats.org/drawingml/2006/picture">
+                <pic:pic xmlns:pic="http://schemas.openxmlformats.org/drawingml/2006/picture">
+                  <pic:nvPicPr>
+                    <pic:cNvPr id="1" name=""/>
+                    <pic:cNvPicPr/>
+                  </pic:nvPicPr>
+                  <pic:blipFill>
+                    <a:blip r:embed="rId9"/>
+                    <a:stretch>
+                      <a:fillRect/>
+                    </a:stretch>
+                  </pic:blipFill>
+                  <pic:spPr>
+                    <a:xfrm>
+                      <a:off x="0" y="0"/>
+                      <a:ext cx="1074513" cy="220999"/>
+                    </a:xfrm>
+                    <a:prstGeom prst="rect">
+                      <a:avLst/>
+                    </a:prstGeom>
+                  </pic:spPr>
+                </pic:pic>
+              </a:graphicData>
+            </a:graphic>
+          </wp:inline>
+        </w:drawing>
+      </w:r>
+    </w:p>
+    <w:p>
+      <w:pPr>
+        <w:jc w:val="left"/>
+      </w:pPr>
+    </w:p>
+    <w:p>
+      <w:pPr>
+        <w:jc w:val="left"/>
+      </w:pPr>
+    </w:p>
+    <w:p>
+      <w:pPr>
+        <w:jc w:val="left"/>
         <w:rPr>
           <w:rFonts w:hint="eastAsia"/>
         </w:rPr>
@@ -5284,7 +5236,7 @@
             <w:pPr>
               <w:jc w:val="center"/>
               <w:rPr>
-                <w:rFonts w:ascii="华文中宋" w:eastAsia="华文中宋" w:hAnsi="华文中宋" w:hint="eastAsia"/>
+                <w:rFonts w:ascii="华文中宋" w:eastAsia="华文中宋" w:hAnsi="华文中宋"/>
               </w:rPr>
             </w:pPr>
             <w:r>
@@ -5304,7 +5256,7 @@
             <w:pPr>
               <w:jc w:val="center"/>
               <w:rPr>
-                <w:rFonts w:ascii="华文中宋" w:eastAsia="华文中宋" w:hAnsi="华文中宋" w:hint="eastAsia"/>
+                <w:rFonts w:ascii="华文中宋" w:eastAsia="华文中宋" w:hAnsi="华文中宋"/>
               </w:rPr>
             </w:pPr>
             <w:r>
@@ -5328,7 +5280,7 @@
             <w:pPr>
               <w:jc w:val="center"/>
               <w:rPr>
-                <w:rFonts w:ascii="华文中宋" w:eastAsia="华文中宋" w:hAnsi="华文中宋" w:hint="eastAsia"/>
+                <w:rFonts w:ascii="华文中宋" w:eastAsia="华文中宋" w:hAnsi="华文中宋"/>
               </w:rPr>
             </w:pPr>
             <w:r>
@@ -5348,7 +5300,7 @@
             <w:pPr>
               <w:jc w:val="center"/>
               <w:rPr>
-                <w:rFonts w:ascii="华文中宋" w:eastAsia="华文中宋" w:hAnsi="华文中宋" w:hint="eastAsia"/>
+                <w:rFonts w:ascii="华文中宋" w:eastAsia="华文中宋" w:hAnsi="华文中宋"/>
               </w:rPr>
             </w:pPr>
             <w:r>
@@ -5378,7 +5330,7 @@
             <w:pPr>
               <w:jc w:val="center"/>
               <w:rPr>
-                <w:rFonts w:ascii="华文中宋" w:eastAsia="华文中宋" w:hAnsi="华文中宋" w:hint="eastAsia"/>
+                <w:rFonts w:ascii="华文中宋" w:eastAsia="华文中宋" w:hAnsi="华文中宋"/>
               </w:rPr>
             </w:pPr>
             <w:r>
@@ -5398,7 +5350,7 @@
             <w:pPr>
               <w:jc w:val="center"/>
               <w:rPr>
-                <w:rFonts w:ascii="华文中宋" w:eastAsia="华文中宋" w:hAnsi="华文中宋" w:hint="eastAsia"/>
+                <w:rFonts w:ascii="华文中宋" w:eastAsia="华文中宋" w:hAnsi="华文中宋"/>
               </w:rPr>
             </w:pPr>
             <w:r>
@@ -5422,7 +5374,7 @@
             <w:pPr>
               <w:jc w:val="center"/>
               <w:rPr>
-                <w:rFonts w:ascii="华文中宋" w:eastAsia="华文中宋" w:hAnsi="华文中宋" w:hint="eastAsia"/>
+                <w:rFonts w:ascii="华文中宋" w:eastAsia="华文中宋" w:hAnsi="华文中宋"/>
               </w:rPr>
             </w:pPr>
             <w:r>
@@ -5441,7 +5393,7 @@
             <w:pPr>
               <w:jc w:val="center"/>
               <w:rPr>
-                <w:rFonts w:ascii="华文中宋" w:eastAsia="华文中宋" w:hAnsi="华文中宋" w:hint="eastAsia"/>
+                <w:rFonts w:ascii="华文中宋" w:eastAsia="华文中宋" w:hAnsi="华文中宋"/>
               </w:rPr>
             </w:pPr>
             <w:r>
@@ -5460,7 +5412,7 @@
             <w:pPr>
               <w:jc w:val="center"/>
               <w:rPr>
-                <w:rFonts w:ascii="华文中宋" w:eastAsia="华文中宋" w:hAnsi="华文中宋" w:hint="eastAsia"/>
+                <w:rFonts w:ascii="华文中宋" w:eastAsia="华文中宋" w:hAnsi="华文中宋"/>
               </w:rPr>
             </w:pPr>
             <w:r>
@@ -5479,7 +5431,7 @@
             <w:pPr>
               <w:jc w:val="center"/>
               <w:rPr>
-                <w:rFonts w:ascii="华文中宋" w:eastAsia="华文中宋" w:hAnsi="华文中宋" w:hint="eastAsia"/>
+                <w:rFonts w:ascii="华文中宋" w:eastAsia="华文中宋" w:hAnsi="华文中宋"/>
               </w:rPr>
             </w:pPr>
             <w:r>
@@ -5498,7 +5450,7 @@
             <w:pPr>
               <w:jc w:val="center"/>
               <w:rPr>
-                <w:rFonts w:ascii="华文中宋" w:eastAsia="华文中宋" w:hAnsi="华文中宋" w:hint="eastAsia"/>
+                <w:rFonts w:ascii="华文中宋" w:eastAsia="华文中宋" w:hAnsi="华文中宋"/>
               </w:rPr>
             </w:pPr>
             <w:r>
@@ -5522,7 +5474,7 @@
             <w:pPr>
               <w:jc w:val="center"/>
               <w:rPr>
-                <w:rFonts w:ascii="华文中宋" w:eastAsia="华文中宋" w:hAnsi="华文中宋" w:hint="eastAsia"/>
+                <w:rFonts w:ascii="华文中宋" w:eastAsia="华文中宋" w:hAnsi="华文中宋"/>
               </w:rPr>
             </w:pPr>
             <w:r>
@@ -5541,7 +5493,7 @@
             <w:pPr>
               <w:jc w:val="center"/>
               <w:rPr>
-                <w:rFonts w:ascii="华文中宋" w:eastAsia="华文中宋" w:hAnsi="华文中宋" w:hint="eastAsia"/>
+                <w:rFonts w:ascii="华文中宋" w:eastAsia="华文中宋" w:hAnsi="华文中宋"/>
               </w:rPr>
             </w:pPr>
             <w:r>
@@ -5566,7 +5518,7 @@
             <w:pPr>
               <w:jc w:val="center"/>
               <w:rPr>
-                <w:rFonts w:ascii="华文中宋" w:eastAsia="华文中宋" w:hAnsi="华文中宋" w:hint="eastAsia"/>
+                <w:rFonts w:ascii="华文中宋" w:eastAsia="华文中宋" w:hAnsi="华文中宋"/>
               </w:rPr>
             </w:pPr>
             <w:r>
@@ -5591,7 +5543,7 @@
             <w:pPr>
               <w:jc w:val="center"/>
               <w:rPr>
-                <w:rFonts w:ascii="华文中宋" w:eastAsia="华文中宋" w:hAnsi="华文中宋" w:hint="eastAsia"/>
+                <w:rFonts w:ascii="华文中宋" w:eastAsia="华文中宋" w:hAnsi="华文中宋"/>
               </w:rPr>
             </w:pPr>
             <w:r>
@@ -5610,7 +5562,7 @@
             <w:pPr>
               <w:jc w:val="center"/>
               <w:rPr>
-                <w:rFonts w:ascii="华文中宋" w:eastAsia="华文中宋" w:hAnsi="华文中宋" w:hint="eastAsia"/>
+                <w:rFonts w:ascii="华文中宋" w:eastAsia="华文中宋" w:hAnsi="华文中宋"/>
               </w:rPr>
             </w:pPr>
           </w:p>
@@ -5629,7 +5581,7 @@
             <w:pPr>
               <w:jc w:val="center"/>
               <w:rPr>
-                <w:rFonts w:ascii="华文中宋" w:eastAsia="华文中宋" w:hAnsi="华文中宋" w:hint="eastAsia"/>
+                <w:rFonts w:ascii="华文中宋" w:eastAsia="华文中宋" w:hAnsi="华文中宋"/>
               </w:rPr>
             </w:pPr>
             <w:r>
@@ -5653,7 +5605,7 @@
             <w:pPr>
               <w:jc w:val="center"/>
               <w:rPr>
-                <w:rFonts w:ascii="华文中宋" w:eastAsia="华文中宋" w:hAnsi="华文中宋" w:hint="eastAsia"/>
+                <w:rFonts w:ascii="华文中宋" w:eastAsia="华文中宋" w:hAnsi="华文中宋"/>
               </w:rPr>
             </w:pPr>
             <w:r>
@@ -5672,7 +5624,7 @@
             <w:pPr>
               <w:jc w:val="center"/>
               <w:rPr>
-                <w:rFonts w:ascii="华文中宋" w:eastAsia="华文中宋" w:hAnsi="华文中宋" w:hint="eastAsia"/>
+                <w:rFonts w:ascii="华文中宋" w:eastAsia="华文中宋" w:hAnsi="华文中宋"/>
               </w:rPr>
             </w:pPr>
             <w:r>
@@ -5691,7 +5643,7 @@
             <w:pPr>
               <w:jc w:val="center"/>
               <w:rPr>
-                <w:rFonts w:ascii="华文中宋" w:eastAsia="华文中宋" w:hAnsi="华文中宋" w:hint="eastAsia"/>
+                <w:rFonts w:ascii="华文中宋" w:eastAsia="华文中宋" w:hAnsi="华文中宋"/>
               </w:rPr>
             </w:pPr>
             <w:r>
@@ -5711,7 +5663,7 @@
             <w:pPr>
               <w:jc w:val="center"/>
               <w:rPr>
-                <w:rFonts w:ascii="华文中宋" w:eastAsia="华文中宋" w:hAnsi="华文中宋" w:hint="eastAsia"/>
+                <w:rFonts w:ascii="华文中宋" w:eastAsia="华文中宋" w:hAnsi="华文中宋"/>
               </w:rPr>
             </w:pPr>
           </w:p>
@@ -5729,7 +5681,7 @@
             <w:pPr>
               <w:jc w:val="center"/>
               <w:rPr>
-                <w:rFonts w:ascii="华文中宋" w:eastAsia="华文中宋" w:hAnsi="华文中宋" w:hint="eastAsia"/>
+                <w:rFonts w:ascii="华文中宋" w:eastAsia="华文中宋" w:hAnsi="华文中宋"/>
               </w:rPr>
             </w:pPr>
             <w:r>
@@ -5748,7 +5700,7 @@
             <w:pPr>
               <w:jc w:val="center"/>
               <w:rPr>
-                <w:rFonts w:ascii="华文中宋" w:eastAsia="华文中宋" w:hAnsi="华文中宋" w:hint="eastAsia"/>
+                <w:rFonts w:ascii="华文中宋" w:eastAsia="华文中宋" w:hAnsi="华文中宋"/>
               </w:rPr>
             </w:pPr>
             <w:r>
@@ -5767,7 +5719,7 @@
             <w:pPr>
               <w:jc w:val="center"/>
               <w:rPr>
-                <w:rFonts w:ascii="华文中宋" w:eastAsia="华文中宋" w:hAnsi="华文中宋" w:hint="eastAsia"/>
+                <w:rFonts w:ascii="华文中宋" w:eastAsia="华文中宋" w:hAnsi="华文中宋"/>
               </w:rPr>
             </w:pPr>
             <w:r>
@@ -5793,7 +5745,7 @@
             <w:pPr>
               <w:jc w:val="center"/>
               <w:rPr>
-                <w:rFonts w:ascii="华文中宋" w:eastAsia="华文中宋" w:hAnsi="华文中宋" w:hint="eastAsia"/>
+                <w:rFonts w:ascii="华文中宋" w:eastAsia="华文中宋" w:hAnsi="华文中宋"/>
               </w:rPr>
             </w:pPr>
           </w:p>
@@ -5811,7 +5763,7 @@
             <w:pPr>
               <w:jc w:val="center"/>
               <w:rPr>
-                <w:rFonts w:ascii="华文中宋" w:eastAsia="华文中宋" w:hAnsi="华文中宋" w:hint="eastAsia"/>
+                <w:rFonts w:ascii="华文中宋" w:eastAsia="华文中宋" w:hAnsi="华文中宋"/>
               </w:rPr>
             </w:pPr>
             <w:r>
@@ -5836,7 +5788,7 @@
             <w:pPr>
               <w:jc w:val="center"/>
               <w:rPr>
-                <w:rFonts w:ascii="华文中宋" w:eastAsia="华文中宋" w:hAnsi="华文中宋" w:hint="eastAsia"/>
+                <w:rFonts w:ascii="华文中宋" w:eastAsia="华文中宋" w:hAnsi="华文中宋"/>
               </w:rPr>
             </w:pPr>
             <w:r>
@@ -5855,7 +5807,7 @@
             <w:pPr>
               <w:jc w:val="center"/>
               <w:rPr>
-                <w:rFonts w:ascii="华文中宋" w:eastAsia="华文中宋" w:hAnsi="华文中宋" w:hint="eastAsia"/>
+                <w:rFonts w:ascii="华文中宋" w:eastAsia="华文中宋" w:hAnsi="华文中宋"/>
               </w:rPr>
             </w:pPr>
             <w:r>
@@ -5881,7 +5833,7 @@
             <w:pPr>
               <w:jc w:val="center"/>
               <w:rPr>
-                <w:rFonts w:ascii="华文中宋" w:eastAsia="华文中宋" w:hAnsi="华文中宋" w:hint="eastAsia"/>
+                <w:rFonts w:ascii="华文中宋" w:eastAsia="华文中宋" w:hAnsi="华文中宋"/>
               </w:rPr>
             </w:pPr>
             <w:r>
@@ -6074,19 +6026,91 @@
               <w:rPr>
                 <w:rFonts w:ascii="华文中宋" w:eastAsia="华文中宋" w:hAnsi="华文中宋" w:hint="eastAsia"/>
               </w:rPr>
+              <w:t>“2”</w:t>
+            </w:r>
+            <w:r>
+              <w:rPr>
+                <w:rFonts w:ascii="华文中宋" w:eastAsia="华文中宋" w:hAnsi="华文中宋"/>
+              </w:rPr>
+              <w:t>,</w:t>
+            </w:r>
+            <w:r>
+              <w:rPr>
+                <w:rFonts w:ascii="华文中宋" w:eastAsia="华文中宋" w:hAnsi="华文中宋" w:hint="eastAsia"/>
+              </w:rPr>
+              <w:t>“content”</w:t>
+            </w:r>
+            <w:r>
+              <w:rPr>
+                <w:rFonts w:ascii="华文中宋" w:eastAsia="华文中宋" w:hAnsi="华文中宋"/>
+              </w:rPr>
+              <w:t>:</w:t>
+            </w:r>
+            <w:r>
+              <w:rPr>
+                <w:rFonts w:ascii="华文中宋" w:eastAsia="华文中宋" w:hAnsi="华文中宋" w:hint="eastAsia"/>
+              </w:rPr>
               <w:t>“</w:t>
             </w:r>
             <w:r>
               <w:rPr>
-                <w:rFonts w:ascii="华文中宋" w:eastAsia="华文中宋" w:hAnsi="华文中宋" w:hint="eastAsia"/>
-              </w:rPr>
-              <w:t>2</w:t>
-            </w:r>
-            <w:r>
-              <w:rPr>
-                <w:rFonts w:ascii="华文中宋" w:eastAsia="华文中宋" w:hAnsi="华文中宋" w:hint="eastAsia"/>
-              </w:rPr>
-              <w:t>”</w:t>
+                <w:rFonts w:ascii="华文中宋" w:eastAsia="华文中宋" w:hAnsi="华文中宋"/>
+              </w:rPr>
+              <w:t>******</w:t>
+            </w:r>
+            <w:r>
+              <w:rPr>
+                <w:rFonts w:ascii="华文中宋" w:eastAsia="华文中宋" w:hAnsi="华文中宋" w:hint="eastAsia"/>
+              </w:rPr>
+              <w:t>”，“username”：“**”</w:t>
+            </w:r>
+            <w:r>
+              <w:rPr>
+                <w:rFonts w:ascii="华文中宋" w:eastAsia="华文中宋" w:hAnsi="华文中宋" w:hint="eastAsia"/>
+              </w:rPr>
+              <w:t xml:space="preserve"> ，“time”：“0000-00-00</w:t>
+            </w:r>
+            <w:r>
+              <w:rPr>
+                <w:rFonts w:ascii="华文中宋" w:eastAsia="华文中宋" w:hAnsi="华文中宋"/>
+              </w:rPr>
+              <w:t xml:space="preserve"> </w:t>
+            </w:r>
+            <w:r>
+              <w:rPr>
+                <w:rFonts w:ascii="华文中宋" w:eastAsia="华文中宋" w:hAnsi="华文中宋" w:hint="eastAsia"/>
+              </w:rPr>
+              <w:t>00：00”</w:t>
+            </w:r>
+            <w:r>
+              <w:rPr>
+                <w:rFonts w:ascii="华文中宋" w:eastAsia="华文中宋" w:hAnsi="华文中宋" w:hint="eastAsia"/>
+              </w:rPr>
+              <w:t>，“object”：“（floor）”</w:t>
+            </w:r>
+            <w:r>
+              <w:rPr>
+                <w:rFonts w:ascii="华文中宋" w:eastAsia="华文中宋" w:hAnsi="华文中宋"/>
+              </w:rPr>
+              <w:t>},{“</w:t>
+            </w:r>
+            <w:r>
+              <w:rPr>
+                <w:rFonts w:ascii="华文中宋" w:eastAsia="华文中宋" w:hAnsi="华文中宋" w:hint="eastAsia"/>
+              </w:rPr>
+              <w:t>floor</w:t>
+            </w:r>
+            <w:r>
+              <w:rPr>
+                <w:rFonts w:ascii="华文中宋" w:eastAsia="华文中宋" w:hAnsi="华文中宋"/>
+              </w:rPr>
+              <w:t>”:</w:t>
+            </w:r>
+            <w:r>
+              <w:rPr>
+                <w:rFonts w:ascii="华文中宋" w:eastAsia="华文中宋" w:hAnsi="华文中宋" w:hint="eastAsia"/>
+              </w:rPr>
+              <w:t>“3”</w:t>
             </w:r>
             <w:r>
               <w:rPr>
@@ -6122,128 +6146,13 @@
               <w:rPr>
                 <w:rFonts w:ascii="华文中宋" w:eastAsia="华文中宋" w:hAnsi="华文中宋" w:hint="eastAsia"/>
               </w:rPr>
-              <w:t>”，</w:t>
-            </w:r>
-            <w:r>
-              <w:rPr>
-                <w:rFonts w:ascii="华文中宋" w:eastAsia="华文中宋" w:hAnsi="华文中宋" w:hint="eastAsia"/>
-              </w:rPr>
-              <w:lastRenderedPageBreak/>
-              <w:t>“username”：“**”</w:t>
-            </w:r>
-            <w:r>
-              <w:rPr>
-                <w:rFonts w:ascii="华文中宋" w:eastAsia="华文中宋" w:hAnsi="华文中宋" w:hint="eastAsia"/>
-              </w:rPr>
-              <w:t xml:space="preserve"> </w:t>
-            </w:r>
-            <w:r>
-              <w:rPr>
-                <w:rFonts w:ascii="华文中宋" w:eastAsia="华文中宋" w:hAnsi="华文中宋" w:hint="eastAsia"/>
-              </w:rPr>
-              <w:t>，“time”：“0000-00-00</w:t>
-            </w:r>
-            <w:r>
-              <w:rPr>
-                <w:rFonts w:ascii="华文中宋" w:eastAsia="华文中宋" w:hAnsi="华文中宋"/>
-              </w:rPr>
-              <w:t xml:space="preserve"> </w:t>
-            </w:r>
-            <w:r>
-              <w:rPr>
-                <w:rFonts w:ascii="华文中宋" w:eastAsia="华文中宋" w:hAnsi="华文中宋" w:hint="eastAsia"/>
-              </w:rPr>
-              <w:t>00：00”</w:t>
-            </w:r>
-            <w:r>
-              <w:rPr>
-                <w:rFonts w:ascii="华文中宋" w:eastAsia="华文中宋" w:hAnsi="华文中宋" w:hint="eastAsia"/>
-              </w:rPr>
-              <w:t>，“object”：“（floor）”</w:t>
-            </w:r>
-            <w:r>
-              <w:rPr>
-                <w:rFonts w:ascii="华文中宋" w:eastAsia="华文中宋" w:hAnsi="华文中宋"/>
-              </w:rPr>
-              <w:t>},{“</w:t>
-            </w:r>
-            <w:r>
-              <w:rPr>
-                <w:rFonts w:ascii="华文中宋" w:eastAsia="华文中宋" w:hAnsi="华文中宋" w:hint="eastAsia"/>
-              </w:rPr>
-              <w:t>floor</w:t>
-            </w:r>
-            <w:r>
-              <w:rPr>
-                <w:rFonts w:ascii="华文中宋" w:eastAsia="华文中宋" w:hAnsi="华文中宋"/>
-              </w:rPr>
-              <w:t>”:</w:t>
-            </w:r>
-            <w:r>
-              <w:rPr>
-                <w:rFonts w:ascii="华文中宋" w:eastAsia="华文中宋" w:hAnsi="华文中宋" w:hint="eastAsia"/>
-              </w:rPr>
-              <w:t>“</w:t>
-            </w:r>
-            <w:r>
-              <w:rPr>
-                <w:rFonts w:ascii="华文中宋" w:eastAsia="华文中宋" w:hAnsi="华文中宋" w:hint="eastAsia"/>
-              </w:rPr>
-              <w:t>3</w:t>
-            </w:r>
-            <w:r>
-              <w:rPr>
-                <w:rFonts w:ascii="华文中宋" w:eastAsia="华文中宋" w:hAnsi="华文中宋" w:hint="eastAsia"/>
-              </w:rPr>
-              <w:t>”</w:t>
-            </w:r>
-            <w:r>
-              <w:rPr>
-                <w:rFonts w:ascii="华文中宋" w:eastAsia="华文中宋" w:hAnsi="华文中宋"/>
-              </w:rPr>
-              <w:t>,</w:t>
-            </w:r>
-            <w:r>
-              <w:rPr>
-                <w:rFonts w:ascii="华文中宋" w:eastAsia="华文中宋" w:hAnsi="华文中宋" w:hint="eastAsia"/>
-              </w:rPr>
-              <w:t>“content”</w:t>
-            </w:r>
-            <w:r>
-              <w:rPr>
-                <w:rFonts w:ascii="华文中宋" w:eastAsia="华文中宋" w:hAnsi="华文中宋"/>
-              </w:rPr>
-              <w:t>:</w:t>
-            </w:r>
-            <w:r>
-              <w:rPr>
-                <w:rFonts w:ascii="华文中宋" w:eastAsia="华文中宋" w:hAnsi="华文中宋" w:hint="eastAsia"/>
-              </w:rPr>
-              <w:t>“</w:t>
-            </w:r>
-            <w:r>
-              <w:rPr>
-                <w:rFonts w:ascii="华文中宋" w:eastAsia="华文中宋" w:hAnsi="华文中宋"/>
-              </w:rPr>
-              <w:t>******</w:t>
-            </w:r>
-            <w:r>
-              <w:rPr>
-                <w:rFonts w:ascii="华文中宋" w:eastAsia="华文中宋" w:hAnsi="华文中宋" w:hint="eastAsia"/>
-              </w:rPr>
               <w:t>”，“username”：“**”</w:t>
             </w:r>
             <w:r>
               <w:rPr>
                 <w:rFonts w:ascii="华文中宋" w:eastAsia="华文中宋" w:hAnsi="华文中宋" w:hint="eastAsia"/>
               </w:rPr>
-              <w:t xml:space="preserve"> </w:t>
-            </w:r>
-            <w:r>
-              <w:rPr>
-                <w:rFonts w:ascii="华文中宋" w:eastAsia="华文中宋" w:hAnsi="华文中宋" w:hint="eastAsia"/>
-              </w:rPr>
-              <w:t>，“time”：“0000-00-00</w:t>
+              <w:t xml:space="preserve"> ，“time”：“0000-00-00</w:t>
             </w:r>
             <w:r>
               <w:rPr>
@@ -6284,7 +6193,6 @@
         <w:rPr>
           <w:rFonts w:hint="eastAsia"/>
         </w:rPr>
-        <w:lastRenderedPageBreak/>
         <w:t>注释：object为引用的楼层，可理解为对谁的回复</w:t>
       </w:r>
     </w:p>
@@ -6322,7 +6230,7 @@
             <w:pPr>
               <w:jc w:val="center"/>
               <w:rPr>
-                <w:rFonts w:ascii="华文中宋" w:eastAsia="华文中宋" w:hAnsi="华文中宋" w:hint="eastAsia"/>
+                <w:rFonts w:ascii="华文中宋" w:eastAsia="华文中宋" w:hAnsi="华文中宋"/>
               </w:rPr>
             </w:pPr>
             <w:r>
@@ -6342,7 +6250,7 @@
             <w:pPr>
               <w:jc w:val="center"/>
               <w:rPr>
-                <w:rFonts w:ascii="华文中宋" w:eastAsia="华文中宋" w:hAnsi="华文中宋" w:hint="eastAsia"/>
+                <w:rFonts w:ascii="华文中宋" w:eastAsia="华文中宋" w:hAnsi="华文中宋"/>
               </w:rPr>
             </w:pPr>
             <w:r>
@@ -6378,7 +6286,7 @@
             <w:pPr>
               <w:jc w:val="center"/>
               <w:rPr>
-                <w:rFonts w:ascii="华文中宋" w:eastAsia="华文中宋" w:hAnsi="华文中宋" w:hint="eastAsia"/>
+                <w:rFonts w:ascii="华文中宋" w:eastAsia="华文中宋" w:hAnsi="华文中宋"/>
               </w:rPr>
             </w:pPr>
             <w:r>
@@ -6398,7 +6306,7 @@
             <w:pPr>
               <w:jc w:val="center"/>
               <w:rPr>
-                <w:rFonts w:ascii="华文中宋" w:eastAsia="华文中宋" w:hAnsi="华文中宋" w:hint="eastAsia"/>
+                <w:rFonts w:ascii="华文中宋" w:eastAsia="华文中宋" w:hAnsi="华文中宋"/>
               </w:rPr>
             </w:pPr>
             <w:r>
@@ -6422,7 +6330,7 @@
             <w:pPr>
               <w:jc w:val="center"/>
               <w:rPr>
-                <w:rFonts w:ascii="华文中宋" w:eastAsia="华文中宋" w:hAnsi="华文中宋" w:hint="eastAsia"/>
+                <w:rFonts w:ascii="华文中宋" w:eastAsia="华文中宋" w:hAnsi="华文中宋"/>
               </w:rPr>
             </w:pPr>
             <w:r>
@@ -6442,7 +6350,7 @@
             <w:pPr>
               <w:jc w:val="center"/>
               <w:rPr>
-                <w:rFonts w:ascii="华文中宋" w:eastAsia="华文中宋" w:hAnsi="华文中宋" w:hint="eastAsia"/>
+                <w:rFonts w:ascii="华文中宋" w:eastAsia="华文中宋" w:hAnsi="华文中宋"/>
               </w:rPr>
             </w:pPr>
             <w:r>
@@ -6472,7 +6380,7 @@
             <w:pPr>
               <w:jc w:val="center"/>
               <w:rPr>
-                <w:rFonts w:ascii="华文中宋" w:eastAsia="华文中宋" w:hAnsi="华文中宋" w:hint="eastAsia"/>
+                <w:rFonts w:ascii="华文中宋" w:eastAsia="华文中宋" w:hAnsi="华文中宋"/>
               </w:rPr>
             </w:pPr>
             <w:r>
@@ -6491,7 +6399,7 @@
             <w:pPr>
               <w:jc w:val="center"/>
               <w:rPr>
-                <w:rFonts w:ascii="华文中宋" w:eastAsia="华文中宋" w:hAnsi="华文中宋" w:hint="eastAsia"/>
+                <w:rFonts w:ascii="华文中宋" w:eastAsia="华文中宋" w:hAnsi="华文中宋"/>
               </w:rPr>
             </w:pPr>
             <w:r>
@@ -6510,7 +6418,7 @@
             <w:pPr>
               <w:jc w:val="center"/>
               <w:rPr>
-                <w:rFonts w:ascii="华文中宋" w:eastAsia="华文中宋" w:hAnsi="华文中宋" w:hint="eastAsia"/>
+                <w:rFonts w:ascii="华文中宋" w:eastAsia="华文中宋" w:hAnsi="华文中宋"/>
               </w:rPr>
             </w:pPr>
             <w:r>
@@ -6529,7 +6437,7 @@
             <w:pPr>
               <w:jc w:val="center"/>
               <w:rPr>
-                <w:rFonts w:ascii="华文中宋" w:eastAsia="华文中宋" w:hAnsi="华文中宋" w:hint="eastAsia"/>
+                <w:rFonts w:ascii="华文中宋" w:eastAsia="华文中宋" w:hAnsi="华文中宋"/>
               </w:rPr>
             </w:pPr>
             <w:r>
@@ -6548,7 +6456,7 @@
             <w:pPr>
               <w:jc w:val="center"/>
               <w:rPr>
-                <w:rFonts w:ascii="华文中宋" w:eastAsia="华文中宋" w:hAnsi="华文中宋" w:hint="eastAsia"/>
+                <w:rFonts w:ascii="华文中宋" w:eastAsia="华文中宋" w:hAnsi="华文中宋"/>
               </w:rPr>
             </w:pPr>
             <w:r>
@@ -6572,7 +6480,7 @@
             <w:pPr>
               <w:jc w:val="center"/>
               <w:rPr>
-                <w:rFonts w:ascii="华文中宋" w:eastAsia="华文中宋" w:hAnsi="华文中宋" w:hint="eastAsia"/>
+                <w:rFonts w:ascii="华文中宋" w:eastAsia="华文中宋" w:hAnsi="华文中宋"/>
               </w:rPr>
             </w:pPr>
             <w:r>
@@ -6591,7 +6499,7 @@
             <w:pPr>
               <w:jc w:val="center"/>
               <w:rPr>
-                <w:rFonts w:ascii="华文中宋" w:eastAsia="华文中宋" w:hAnsi="华文中宋" w:hint="eastAsia"/>
+                <w:rFonts w:ascii="华文中宋" w:eastAsia="华文中宋" w:hAnsi="华文中宋"/>
               </w:rPr>
             </w:pPr>
             <w:r>
@@ -6610,7 +6518,7 @@
             <w:pPr>
               <w:jc w:val="center"/>
               <w:rPr>
-                <w:rFonts w:ascii="华文中宋" w:eastAsia="华文中宋" w:hAnsi="华文中宋" w:hint="eastAsia"/>
+                <w:rFonts w:ascii="华文中宋" w:eastAsia="华文中宋" w:hAnsi="华文中宋"/>
               </w:rPr>
             </w:pPr>
             <w:r>
@@ -6629,7 +6537,7 @@
             <w:pPr>
               <w:jc w:val="center"/>
               <w:rPr>
-                <w:rFonts w:ascii="华文中宋" w:eastAsia="华文中宋" w:hAnsi="华文中宋" w:hint="eastAsia"/>
+                <w:rFonts w:ascii="华文中宋" w:eastAsia="华文中宋" w:hAnsi="华文中宋"/>
               </w:rPr>
             </w:pPr>
             <w:r>
@@ -6648,7 +6556,7 @@
             <w:pPr>
               <w:jc w:val="center"/>
               <w:rPr>
-                <w:rFonts w:ascii="华文中宋" w:eastAsia="华文中宋" w:hAnsi="华文中宋" w:hint="eastAsia"/>
+                <w:rFonts w:ascii="华文中宋" w:eastAsia="华文中宋" w:hAnsi="华文中宋"/>
               </w:rPr>
             </w:pPr>
           </w:p>
@@ -6666,7 +6574,7 @@
             <w:pPr>
               <w:jc w:val="center"/>
               <w:rPr>
-                <w:rFonts w:ascii="华文中宋" w:eastAsia="华文中宋" w:hAnsi="华文中宋" w:hint="eastAsia"/>
+                <w:rFonts w:ascii="华文中宋" w:eastAsia="华文中宋" w:hAnsi="华文中宋"/>
               </w:rPr>
             </w:pPr>
             <w:r>
@@ -6685,7 +6593,7 @@
             <w:pPr>
               <w:jc w:val="center"/>
               <w:rPr>
-                <w:rFonts w:ascii="华文中宋" w:eastAsia="华文中宋" w:hAnsi="华文中宋" w:hint="eastAsia"/>
+                <w:rFonts w:ascii="华文中宋" w:eastAsia="华文中宋" w:hAnsi="华文中宋"/>
               </w:rPr>
             </w:pPr>
             <w:r>
@@ -6716,7 +6624,7 @@
             <w:pPr>
               <w:jc w:val="center"/>
               <w:rPr>
-                <w:rFonts w:ascii="华文中宋" w:eastAsia="华文中宋" w:hAnsi="华文中宋" w:hint="eastAsia"/>
+                <w:rFonts w:ascii="华文中宋" w:eastAsia="华文中宋" w:hAnsi="华文中宋"/>
               </w:rPr>
             </w:pPr>
             <w:r>
@@ -6735,7 +6643,7 @@
             <w:pPr>
               <w:jc w:val="center"/>
               <w:rPr>
-                <w:rFonts w:ascii="华文中宋" w:eastAsia="华文中宋" w:hAnsi="华文中宋" w:hint="eastAsia"/>
+                <w:rFonts w:ascii="华文中宋" w:eastAsia="华文中宋" w:hAnsi="华文中宋"/>
               </w:rPr>
             </w:pPr>
             <w:r>
@@ -6754,7 +6662,7 @@
             <w:pPr>
               <w:jc w:val="center"/>
               <w:rPr>
-                <w:rFonts w:ascii="华文中宋" w:eastAsia="华文中宋" w:hAnsi="华文中宋" w:hint="eastAsia"/>
+                <w:rFonts w:ascii="华文中宋" w:eastAsia="华文中宋" w:hAnsi="华文中宋"/>
               </w:rPr>
             </w:pPr>
           </w:p>
@@ -6772,7 +6680,7 @@
             <w:pPr>
               <w:jc w:val="center"/>
               <w:rPr>
-                <w:rFonts w:ascii="华文中宋" w:eastAsia="华文中宋" w:hAnsi="华文中宋" w:hint="eastAsia"/>
+                <w:rFonts w:ascii="华文中宋" w:eastAsia="华文中宋" w:hAnsi="华文中宋"/>
               </w:rPr>
             </w:pPr>
             <w:r>
@@ -6791,7 +6699,7 @@
             <w:pPr>
               <w:jc w:val="center"/>
               <w:rPr>
-                <w:rFonts w:ascii="华文中宋" w:eastAsia="华文中宋" w:hAnsi="华文中宋" w:hint="eastAsia"/>
+                <w:rFonts w:ascii="华文中宋" w:eastAsia="华文中宋" w:hAnsi="华文中宋"/>
               </w:rPr>
             </w:pPr>
             <w:r>
@@ -6816,7 +6724,7 @@
             <w:pPr>
               <w:jc w:val="center"/>
               <w:rPr>
-                <w:rFonts w:ascii="华文中宋" w:eastAsia="华文中宋" w:hAnsi="华文中宋" w:hint="eastAsia"/>
+                <w:rFonts w:ascii="华文中宋" w:eastAsia="华文中宋" w:hAnsi="华文中宋"/>
               </w:rPr>
             </w:pPr>
             <w:r>
@@ -6835,7 +6743,7 @@
             <w:pPr>
               <w:jc w:val="center"/>
               <w:rPr>
-                <w:rFonts w:ascii="华文中宋" w:eastAsia="华文中宋" w:hAnsi="华文中宋" w:hint="eastAsia"/>
+                <w:rFonts w:ascii="华文中宋" w:eastAsia="华文中宋" w:hAnsi="华文中宋"/>
               </w:rPr>
             </w:pPr>
             <w:r>
@@ -6854,7 +6762,7 @@
             <w:pPr>
               <w:jc w:val="center"/>
               <w:rPr>
-                <w:rFonts w:ascii="华文中宋" w:eastAsia="华文中宋" w:hAnsi="华文中宋" w:hint="eastAsia"/>
+                <w:rFonts w:ascii="华文中宋" w:eastAsia="华文中宋" w:hAnsi="华文中宋"/>
               </w:rPr>
             </w:pPr>
           </w:p>
@@ -6872,13 +6780,14 @@
             <w:pPr>
               <w:jc w:val="center"/>
               <w:rPr>
-                <w:rFonts w:ascii="华文中宋" w:eastAsia="华文中宋" w:hAnsi="华文中宋" w:hint="eastAsia"/>
-              </w:rPr>
-            </w:pPr>
-            <w:r>
-              <w:rPr>
-                <w:rFonts w:ascii="华文中宋" w:eastAsia="华文中宋" w:hAnsi="华文中宋" w:hint="eastAsia"/>
-              </w:rPr>
+                <w:rFonts w:ascii="华文中宋" w:eastAsia="华文中宋" w:hAnsi="华文中宋"/>
+              </w:rPr>
+            </w:pPr>
+            <w:r>
+              <w:rPr>
+                <w:rFonts w:ascii="华文中宋" w:eastAsia="华文中宋" w:hAnsi="华文中宋" w:hint="eastAsia"/>
+              </w:rPr>
+              <w:lastRenderedPageBreak/>
               <w:t>引用楼层</w:t>
             </w:r>
           </w:p>
@@ -6891,7 +6800,7 @@
             <w:pPr>
               <w:jc w:val="center"/>
               <w:rPr>
-                <w:rFonts w:ascii="华文中宋" w:eastAsia="华文中宋" w:hAnsi="华文中宋" w:hint="eastAsia"/>
+                <w:rFonts w:ascii="华文中宋" w:eastAsia="华文中宋" w:hAnsi="华文中宋"/>
               </w:rPr>
             </w:pPr>
             <w:r>
@@ -6916,7 +6825,7 @@
             <w:pPr>
               <w:jc w:val="center"/>
               <w:rPr>
-                <w:rFonts w:ascii="华文中宋" w:eastAsia="华文中宋" w:hAnsi="华文中宋" w:hint="eastAsia"/>
+                <w:rFonts w:ascii="华文中宋" w:eastAsia="华文中宋" w:hAnsi="华文中宋"/>
               </w:rPr>
             </w:pPr>
             <w:r>
@@ -6935,7 +6844,7 @@
             <w:pPr>
               <w:jc w:val="center"/>
               <w:rPr>
-                <w:rFonts w:ascii="华文中宋" w:eastAsia="华文中宋" w:hAnsi="华文中宋" w:hint="eastAsia"/>
+                <w:rFonts w:ascii="华文中宋" w:eastAsia="华文中宋" w:hAnsi="华文中宋"/>
               </w:rPr>
             </w:pPr>
             <w:r>
@@ -6954,7 +6863,7 @@
             <w:pPr>
               <w:jc w:val="center"/>
               <w:rPr>
-                <w:rFonts w:ascii="华文中宋" w:eastAsia="华文中宋" w:hAnsi="华文中宋" w:hint="eastAsia"/>
+                <w:rFonts w:ascii="华文中宋" w:eastAsia="华文中宋" w:hAnsi="华文中宋"/>
               </w:rPr>
             </w:pPr>
             <w:r>
@@ -6979,7 +6888,7 @@
             <w:pPr>
               <w:jc w:val="center"/>
               <w:rPr>
-                <w:rFonts w:ascii="华文中宋" w:eastAsia="华文中宋" w:hAnsi="华文中宋" w:hint="eastAsia"/>
+                <w:rFonts w:ascii="华文中宋" w:eastAsia="华文中宋" w:hAnsi="华文中宋"/>
               </w:rPr>
             </w:pPr>
             <w:r>
@@ -7003,7 +6912,7 @@
             <w:pPr>
               <w:jc w:val="center"/>
               <w:rPr>
-                <w:rFonts w:ascii="华文中宋" w:eastAsia="华文中宋" w:hAnsi="华文中宋" w:hint="eastAsia"/>
+                <w:rFonts w:ascii="华文中宋" w:eastAsia="华文中宋" w:hAnsi="华文中宋"/>
               </w:rPr>
             </w:pPr>
             <w:r>
@@ -7042,7 +6951,7 @@
             <w:pPr>
               <w:jc w:val="center"/>
               <w:rPr>
-                <w:rFonts w:ascii="华文中宋" w:eastAsia="华文中宋" w:hAnsi="华文中宋" w:hint="eastAsia"/>
+                <w:rFonts w:ascii="华文中宋" w:eastAsia="华文中宋" w:hAnsi="华文中宋"/>
               </w:rPr>
             </w:pPr>
             <w:r>
@@ -7056,15 +6965,7 @@
       </w:tr>
     </w:tbl>
     <w:p/>
-    <w:p>
-      <w:pPr>
-        <w:rPr>
-          <w:rFonts w:hint="eastAsia"/>
-        </w:rPr>
-      </w:pPr>
-      <w:bookmarkStart w:id="0" w:name="_GoBack"/>
-      <w:bookmarkEnd w:id="0"/>
-    </w:p>
+    <w:p/>
     <w:sectPr>
       <w:pgSz w:w="11906" w:h="16838"/>
       <w:pgMar w:top="1440" w:right="1800" w:bottom="1440" w:left="1800" w:header="851" w:footer="992" w:gutter="0"/>
@@ -7916,4 +7817,16 @@
     </a:ext>
   </a:extLst>
 </a:theme>
+</file>
+
+<file path=customXml/item1.xml><?xml version="1.0" encoding="utf-8"?>
+<b:Sources xmlns:b="http://schemas.openxmlformats.org/officeDocument/2006/bibliography" xmlns="http://schemas.openxmlformats.org/officeDocument/2006/bibliography" SelectedStyle="\APASixthEditionOfficeOnline.xsl" StyleName="APA" Version="6"/>
+</file>
+
+<file path=customXml/itemProps1.xml><?xml version="1.0" encoding="utf-8"?>
+<ds:datastoreItem xmlns:ds="http://schemas.openxmlformats.org/officeDocument/2006/customXml" ds:itemID="{A3CD8F52-8B79-4FBD-8DD6-FC23A44BE130}">
+  <ds:schemaRefs>
+    <ds:schemaRef ds:uri="http://schemas.openxmlformats.org/officeDocument/2006/bibliography"/>
+  </ds:schemaRefs>
+</ds:datastoreItem>
 </file>
</xml_diff>

<commit_message>
the latest issue --2018.2.15
</commit_message>
<xml_diff>
--- a/接口文档.docx
+++ b/接口文档.docx
@@ -11202,92 +11202,6 @@
               <w:rPr>
                 <w:rFonts w:hint="eastAsia"/>
               </w:rPr>
-              <w:t>用户密码</w:t>
-            </w:r>
-          </w:p>
-        </w:tc>
-        <w:tc>
-          <w:tcPr>
-            <w:tcW w:w="1659" w:type="dxa"/>
-          </w:tcPr>
-          <w:p>
-            <w:pPr>
-              <w:jc w:val="center"/>
-            </w:pPr>
-            <w:r>
-              <w:rPr>
-                <w:rFonts w:hint="eastAsia"/>
-              </w:rPr>
-              <w:t>User</w:t>
-            </w:r>
-            <w:r>
-              <w:t>Password</w:t>
-            </w:r>
-          </w:p>
-        </w:tc>
-        <w:tc>
-          <w:tcPr>
-            <w:tcW w:w="1659" w:type="dxa"/>
-          </w:tcPr>
-          <w:p>
-            <w:pPr>
-              <w:jc w:val="center"/>
-            </w:pPr>
-            <w:r>
-              <w:rPr>
-                <w:rFonts w:hint="eastAsia"/>
-              </w:rPr>
-              <w:t>S</w:t>
-            </w:r>
-            <w:r>
-              <w:t>tring</w:t>
-            </w:r>
-          </w:p>
-        </w:tc>
-        <w:tc>
-          <w:tcPr>
-            <w:tcW w:w="1659" w:type="dxa"/>
-          </w:tcPr>
-          <w:p>
-            <w:pPr>
-              <w:jc w:val="center"/>
-            </w:pPr>
-            <w:r>
-              <w:rPr>
-                <w:rFonts w:hint="eastAsia"/>
-              </w:rPr>
-              <w:t>Y</w:t>
-            </w:r>
-          </w:p>
-        </w:tc>
-        <w:tc>
-          <w:tcPr>
-            <w:tcW w:w="1660" w:type="dxa"/>
-            <w:vMerge/>
-          </w:tcPr>
-          <w:p>
-            <w:pPr>
-              <w:jc w:val="center"/>
-            </w:pPr>
-          </w:p>
-        </w:tc>
-      </w:tr>
-      <w:tr>
-        <w:trPr>
-          <w:trHeight w:val="425"/>
-        </w:trPr>
-        <w:tc>
-          <w:tcPr>
-            <w:tcW w:w="1659" w:type="dxa"/>
-          </w:tcPr>
-          <w:p>
-            <w:pPr>
-              <w:jc w:val="center"/>
-            </w:pPr>
-            <w:r>
-              <w:rPr>
-                <w:rFonts w:hint="eastAsia"/>
-              </w:rPr>
               <w:t>性别</w:t>
             </w:r>
           </w:p>
@@ -11716,7 +11630,7 @@
         <w:rPr>
           <w:rFonts w:hint="eastAsia"/>
         </w:rPr>
-        <w:t>管理员</w:t>
+        <w:t>版主</w:t>
       </w:r>
     </w:p>
     <w:p>
@@ -11733,7 +11647,7 @@
         <w:rPr>
           <w:rFonts w:hint="eastAsia"/>
         </w:rPr>
-        <w:t>版主</w:t>
+        <w:t>管理员</w:t>
       </w:r>
     </w:p>
     <w:p/>
@@ -11944,7 +11858,6 @@
             <w:pPr>
               <w:jc w:val="center"/>
               <w:rPr>
-                <w:rFonts w:hint="eastAsia"/>
                 <w:szCs w:val="21"/>
               </w:rPr>
             </w:pPr>
@@ -11966,7 +11879,6 @@
             <w:pPr>
               <w:jc w:val="center"/>
               <w:rPr>
-                <w:rFonts w:hint="eastAsia"/>
                 <w:szCs w:val="21"/>
               </w:rPr>
             </w:pPr>
@@ -11998,7 +11910,6 @@
             <w:pPr>
               <w:jc w:val="center"/>
               <w:rPr>
-                <w:rFonts w:hint="eastAsia"/>
                 <w:szCs w:val="21"/>
               </w:rPr>
             </w:pPr>
@@ -12020,7 +11931,6 @@
             <w:pPr>
               <w:jc w:val="center"/>
               <w:rPr>
-                <w:rFonts w:hint="eastAsia"/>
                 <w:szCs w:val="21"/>
               </w:rPr>
             </w:pPr>
@@ -12052,16 +11962,14 @@
             <w:pPr>
               <w:jc w:val="center"/>
               <w:rPr>
-                <w:rFonts w:hint="eastAsia"/>
-                <w:szCs w:val="21"/>
-              </w:rPr>
-            </w:pPr>
-            <w:r>
-              <w:rPr>
-                <w:rFonts w:hint="eastAsia"/>
-                <w:szCs w:val="21"/>
-              </w:rPr>
-              <w:lastRenderedPageBreak/>
+                <w:szCs w:val="21"/>
+              </w:rPr>
+            </w:pPr>
+            <w:r>
+              <w:rPr>
+                <w:rFonts w:hint="eastAsia"/>
+                <w:szCs w:val="21"/>
+              </w:rPr>
               <w:t>返回结果</w:t>
             </w:r>
           </w:p>
@@ -12075,7 +11983,6 @@
             <w:pPr>
               <w:jc w:val="center"/>
               <w:rPr>
-                <w:rFonts w:hint="eastAsia"/>
                 <w:szCs w:val="21"/>
               </w:rPr>
             </w:pPr>
@@ -12101,15 +12008,15 @@
             <w:pPr>
               <w:jc w:val="center"/>
               <w:rPr>
-                <w:rFonts w:hint="eastAsia"/>
-                <w:szCs w:val="21"/>
-              </w:rPr>
-            </w:pPr>
-            <w:r>
-              <w:rPr>
-                <w:rFonts w:hint="eastAsia"/>
-                <w:szCs w:val="21"/>
-              </w:rPr>
+                <w:szCs w:val="21"/>
+              </w:rPr>
+            </w:pPr>
+            <w:r>
+              <w:rPr>
+                <w:rFonts w:hint="eastAsia"/>
+                <w:szCs w:val="21"/>
+              </w:rPr>
+              <w:lastRenderedPageBreak/>
               <w:t>请求参数</w:t>
             </w:r>
           </w:p>
@@ -12122,7 +12029,6 @@
             <w:pPr>
               <w:jc w:val="center"/>
               <w:rPr>
-                <w:rFonts w:hint="eastAsia"/>
                 <w:szCs w:val="21"/>
               </w:rPr>
             </w:pPr>
@@ -12143,7 +12049,6 @@
             <w:pPr>
               <w:jc w:val="center"/>
               <w:rPr>
-                <w:rFonts w:hint="eastAsia"/>
                 <w:szCs w:val="21"/>
               </w:rPr>
             </w:pPr>
@@ -12164,7 +12069,6 @@
             <w:pPr>
               <w:jc w:val="center"/>
               <w:rPr>
-                <w:rFonts w:hint="eastAsia"/>
                 <w:szCs w:val="21"/>
               </w:rPr>
             </w:pPr>
@@ -12185,7 +12089,6 @@
             <w:pPr>
               <w:jc w:val="center"/>
               <w:rPr>
-                <w:rFonts w:hint="eastAsia"/>
                 <w:szCs w:val="21"/>
               </w:rPr>
             </w:pPr>
@@ -12212,7 +12115,6 @@
             <w:pPr>
               <w:jc w:val="center"/>
               <w:rPr>
-                <w:rFonts w:hint="eastAsia"/>
                 <w:szCs w:val="21"/>
               </w:rPr>
             </w:pPr>
@@ -12239,7 +12141,6 @@
             <w:pPr>
               <w:jc w:val="center"/>
               <w:rPr>
-                <w:rFonts w:hint="eastAsia"/>
                 <w:szCs w:val="21"/>
               </w:rPr>
             </w:pPr>
@@ -12267,7 +12168,6 @@
             <w:pPr>
               <w:jc w:val="center"/>
               <w:rPr>
-                <w:rFonts w:hint="eastAsia"/>
                 <w:szCs w:val="21"/>
               </w:rPr>
             </w:pPr>
@@ -12288,7 +12188,6 @@
             <w:pPr>
               <w:jc w:val="center"/>
               <w:rPr>
-                <w:rFonts w:hint="eastAsia"/>
                 <w:szCs w:val="21"/>
               </w:rPr>
             </w:pPr>
@@ -12310,23 +12209,15 @@
             <w:pPr>
               <w:jc w:val="center"/>
               <w:rPr>
-                <w:rFonts w:hint="eastAsia"/>
-                <w:szCs w:val="21"/>
-              </w:rPr>
-            </w:pPr>
-            <w:r>
-              <w:rPr>
-                <w:rFonts w:hint="eastAsia"/>
-                <w:szCs w:val="21"/>
-              </w:rPr>
-              <w:t>response</w:t>
-            </w:r>
-            <w:r>
-              <w:rPr>
-                <w:rFonts w:hint="eastAsia"/>
-                <w:szCs w:val="21"/>
-              </w:rPr>
-              <w:t>（自己的楼层有别人回复）</w:t>
+                <w:szCs w:val="21"/>
+              </w:rPr>
+            </w:pPr>
+            <w:r>
+              <w:rPr>
+                <w:rFonts w:hint="eastAsia"/>
+                <w:szCs w:val="21"/>
+              </w:rPr>
+              <w:t>response（自己的楼层有别人回复）</w:t>
             </w:r>
           </w:p>
         </w:tc>
@@ -12344,7 +12235,6 @@
           <w:p>
             <w:pPr>
               <w:rPr>
-                <w:rFonts w:hint="eastAsia"/>
                 <w:szCs w:val="21"/>
               </w:rPr>
             </w:pPr>
@@ -12359,7 +12249,6 @@
           <w:p>
             <w:pPr>
               <w:rPr>
-                <w:rFonts w:hint="eastAsia"/>
                 <w:szCs w:val="21"/>
               </w:rPr>
             </w:pPr>
@@ -12392,7 +12281,6 @@
             <w:pPr>
               <w:jc w:val="center"/>
               <w:rPr>
-                <w:rFonts w:hint="eastAsia"/>
                 <w:szCs w:val="21"/>
               </w:rPr>
             </w:pPr>
@@ -12414,7 +12302,6 @@
             <w:pPr>
               <w:jc w:val="center"/>
               <w:rPr>
-                <w:rFonts w:hint="eastAsia"/>
                 <w:szCs w:val="21"/>
               </w:rPr>
             </w:pPr>
@@ -12441,7 +12328,6 @@
             <w:pPr>
               <w:jc w:val="center"/>
               <w:rPr>
-                <w:rFonts w:hint="eastAsia"/>
                 <w:szCs w:val="21"/>
               </w:rPr>
             </w:pPr>
@@ -12456,21 +12342,19 @@
             <w:pPr>
               <w:jc w:val="center"/>
               <w:rPr>
-                <w:rFonts w:hint="eastAsia"/>
-                <w:szCs w:val="21"/>
-              </w:rPr>
-            </w:pPr>
-          </w:p>
-        </w:tc>
-        <w:tc>
-          <w:tcPr>
-            <w:tcW w:w="1659" w:type="dxa"/>
-          </w:tcPr>
-          <w:p>
-            <w:pPr>
-              <w:jc w:val="center"/>
-              <w:rPr>
-                <w:rFonts w:hint="eastAsia"/>
+                <w:szCs w:val="21"/>
+              </w:rPr>
+            </w:pPr>
+          </w:p>
+        </w:tc>
+        <w:tc>
+          <w:tcPr>
+            <w:tcW w:w="1659" w:type="dxa"/>
+          </w:tcPr>
+          <w:p>
+            <w:pPr>
+              <w:jc w:val="center"/>
+              <w:rPr>
                 <w:szCs w:val="21"/>
               </w:rPr>
             </w:pPr>
@@ -12492,7 +12376,6 @@
             <w:pPr>
               <w:jc w:val="center"/>
               <w:rPr>
-                <w:rFonts w:hint="eastAsia"/>
                 <w:szCs w:val="21"/>
               </w:rPr>
             </w:pPr>
@@ -12519,7 +12402,6 @@
             <w:pPr>
               <w:jc w:val="center"/>
               <w:rPr>
-                <w:rFonts w:hint="eastAsia"/>
                 <w:szCs w:val="21"/>
               </w:rPr>
             </w:pPr>
@@ -12534,21 +12416,19 @@
             <w:pPr>
               <w:jc w:val="center"/>
               <w:rPr>
-                <w:rFonts w:hint="eastAsia"/>
-                <w:szCs w:val="21"/>
-              </w:rPr>
-            </w:pPr>
-          </w:p>
-        </w:tc>
-        <w:tc>
-          <w:tcPr>
-            <w:tcW w:w="1659" w:type="dxa"/>
-          </w:tcPr>
-          <w:p>
-            <w:pPr>
-              <w:jc w:val="center"/>
-              <w:rPr>
-                <w:rFonts w:hint="eastAsia"/>
+                <w:szCs w:val="21"/>
+              </w:rPr>
+            </w:pPr>
+          </w:p>
+        </w:tc>
+        <w:tc>
+          <w:tcPr>
+            <w:tcW w:w="1659" w:type="dxa"/>
+          </w:tcPr>
+          <w:p>
+            <w:pPr>
+              <w:jc w:val="center"/>
+              <w:rPr>
                 <w:szCs w:val="21"/>
               </w:rPr>
             </w:pPr>
@@ -12570,7 +12450,6 @@
             <w:pPr>
               <w:jc w:val="center"/>
               <w:rPr>
-                <w:rFonts w:hint="eastAsia"/>
                 <w:szCs w:val="21"/>
               </w:rPr>
             </w:pPr>
@@ -12684,7 +12563,6 @@
             <w:pPr>
               <w:jc w:val="center"/>
               <w:rPr>
-                <w:rFonts w:hint="eastAsia"/>
                 <w:szCs w:val="21"/>
               </w:rPr>
             </w:pPr>
@@ -12717,7 +12595,6 @@
             <w:pPr>
               <w:jc w:val="center"/>
               <w:rPr>
-                <w:rFonts w:hint="eastAsia"/>
                 <w:szCs w:val="21"/>
               </w:rPr>
             </w:pPr>
@@ -12732,21 +12609,19 @@
             <w:pPr>
               <w:jc w:val="center"/>
               <w:rPr>
-                <w:rFonts w:hint="eastAsia"/>
-                <w:szCs w:val="21"/>
-              </w:rPr>
-            </w:pPr>
-          </w:p>
-        </w:tc>
-        <w:tc>
-          <w:tcPr>
-            <w:tcW w:w="1659" w:type="dxa"/>
-          </w:tcPr>
-          <w:p>
-            <w:pPr>
-              <w:jc w:val="center"/>
-              <w:rPr>
-                <w:rFonts w:hint="eastAsia"/>
+                <w:szCs w:val="21"/>
+              </w:rPr>
+            </w:pPr>
+          </w:p>
+        </w:tc>
+        <w:tc>
+          <w:tcPr>
+            <w:tcW w:w="1659" w:type="dxa"/>
+          </w:tcPr>
+          <w:p>
+            <w:pPr>
+              <w:jc w:val="center"/>
+              <w:rPr>
                 <w:szCs w:val="21"/>
               </w:rPr>
             </w:pPr>
@@ -12768,7 +12643,6 @@
             <w:pPr>
               <w:jc w:val="center"/>
               <w:rPr>
-                <w:rFonts w:hint="eastAsia"/>
                 <w:szCs w:val="21"/>
               </w:rPr>
             </w:pPr>
@@ -12782,7 +12656,6 @@
             <w:pPr>
               <w:jc w:val="center"/>
               <w:rPr>
-                <w:rFonts w:hint="eastAsia"/>
                 <w:szCs w:val="21"/>
               </w:rPr>
             </w:pPr>
@@ -12815,7 +12688,6 @@
             <w:pPr>
               <w:jc w:val="center"/>
               <w:rPr>
-                <w:rFonts w:hint="eastAsia"/>
                 <w:szCs w:val="21"/>
               </w:rPr>
             </w:pPr>
@@ -12830,21 +12702,19 @@
             <w:pPr>
               <w:jc w:val="center"/>
               <w:rPr>
-                <w:rFonts w:hint="eastAsia"/>
-                <w:szCs w:val="21"/>
-              </w:rPr>
-            </w:pPr>
-          </w:p>
-        </w:tc>
-        <w:tc>
-          <w:tcPr>
-            <w:tcW w:w="1659" w:type="dxa"/>
-          </w:tcPr>
-          <w:p>
-            <w:pPr>
-              <w:jc w:val="center"/>
-              <w:rPr>
-                <w:rFonts w:hint="eastAsia"/>
+                <w:szCs w:val="21"/>
+              </w:rPr>
+            </w:pPr>
+          </w:p>
+        </w:tc>
+        <w:tc>
+          <w:tcPr>
+            <w:tcW w:w="1659" w:type="dxa"/>
+          </w:tcPr>
+          <w:p>
+            <w:pPr>
+              <w:jc w:val="center"/>
+              <w:rPr>
                 <w:szCs w:val="21"/>
               </w:rPr>
             </w:pPr>
@@ -12872,7 +12742,6 @@
             <w:pPr>
               <w:jc w:val="center"/>
               <w:rPr>
-                <w:rFonts w:hint="eastAsia"/>
                 <w:szCs w:val="21"/>
               </w:rPr>
             </w:pPr>
@@ -12886,7 +12755,6 @@
             <w:pPr>
               <w:jc w:val="center"/>
               <w:rPr>
-                <w:rFonts w:hint="eastAsia"/>
                 <w:szCs w:val="21"/>
               </w:rPr>
             </w:pPr>
@@ -12919,7 +12787,6 @@
             <w:pPr>
               <w:jc w:val="center"/>
               <w:rPr>
-                <w:rFonts w:hint="eastAsia"/>
                 <w:szCs w:val="21"/>
               </w:rPr>
             </w:pPr>
@@ -12934,21 +12801,19 @@
             <w:pPr>
               <w:jc w:val="center"/>
               <w:rPr>
-                <w:rFonts w:hint="eastAsia"/>
-                <w:szCs w:val="21"/>
-              </w:rPr>
-            </w:pPr>
-          </w:p>
-        </w:tc>
-        <w:tc>
-          <w:tcPr>
-            <w:tcW w:w="1659" w:type="dxa"/>
-          </w:tcPr>
-          <w:p>
-            <w:pPr>
-              <w:jc w:val="center"/>
-              <w:rPr>
-                <w:rFonts w:hint="eastAsia"/>
+                <w:szCs w:val="21"/>
+              </w:rPr>
+            </w:pPr>
+          </w:p>
+        </w:tc>
+        <w:tc>
+          <w:tcPr>
+            <w:tcW w:w="1659" w:type="dxa"/>
+          </w:tcPr>
+          <w:p>
+            <w:pPr>
+              <w:jc w:val="center"/>
+              <w:rPr>
                 <w:szCs w:val="21"/>
               </w:rPr>
             </w:pPr>
@@ -12976,7 +12841,6 @@
             <w:pPr>
               <w:jc w:val="center"/>
               <w:rPr>
-                <w:rFonts w:hint="eastAsia"/>
                 <w:szCs w:val="21"/>
               </w:rPr>
             </w:pPr>
@@ -12990,7 +12854,6 @@
             <w:pPr>
               <w:jc w:val="center"/>
               <w:rPr>
-                <w:rFonts w:hint="eastAsia"/>
                 <w:szCs w:val="21"/>
               </w:rPr>
             </w:pPr>
@@ -13023,7 +12886,6 @@
             <w:pPr>
               <w:jc w:val="center"/>
               <w:rPr>
-                <w:rFonts w:hint="eastAsia"/>
                 <w:szCs w:val="21"/>
               </w:rPr>
             </w:pPr>
@@ -13038,21 +12900,19 @@
             <w:pPr>
               <w:jc w:val="center"/>
               <w:rPr>
-                <w:rFonts w:hint="eastAsia"/>
-                <w:szCs w:val="21"/>
-              </w:rPr>
-            </w:pPr>
-          </w:p>
-        </w:tc>
-        <w:tc>
-          <w:tcPr>
-            <w:tcW w:w="1659" w:type="dxa"/>
-          </w:tcPr>
-          <w:p>
-            <w:pPr>
-              <w:jc w:val="center"/>
-              <w:rPr>
-                <w:rFonts w:hint="eastAsia"/>
+                <w:szCs w:val="21"/>
+              </w:rPr>
+            </w:pPr>
+          </w:p>
+        </w:tc>
+        <w:tc>
+          <w:tcPr>
+            <w:tcW w:w="1659" w:type="dxa"/>
+          </w:tcPr>
+          <w:p>
+            <w:pPr>
+              <w:jc w:val="center"/>
+              <w:rPr>
                 <w:szCs w:val="21"/>
               </w:rPr>
             </w:pPr>
@@ -13074,7 +12934,6 @@
             <w:pPr>
               <w:jc w:val="center"/>
               <w:rPr>
-                <w:rFonts w:hint="eastAsia"/>
                 <w:szCs w:val="21"/>
               </w:rPr>
             </w:pPr>
@@ -13088,7 +12947,6 @@
             <w:pPr>
               <w:jc w:val="center"/>
               <w:rPr>
-                <w:rFonts w:hint="eastAsia"/>
                 <w:szCs w:val="21"/>
               </w:rPr>
             </w:pPr>
@@ -13121,7 +12979,6 @@
             <w:pPr>
               <w:jc w:val="center"/>
               <w:rPr>
-                <w:rFonts w:hint="eastAsia"/>
                 <w:szCs w:val="21"/>
               </w:rPr>
             </w:pPr>
@@ -13136,21 +12993,19 @@
             <w:pPr>
               <w:jc w:val="center"/>
               <w:rPr>
-                <w:rFonts w:hint="eastAsia"/>
-                <w:szCs w:val="21"/>
-              </w:rPr>
-            </w:pPr>
-          </w:p>
-        </w:tc>
-        <w:tc>
-          <w:tcPr>
-            <w:tcW w:w="1659" w:type="dxa"/>
-          </w:tcPr>
-          <w:p>
-            <w:pPr>
-              <w:jc w:val="center"/>
-              <w:rPr>
-                <w:rFonts w:hint="eastAsia"/>
+                <w:szCs w:val="21"/>
+              </w:rPr>
+            </w:pPr>
+          </w:p>
+        </w:tc>
+        <w:tc>
+          <w:tcPr>
+            <w:tcW w:w="1659" w:type="dxa"/>
+          </w:tcPr>
+          <w:p>
+            <w:pPr>
+              <w:jc w:val="center"/>
+              <w:rPr>
                 <w:szCs w:val="21"/>
               </w:rPr>
             </w:pPr>
@@ -13185,7 +13040,6 @@
             <w:pPr>
               <w:jc w:val="center"/>
               <w:rPr>
-                <w:rFonts w:hint="eastAsia"/>
                 <w:szCs w:val="21"/>
               </w:rPr>
             </w:pPr>
@@ -13199,7 +13053,6 @@
             <w:pPr>
               <w:jc w:val="center"/>
               <w:rPr>
-                <w:rFonts w:hint="eastAsia"/>
                 <w:szCs w:val="21"/>
               </w:rPr>
             </w:pPr>
@@ -13232,21 +13085,19 @@
             <w:pPr>
               <w:jc w:val="center"/>
               <w:rPr>
-                <w:rFonts w:hint="eastAsia"/>
-                <w:szCs w:val="21"/>
-              </w:rPr>
-            </w:pPr>
-          </w:p>
-        </w:tc>
-        <w:tc>
-          <w:tcPr>
-            <w:tcW w:w="1659" w:type="dxa"/>
-          </w:tcPr>
-          <w:p>
-            <w:pPr>
-              <w:jc w:val="center"/>
-              <w:rPr>
-                <w:rFonts w:hint="eastAsia"/>
+                <w:szCs w:val="21"/>
+              </w:rPr>
+            </w:pPr>
+          </w:p>
+        </w:tc>
+        <w:tc>
+          <w:tcPr>
+            <w:tcW w:w="1659" w:type="dxa"/>
+          </w:tcPr>
+          <w:p>
+            <w:pPr>
+              <w:jc w:val="center"/>
+              <w:rPr>
                 <w:szCs w:val="21"/>
               </w:rPr>
             </w:pPr>
@@ -13268,7 +13119,6 @@
             <w:pPr>
               <w:jc w:val="center"/>
               <w:rPr>
-                <w:rFonts w:hint="eastAsia"/>
                 <w:szCs w:val="21"/>
               </w:rPr>
             </w:pPr>
@@ -13303,7 +13153,6 @@
             <w:pPr>
               <w:jc w:val="center"/>
               <w:rPr>
-                <w:rFonts w:hint="eastAsia"/>
                 <w:szCs w:val="21"/>
               </w:rPr>
             </w:pPr>
@@ -13324,7 +13173,6 @@
             <w:pPr>
               <w:jc w:val="center"/>
               <w:rPr>
-                <w:rFonts w:hint="eastAsia"/>
                 <w:szCs w:val="21"/>
               </w:rPr>
             </w:pPr>
@@ -13427,7 +13275,6 @@
             <w:pPr>
               <w:jc w:val="center"/>
               <w:rPr>
-                <w:rFonts w:hint="eastAsia"/>
                 <w:szCs w:val="21"/>
               </w:rPr>
             </w:pPr>
@@ -13467,7 +13314,6 @@
             <w:pPr>
               <w:jc w:val="center"/>
               <w:rPr>
-                <w:rFonts w:hint="eastAsia"/>
                 <w:szCs w:val="21"/>
               </w:rPr>
             </w:pPr>
@@ -13483,7 +13329,6 @@
             <w:pPr>
               <w:jc w:val="center"/>
               <w:rPr>
-                <w:rFonts w:hint="eastAsia"/>
                 <w:szCs w:val="21"/>
               </w:rPr>
             </w:pPr>
@@ -13503,7 +13348,6 @@
             <w:pPr>
               <w:jc w:val="center"/>
               <w:rPr>
-                <w:rFonts w:hint="eastAsia"/>
                 <w:szCs w:val="21"/>
               </w:rPr>
             </w:pPr>
@@ -13525,7 +13369,6 @@
             <w:pPr>
               <w:jc w:val="center"/>
               <w:rPr>
-                <w:rFonts w:hint="eastAsia"/>
                 <w:szCs w:val="21"/>
               </w:rPr>
             </w:pPr>
@@ -13552,7 +13395,6 @@
             <w:pPr>
               <w:jc w:val="center"/>
               <w:rPr>
-                <w:rFonts w:hint="eastAsia"/>
                 <w:szCs w:val="21"/>
               </w:rPr>
             </w:pPr>
@@ -13567,21 +13409,19 @@
             <w:pPr>
               <w:jc w:val="center"/>
               <w:rPr>
-                <w:rFonts w:hint="eastAsia"/>
-                <w:szCs w:val="21"/>
-              </w:rPr>
-            </w:pPr>
-          </w:p>
-        </w:tc>
-        <w:tc>
-          <w:tcPr>
-            <w:tcW w:w="1659" w:type="dxa"/>
-          </w:tcPr>
-          <w:p>
-            <w:pPr>
-              <w:jc w:val="center"/>
-              <w:rPr>
-                <w:rFonts w:hint="eastAsia"/>
+                <w:szCs w:val="21"/>
+              </w:rPr>
+            </w:pPr>
+          </w:p>
+        </w:tc>
+        <w:tc>
+          <w:tcPr>
+            <w:tcW w:w="1659" w:type="dxa"/>
+          </w:tcPr>
+          <w:p>
+            <w:pPr>
+              <w:jc w:val="center"/>
+              <w:rPr>
                 <w:szCs w:val="21"/>
               </w:rPr>
             </w:pPr>
@@ -13603,7 +13443,6 @@
             <w:pPr>
               <w:jc w:val="center"/>
               <w:rPr>
-                <w:rFonts w:hint="eastAsia"/>
                 <w:szCs w:val="21"/>
               </w:rPr>
             </w:pPr>
@@ -13637,7 +13476,6 @@
             <w:pPr>
               <w:jc w:val="center"/>
               <w:rPr>
-                <w:rFonts w:hint="eastAsia"/>
                 <w:szCs w:val="21"/>
               </w:rPr>
             </w:pPr>
@@ -13652,21 +13490,19 @@
             <w:pPr>
               <w:jc w:val="center"/>
               <w:rPr>
-                <w:rFonts w:hint="eastAsia"/>
-                <w:szCs w:val="21"/>
-              </w:rPr>
-            </w:pPr>
-          </w:p>
-        </w:tc>
-        <w:tc>
-          <w:tcPr>
-            <w:tcW w:w="1659" w:type="dxa"/>
-          </w:tcPr>
-          <w:p>
-            <w:pPr>
-              <w:jc w:val="center"/>
-              <w:rPr>
-                <w:rFonts w:hint="eastAsia"/>
+                <w:szCs w:val="21"/>
+              </w:rPr>
+            </w:pPr>
+          </w:p>
+        </w:tc>
+        <w:tc>
+          <w:tcPr>
+            <w:tcW w:w="1659" w:type="dxa"/>
+          </w:tcPr>
+          <w:p>
+            <w:pPr>
+              <w:jc w:val="center"/>
+              <w:rPr>
                 <w:szCs w:val="21"/>
               </w:rPr>
             </w:pPr>
@@ -13688,7 +13524,6 @@
             <w:pPr>
               <w:jc w:val="center"/>
               <w:rPr>
-                <w:rFonts w:hint="eastAsia"/>
                 <w:szCs w:val="21"/>
               </w:rPr>
             </w:pPr>
@@ -13715,21 +13550,19 @@
             <w:pPr>
               <w:jc w:val="center"/>
               <w:rPr>
-                <w:rFonts w:hint="eastAsia"/>
-                <w:szCs w:val="21"/>
-              </w:rPr>
-            </w:pPr>
-          </w:p>
-        </w:tc>
-        <w:tc>
-          <w:tcPr>
-            <w:tcW w:w="1659" w:type="dxa"/>
-          </w:tcPr>
-          <w:p>
-            <w:pPr>
-              <w:jc w:val="center"/>
-              <w:rPr>
-                <w:rFonts w:hint="eastAsia"/>
+                <w:szCs w:val="21"/>
+              </w:rPr>
+            </w:pPr>
+          </w:p>
+        </w:tc>
+        <w:tc>
+          <w:tcPr>
+            <w:tcW w:w="1659" w:type="dxa"/>
+          </w:tcPr>
+          <w:p>
+            <w:pPr>
+              <w:jc w:val="center"/>
+              <w:rPr>
                 <w:szCs w:val="21"/>
               </w:rPr>
             </w:pPr>
@@ -13757,7 +13590,6 @@
             <w:pPr>
               <w:jc w:val="center"/>
               <w:rPr>
-                <w:rFonts w:hint="eastAsia"/>
                 <w:szCs w:val="21"/>
               </w:rPr>
             </w:pPr>
@@ -13792,7 +13624,6 @@
             <w:pPr>
               <w:jc w:val="center"/>
               <w:rPr>
-                <w:rFonts w:hint="eastAsia"/>
                 <w:szCs w:val="21"/>
               </w:rPr>
             </w:pPr>
@@ -13813,7 +13644,6 @@
             <w:pPr>
               <w:jc w:val="center"/>
               <w:rPr>
-                <w:rFonts w:hint="eastAsia"/>
                 <w:szCs w:val="21"/>
               </w:rPr>
             </w:pPr>
@@ -13841,7 +13671,6 @@
             <w:pPr>
               <w:jc w:val="center"/>
               <w:rPr>
-                <w:rFonts w:hint="eastAsia"/>
                 <w:szCs w:val="21"/>
               </w:rPr>
             </w:pPr>
@@ -13881,7 +13710,6 @@
             <w:pPr>
               <w:jc w:val="center"/>
               <w:rPr>
-                <w:rFonts w:hint="eastAsia"/>
                 <w:szCs w:val="21"/>
               </w:rPr>
             </w:pPr>
@@ -13897,7 +13725,6 @@
             <w:pPr>
               <w:jc w:val="center"/>
               <w:rPr>
-                <w:rFonts w:hint="eastAsia"/>
                 <w:szCs w:val="21"/>
               </w:rPr>
             </w:pPr>
@@ -13918,7 +13745,6 @@
             <w:pPr>
               <w:jc w:val="center"/>
               <w:rPr>
-                <w:rFonts w:hint="eastAsia"/>
                 <w:szCs w:val="21"/>
               </w:rPr>
             </w:pPr>
@@ -13939,7 +13765,6 @@
             <w:pPr>
               <w:jc w:val="center"/>
               <w:rPr>
-                <w:rFonts w:hint="eastAsia"/>
                 <w:szCs w:val="21"/>
               </w:rPr>
             </w:pPr>
@@ -13953,7 +13778,6 @@
             <w:pPr>
               <w:jc w:val="center"/>
               <w:rPr>
-                <w:rFonts w:hint="eastAsia"/>
                 <w:szCs w:val="21"/>
               </w:rPr>
             </w:pPr>
@@ -13973,7 +13797,6 @@
             <w:pPr>
               <w:jc w:val="center"/>
               <w:rPr>
-                <w:rFonts w:hint="eastAsia"/>
                 <w:szCs w:val="21"/>
               </w:rPr>
             </w:pPr>
@@ -13988,21 +13811,19 @@
             <w:pPr>
               <w:jc w:val="center"/>
               <w:rPr>
-                <w:rFonts w:hint="eastAsia"/>
-                <w:szCs w:val="21"/>
-              </w:rPr>
-            </w:pPr>
-          </w:p>
-        </w:tc>
-        <w:tc>
-          <w:tcPr>
-            <w:tcW w:w="1659" w:type="dxa"/>
-          </w:tcPr>
-          <w:p>
-            <w:pPr>
-              <w:jc w:val="center"/>
-              <w:rPr>
-                <w:rFonts w:hint="eastAsia"/>
+                <w:szCs w:val="21"/>
+              </w:rPr>
+            </w:pPr>
+          </w:p>
+        </w:tc>
+        <w:tc>
+          <w:tcPr>
+            <w:tcW w:w="1659" w:type="dxa"/>
+          </w:tcPr>
+          <w:p>
+            <w:pPr>
+              <w:jc w:val="center"/>
+              <w:rPr>
                 <w:szCs w:val="21"/>
               </w:rPr>
             </w:pPr>
@@ -14023,7 +13844,6 @@
             <w:pPr>
               <w:jc w:val="center"/>
               <w:rPr>
-                <w:rFonts w:hint="eastAsia"/>
                 <w:szCs w:val="21"/>
               </w:rPr>
             </w:pPr>
@@ -14037,7 +13857,6 @@
             <w:pPr>
               <w:jc w:val="center"/>
               <w:rPr>
-                <w:rFonts w:hint="eastAsia"/>
                 <w:szCs w:val="21"/>
               </w:rPr>
             </w:pPr>
@@ -14057,7 +13876,6 @@
             <w:pPr>
               <w:jc w:val="center"/>
               <w:rPr>
-                <w:rFonts w:hint="eastAsia"/>
                 <w:szCs w:val="21"/>
               </w:rPr>
             </w:pPr>
@@ -14072,21 +13890,19 @@
             <w:pPr>
               <w:jc w:val="center"/>
               <w:rPr>
-                <w:rFonts w:hint="eastAsia"/>
-                <w:szCs w:val="21"/>
-              </w:rPr>
-            </w:pPr>
-          </w:p>
-        </w:tc>
-        <w:tc>
-          <w:tcPr>
-            <w:tcW w:w="1659" w:type="dxa"/>
-          </w:tcPr>
-          <w:p>
-            <w:pPr>
-              <w:jc w:val="center"/>
-              <w:rPr>
-                <w:rFonts w:hint="eastAsia"/>
+                <w:szCs w:val="21"/>
+              </w:rPr>
+            </w:pPr>
+          </w:p>
+        </w:tc>
+        <w:tc>
+          <w:tcPr>
+            <w:tcW w:w="1659" w:type="dxa"/>
+          </w:tcPr>
+          <w:p>
+            <w:pPr>
+              <w:jc w:val="center"/>
+              <w:rPr>
                 <w:szCs w:val="21"/>
               </w:rPr>
             </w:pPr>
@@ -14107,7 +13923,6 @@
             <w:pPr>
               <w:jc w:val="center"/>
               <w:rPr>
-                <w:rFonts w:hint="eastAsia"/>
                 <w:szCs w:val="21"/>
               </w:rPr>
             </w:pPr>
@@ -14121,7 +13936,6 @@
             <w:pPr>
               <w:jc w:val="center"/>
               <w:rPr>
-                <w:rFonts w:hint="eastAsia"/>
                 <w:szCs w:val="21"/>
               </w:rPr>
             </w:pPr>
@@ -14141,7 +13955,6 @@
             <w:pPr>
               <w:jc w:val="center"/>
               <w:rPr>
-                <w:rFonts w:hint="eastAsia"/>
                 <w:szCs w:val="21"/>
               </w:rPr>
             </w:pPr>
@@ -14156,21 +13969,19 @@
             <w:pPr>
               <w:jc w:val="center"/>
               <w:rPr>
-                <w:rFonts w:hint="eastAsia"/>
-                <w:szCs w:val="21"/>
-              </w:rPr>
-            </w:pPr>
-          </w:p>
-        </w:tc>
-        <w:tc>
-          <w:tcPr>
-            <w:tcW w:w="1659" w:type="dxa"/>
-          </w:tcPr>
-          <w:p>
-            <w:pPr>
-              <w:jc w:val="center"/>
-              <w:rPr>
-                <w:rFonts w:hint="eastAsia"/>
+                <w:szCs w:val="21"/>
+              </w:rPr>
+            </w:pPr>
+          </w:p>
+        </w:tc>
+        <w:tc>
+          <w:tcPr>
+            <w:tcW w:w="1659" w:type="dxa"/>
+          </w:tcPr>
+          <w:p>
+            <w:pPr>
+              <w:jc w:val="center"/>
+              <w:rPr>
                 <w:szCs w:val="21"/>
               </w:rPr>
             </w:pPr>
@@ -14191,7 +14002,6 @@
             <w:pPr>
               <w:jc w:val="center"/>
               <w:rPr>
-                <w:rFonts w:hint="eastAsia"/>
                 <w:szCs w:val="21"/>
               </w:rPr>
             </w:pPr>
@@ -14205,7 +14015,6 @@
             <w:pPr>
               <w:jc w:val="center"/>
               <w:rPr>
-                <w:rFonts w:hint="eastAsia"/>
                 <w:szCs w:val="21"/>
               </w:rPr>
             </w:pPr>
@@ -14225,7 +14034,6 @@
             <w:pPr>
               <w:jc w:val="center"/>
               <w:rPr>
-                <w:rFonts w:hint="eastAsia"/>
                 <w:szCs w:val="21"/>
               </w:rPr>
             </w:pPr>
@@ -14240,21 +14048,19 @@
             <w:pPr>
               <w:jc w:val="center"/>
               <w:rPr>
-                <w:rFonts w:hint="eastAsia"/>
-                <w:szCs w:val="21"/>
-              </w:rPr>
-            </w:pPr>
-          </w:p>
-        </w:tc>
-        <w:tc>
-          <w:tcPr>
-            <w:tcW w:w="1659" w:type="dxa"/>
-          </w:tcPr>
-          <w:p>
-            <w:pPr>
-              <w:jc w:val="center"/>
-              <w:rPr>
-                <w:rFonts w:hint="eastAsia"/>
+                <w:szCs w:val="21"/>
+              </w:rPr>
+            </w:pPr>
+          </w:p>
+        </w:tc>
+        <w:tc>
+          <w:tcPr>
+            <w:tcW w:w="1659" w:type="dxa"/>
+          </w:tcPr>
+          <w:p>
+            <w:pPr>
+              <w:jc w:val="center"/>
+              <w:rPr>
                 <w:szCs w:val="21"/>
               </w:rPr>
             </w:pPr>
@@ -14275,7 +14081,6 @@
             <w:pPr>
               <w:jc w:val="center"/>
               <w:rPr>
-                <w:rFonts w:hint="eastAsia"/>
                 <w:szCs w:val="21"/>
               </w:rPr>
             </w:pPr>
@@ -14289,7 +14094,6 @@
             <w:pPr>
               <w:jc w:val="center"/>
               <w:rPr>
-                <w:rFonts w:hint="eastAsia"/>
                 <w:szCs w:val="21"/>
               </w:rPr>
             </w:pPr>
@@ -14309,21 +14113,19 @@
             <w:pPr>
               <w:jc w:val="center"/>
               <w:rPr>
-                <w:rFonts w:hint="eastAsia"/>
-                <w:szCs w:val="21"/>
-              </w:rPr>
-            </w:pPr>
-          </w:p>
-        </w:tc>
-        <w:tc>
-          <w:tcPr>
-            <w:tcW w:w="1659" w:type="dxa"/>
-          </w:tcPr>
-          <w:p>
-            <w:pPr>
-              <w:jc w:val="center"/>
-              <w:rPr>
-                <w:rFonts w:hint="eastAsia"/>
+                <w:szCs w:val="21"/>
+              </w:rPr>
+            </w:pPr>
+          </w:p>
+        </w:tc>
+        <w:tc>
+          <w:tcPr>
+            <w:tcW w:w="1659" w:type="dxa"/>
+          </w:tcPr>
+          <w:p>
+            <w:pPr>
+              <w:jc w:val="center"/>
+              <w:rPr>
                 <w:szCs w:val="21"/>
               </w:rPr>
             </w:pPr>
@@ -14345,7 +14147,6 @@
             <w:pPr>
               <w:jc w:val="center"/>
               <w:rPr>
-                <w:rFonts w:hint="eastAsia"/>
                 <w:szCs w:val="21"/>
               </w:rPr>
             </w:pPr>
@@ -14363,7 +14164,6 @@
     <w:p>
       <w:pPr>
         <w:rPr>
-          <w:rFonts w:hint="eastAsia"/>
           <w:szCs w:val="21"/>
         </w:rPr>
       </w:pPr>
@@ -14385,6 +14185,1567 @@
     <w:p>
       <w:pPr>
         <w:rPr>
+          <w:szCs w:val="21"/>
+        </w:rPr>
+      </w:pPr>
+    </w:p>
+    <w:p>
+      <w:pPr>
+        <w:rPr>
+          <w:szCs w:val="21"/>
+        </w:rPr>
+      </w:pPr>
+    </w:p>
+    <w:p>
+      <w:pPr>
+        <w:rPr>
+          <w:szCs w:val="21"/>
+        </w:rPr>
+      </w:pPr>
+    </w:p>
+    <w:p>
+      <w:pPr>
+        <w:rPr>
+          <w:szCs w:val="21"/>
+        </w:rPr>
+      </w:pPr>
+    </w:p>
+    <w:p>
+      <w:pPr>
+        <w:rPr>
+          <w:szCs w:val="21"/>
+        </w:rPr>
+      </w:pPr>
+    </w:p>
+    <w:p>
+      <w:pPr>
+        <w:rPr>
+          <w:szCs w:val="21"/>
+        </w:rPr>
+      </w:pPr>
+    </w:p>
+    <w:p>
+      <w:pPr>
+        <w:rPr>
+          <w:szCs w:val="21"/>
+        </w:rPr>
+      </w:pPr>
+    </w:p>
+    <w:p>
+      <w:pPr>
+        <w:rPr>
+          <w:szCs w:val="21"/>
+        </w:rPr>
+      </w:pPr>
+      <w:r>
+        <w:rPr>
+          <w:rFonts w:hint="eastAsia"/>
+          <w:szCs w:val="21"/>
+        </w:rPr>
+        <w:lastRenderedPageBreak/>
+        <w:t>1-userid：代表请求确认；</w:t>
+      </w:r>
+    </w:p>
+    <w:p>
+      <w:pPr>
+        <w:rPr>
+          <w:szCs w:val="21"/>
+        </w:rPr>
+      </w:pPr>
+      <w:r>
+        <w:rPr>
+          <w:rFonts w:hint="eastAsia"/>
+          <w:szCs w:val="21"/>
+        </w:rPr>
+        <w:t>0-userid：代表等待确认</w:t>
+      </w:r>
+    </w:p>
+    <w:p>
+      <w:pPr>
+        <w:rPr>
+          <w:szCs w:val="21"/>
+        </w:rPr>
+      </w:pPr>
+      <w:r>
+        <w:rPr>
+          <w:rFonts w:hint="eastAsia"/>
+          <w:szCs w:val="21"/>
+        </w:rPr>
+        <w:t>加好友步骤：</w:t>
+      </w:r>
+    </w:p>
+    <w:p>
+      <w:pPr>
+        <w:rPr>
+          <w:szCs w:val="21"/>
+        </w:rPr>
+      </w:pPr>
+      <w:r>
+        <w:rPr>
+          <w:rFonts w:hint="eastAsia"/>
+          <w:szCs w:val="21"/>
+        </w:rPr>
+        <w:t xml:space="preserve"> </w:t>
+      </w:r>
+      <w:r>
+        <w:rPr>
+          <w:szCs w:val="21"/>
+        </w:rPr>
+        <w:t xml:space="preserve"> </w:t>
+      </w:r>
+      <w:r>
+        <w:rPr>
+          <w:rFonts w:hint="eastAsia"/>
+          <w:szCs w:val="21"/>
+        </w:rPr>
+        <w:t>进入对方的个人信息页面，点击关注，弹出确认框【</w:t>
+      </w:r>
+      <w:r>
+        <w:rPr>
+          <w:szCs w:val="21"/>
+        </w:rPr>
+        <w:t>confirm</w:t>
+      </w:r>
+      <w:r>
+        <w:rPr>
+          <w:rFonts w:hint="eastAsia"/>
+          <w:szCs w:val="21"/>
+        </w:rPr>
+        <w:t>（“申请对方成为好友”）】，确认，激活ajax，向后端发送好友对象id，后端获取，录入数据库待确定的形式（对象好友列表1-userid，自己的列表0-userid）。直至下次对方加载好友列表：发现1-userid</w:t>
+      </w:r>
+      <w:r>
+        <w:rPr>
+          <w:szCs w:val="21"/>
+        </w:rPr>
+        <w:t xml:space="preserve"> </w:t>
+      </w:r>
+      <w:r>
+        <w:rPr>
+          <w:rFonts w:hint="eastAsia"/>
+          <w:szCs w:val="21"/>
+        </w:rPr>
+        <w:t>，前端在好友列表顶端弹出是否允许的判断窗口，若确认，ajax返回对象id+1，否定，ajax返回对象id+0；</w:t>
+      </w:r>
+    </w:p>
+    <w:p>
+      <w:pPr>
+        <w:rPr>
+          <w:szCs w:val="21"/>
+        </w:rPr>
+      </w:pPr>
+    </w:p>
+    <w:p>
+      <w:pPr>
+        <w:rPr>
+          <w:szCs w:val="21"/>
+        </w:rPr>
+      </w:pPr>
+    </w:p>
+    <w:p>
+      <w:pPr>
+        <w:rPr>
+          <w:szCs w:val="21"/>
+        </w:rPr>
+      </w:pPr>
+    </w:p>
+    <w:p>
+      <w:pPr>
+        <w:rPr>
+          <w:szCs w:val="21"/>
+        </w:rPr>
+      </w:pPr>
+    </w:p>
+    <w:p>
+      <w:pPr>
+        <w:rPr>
+          <w:szCs w:val="21"/>
+        </w:rPr>
+      </w:pPr>
+      <w:r>
+        <w:rPr>
+          <w:rFonts w:hint="eastAsia"/>
+          <w:szCs w:val="21"/>
+        </w:rPr>
+        <w:t>0-为产生关系</w:t>
+      </w:r>
+    </w:p>
+    <w:p>
+      <w:pPr>
+        <w:rPr>
+          <w:szCs w:val="21"/>
+        </w:rPr>
+      </w:pPr>
+      <w:r>
+        <w:rPr>
+          <w:rFonts w:hint="eastAsia"/>
+          <w:szCs w:val="21"/>
+        </w:rPr>
+        <w:t>1-我关注了他</w:t>
+      </w:r>
+    </w:p>
+    <w:p>
+      <w:pPr>
+        <w:rPr>
+          <w:szCs w:val="21"/>
+        </w:rPr>
+      </w:pPr>
+      <w:r>
+        <w:rPr>
+          <w:rFonts w:hint="eastAsia"/>
+          <w:szCs w:val="21"/>
+        </w:rPr>
+        <w:t>2-他关注了我</w:t>
+      </w:r>
+    </w:p>
+    <w:p>
+      <w:pPr>
+        <w:rPr>
+          <w:szCs w:val="21"/>
+        </w:rPr>
+      </w:pPr>
+      <w:r>
+        <w:rPr>
+          <w:rFonts w:hint="eastAsia"/>
+          <w:szCs w:val="21"/>
+        </w:rPr>
+        <w:t>3-我们已经是好友</w:t>
+      </w:r>
+    </w:p>
+    <w:p>
+      <w:pPr>
+        <w:rPr>
+          <w:szCs w:val="21"/>
+        </w:rPr>
+      </w:pPr>
+    </w:p>
+    <w:p>
+      <w:pPr>
+        <w:rPr>
+          <w:szCs w:val="21"/>
+        </w:rPr>
+      </w:pPr>
+    </w:p>
+    <w:p>
+      <w:pPr>
+        <w:rPr>
+          <w:szCs w:val="21"/>
+        </w:rPr>
+      </w:pPr>
+    </w:p>
+    <w:p>
+      <w:pPr>
+        <w:rPr>
+          <w:sz w:val="28"/>
+          <w:szCs w:val="28"/>
+        </w:rPr>
+      </w:pPr>
+      <w:r>
+        <w:rPr>
+          <w:rFonts w:hint="eastAsia"/>
+          <w:sz w:val="28"/>
+          <w:szCs w:val="28"/>
+        </w:rPr>
+        <w:t>删帖接口</w:t>
+      </w:r>
+    </w:p>
+    <w:tbl>
+      <w:tblPr>
+        <w:tblStyle w:val="a3"/>
+        <w:tblW w:w="0" w:type="auto"/>
+        <w:tblLook w:val="04A0" w:firstRow="1" w:lastRow="0" w:firstColumn="1" w:lastColumn="0" w:noHBand="0" w:noVBand="1"/>
+      </w:tblPr>
+      <w:tblGrid>
+        <w:gridCol w:w="1659"/>
+        <w:gridCol w:w="1659"/>
+        <w:gridCol w:w="1659"/>
+        <w:gridCol w:w="1659"/>
+        <w:gridCol w:w="1660"/>
+      </w:tblGrid>
+      <w:tr>
+        <w:trPr>
+          <w:trHeight w:val="425"/>
+        </w:trPr>
+        <w:tc>
+          <w:tcPr>
+            <w:tcW w:w="1659" w:type="dxa"/>
+          </w:tcPr>
+          <w:p>
+            <w:pPr>
+              <w:jc w:val="center"/>
+              <w:rPr>
+                <w:rFonts w:hint="eastAsia"/>
+                <w:szCs w:val="21"/>
+              </w:rPr>
+            </w:pPr>
+            <w:r>
+              <w:rPr>
+                <w:rFonts w:hint="eastAsia"/>
+                <w:szCs w:val="21"/>
+              </w:rPr>
+              <w:t>请求地址</w:t>
+            </w:r>
+          </w:p>
+        </w:tc>
+        <w:tc>
+          <w:tcPr>
+            <w:tcW w:w="6637" w:type="dxa"/>
+            <w:gridSpan w:val="4"/>
+          </w:tcPr>
+          <w:p>
+            <w:pPr>
+              <w:jc w:val="center"/>
+              <w:rPr>
+                <w:rFonts w:hint="eastAsia"/>
+                <w:szCs w:val="21"/>
+              </w:rPr>
+            </w:pPr>
+            <w:r>
+              <w:rPr>
+                <w:rFonts w:hint="eastAsia"/>
+                <w:szCs w:val="21"/>
+              </w:rPr>
+              <w:t>Delete</w:t>
+            </w:r>
+            <w:r>
+              <w:rPr>
+                <w:rFonts w:hint="eastAsia"/>
+                <w:szCs w:val="21"/>
+              </w:rPr>
+              <w:t>_</w:t>
+            </w:r>
+            <w:r>
+              <w:rPr>
+                <w:szCs w:val="21"/>
+              </w:rPr>
+              <w:t>note.php</w:t>
+            </w:r>
+            <w:r>
+              <w:rPr>
+                <w:szCs w:val="21"/>
+              </w:rPr>
+              <w:t xml:space="preserve"> </w:t>
+            </w:r>
+          </w:p>
+        </w:tc>
+      </w:tr>
+      <w:tr>
+        <w:trPr>
+          <w:trHeight w:val="425"/>
+        </w:trPr>
+        <w:tc>
+          <w:tcPr>
+            <w:tcW w:w="1659" w:type="dxa"/>
+          </w:tcPr>
+          <w:p>
+            <w:pPr>
+              <w:jc w:val="center"/>
+              <w:rPr>
+                <w:rFonts w:hint="eastAsia"/>
+                <w:szCs w:val="21"/>
+              </w:rPr>
+            </w:pPr>
+            <w:r>
+              <w:rPr>
+                <w:rFonts w:hint="eastAsia"/>
+                <w:szCs w:val="21"/>
+              </w:rPr>
+              <w:t>请求方式</w:t>
+            </w:r>
+          </w:p>
+        </w:tc>
+        <w:tc>
+          <w:tcPr>
+            <w:tcW w:w="6637" w:type="dxa"/>
+            <w:gridSpan w:val="4"/>
+          </w:tcPr>
+          <w:p>
+            <w:pPr>
+              <w:jc w:val="center"/>
+              <w:rPr>
+                <w:rFonts w:hint="eastAsia"/>
+                <w:szCs w:val="21"/>
+              </w:rPr>
+            </w:pPr>
+            <w:r>
+              <w:rPr>
+                <w:rFonts w:hint="eastAsia"/>
+                <w:szCs w:val="21"/>
+              </w:rPr>
+              <w:t>P</w:t>
+            </w:r>
+            <w:r>
+              <w:rPr>
+                <w:szCs w:val="21"/>
+              </w:rPr>
+              <w:t>OST</w:t>
+            </w:r>
+          </w:p>
+        </w:tc>
+      </w:tr>
+      <w:tr>
+        <w:trPr>
+          <w:trHeight w:val="425"/>
+        </w:trPr>
+        <w:tc>
+          <w:tcPr>
+            <w:tcW w:w="1659" w:type="dxa"/>
+          </w:tcPr>
+          <w:p>
+            <w:pPr>
+              <w:jc w:val="center"/>
+              <w:rPr>
+                <w:rFonts w:hint="eastAsia"/>
+                <w:szCs w:val="21"/>
+              </w:rPr>
+            </w:pPr>
+            <w:r>
+              <w:rPr>
+                <w:rFonts w:hint="eastAsia"/>
+                <w:szCs w:val="21"/>
+              </w:rPr>
+              <w:t>返回值</w:t>
+            </w:r>
+          </w:p>
+        </w:tc>
+        <w:tc>
+          <w:tcPr>
+            <w:tcW w:w="6637" w:type="dxa"/>
+            <w:gridSpan w:val="4"/>
+          </w:tcPr>
+          <w:p>
+            <w:pPr>
+              <w:jc w:val="center"/>
+              <w:rPr>
+                <w:rFonts w:hint="eastAsia"/>
+                <w:szCs w:val="21"/>
+              </w:rPr>
+            </w:pPr>
+            <w:r>
+              <w:rPr>
+                <w:rFonts w:hint="eastAsia"/>
+                <w:szCs w:val="21"/>
+              </w:rPr>
+              <w:t>String</w:t>
+            </w:r>
+          </w:p>
+        </w:tc>
+      </w:tr>
+      <w:tr>
+        <w:trPr>
+          <w:trHeight w:val="425"/>
+        </w:trPr>
+        <w:tc>
+          <w:tcPr>
+            <w:tcW w:w="1659" w:type="dxa"/>
+          </w:tcPr>
+          <w:p>
+            <w:pPr>
+              <w:jc w:val="center"/>
+              <w:rPr>
+                <w:rFonts w:hint="eastAsia"/>
+                <w:szCs w:val="21"/>
+              </w:rPr>
+            </w:pPr>
+            <w:r>
+              <w:rPr>
+                <w:rFonts w:hint="eastAsia"/>
+                <w:szCs w:val="21"/>
+              </w:rPr>
+              <w:t>请求参数</w:t>
+            </w:r>
+          </w:p>
+        </w:tc>
+        <w:tc>
+          <w:tcPr>
+            <w:tcW w:w="1659" w:type="dxa"/>
+          </w:tcPr>
+          <w:p>
+            <w:pPr>
+              <w:jc w:val="center"/>
+              <w:rPr>
+                <w:rFonts w:hint="eastAsia"/>
+                <w:szCs w:val="21"/>
+              </w:rPr>
+            </w:pPr>
+            <w:r>
+              <w:rPr>
+                <w:rFonts w:hint="eastAsia"/>
+                <w:szCs w:val="21"/>
+              </w:rPr>
+              <w:t>参数名</w:t>
+            </w:r>
+          </w:p>
+        </w:tc>
+        <w:tc>
+          <w:tcPr>
+            <w:tcW w:w="1659" w:type="dxa"/>
+          </w:tcPr>
+          <w:p>
+            <w:pPr>
+              <w:jc w:val="center"/>
+              <w:rPr>
+                <w:rFonts w:hint="eastAsia"/>
+                <w:szCs w:val="21"/>
+              </w:rPr>
+            </w:pPr>
+            <w:r>
+              <w:rPr>
+                <w:rFonts w:hint="eastAsia"/>
+                <w:szCs w:val="21"/>
+              </w:rPr>
+              <w:t>参数类型</w:t>
+            </w:r>
+          </w:p>
+        </w:tc>
+        <w:tc>
+          <w:tcPr>
+            <w:tcW w:w="1659" w:type="dxa"/>
+          </w:tcPr>
+          <w:p>
+            <w:pPr>
+              <w:jc w:val="center"/>
+              <w:rPr>
+                <w:rFonts w:hint="eastAsia"/>
+                <w:szCs w:val="21"/>
+              </w:rPr>
+            </w:pPr>
+            <w:r>
+              <w:rPr>
+                <w:rFonts w:hint="eastAsia"/>
+                <w:szCs w:val="21"/>
+              </w:rPr>
+              <w:t>是否必填</w:t>
+            </w:r>
+          </w:p>
+        </w:tc>
+        <w:tc>
+          <w:tcPr>
+            <w:tcW w:w="1660" w:type="dxa"/>
+          </w:tcPr>
+          <w:p>
+            <w:pPr>
+              <w:jc w:val="center"/>
+              <w:rPr>
+                <w:rFonts w:hint="eastAsia"/>
+                <w:szCs w:val="21"/>
+              </w:rPr>
+            </w:pPr>
+            <w:r>
+              <w:rPr>
+                <w:rFonts w:hint="eastAsia"/>
+                <w:szCs w:val="21"/>
+              </w:rPr>
+              <w:t>说明</w:t>
+            </w:r>
+          </w:p>
+        </w:tc>
+      </w:tr>
+      <w:tr>
+        <w:trPr>
+          <w:trHeight w:val="425"/>
+        </w:trPr>
+        <w:tc>
+          <w:tcPr>
+            <w:tcW w:w="1659" w:type="dxa"/>
+          </w:tcPr>
+          <w:p>
+            <w:pPr>
+              <w:jc w:val="center"/>
+              <w:rPr>
+                <w:rFonts w:hint="eastAsia"/>
+                <w:szCs w:val="21"/>
+              </w:rPr>
+            </w:pPr>
+            <w:r>
+              <w:rPr>
+                <w:rFonts w:hint="eastAsia"/>
+                <w:szCs w:val="21"/>
+              </w:rPr>
+              <w:t>帖子id</w:t>
+            </w:r>
+          </w:p>
+        </w:tc>
+        <w:tc>
+          <w:tcPr>
+            <w:tcW w:w="1659" w:type="dxa"/>
+          </w:tcPr>
+          <w:p>
+            <w:pPr>
+              <w:jc w:val="center"/>
+              <w:rPr>
+                <w:rFonts w:hint="eastAsia"/>
+                <w:szCs w:val="21"/>
+              </w:rPr>
+            </w:pPr>
+            <w:r>
+              <w:rPr>
+                <w:rFonts w:hint="eastAsia"/>
+                <w:szCs w:val="21"/>
+              </w:rPr>
+              <w:t>Noteid</w:t>
+            </w:r>
+          </w:p>
+        </w:tc>
+        <w:tc>
+          <w:tcPr>
+            <w:tcW w:w="1659" w:type="dxa"/>
+          </w:tcPr>
+          <w:p>
+            <w:pPr>
+              <w:jc w:val="center"/>
+              <w:rPr>
+                <w:rFonts w:hint="eastAsia"/>
+                <w:szCs w:val="21"/>
+              </w:rPr>
+            </w:pPr>
+            <w:r>
+              <w:rPr>
+                <w:rFonts w:hint="eastAsia"/>
+                <w:szCs w:val="21"/>
+              </w:rPr>
+              <w:t>Integer</w:t>
+            </w:r>
+          </w:p>
+        </w:tc>
+        <w:tc>
+          <w:tcPr>
+            <w:tcW w:w="1659" w:type="dxa"/>
+          </w:tcPr>
+          <w:p>
+            <w:pPr>
+              <w:jc w:val="center"/>
+              <w:rPr>
+                <w:rFonts w:hint="eastAsia"/>
+                <w:szCs w:val="21"/>
+              </w:rPr>
+            </w:pPr>
+            <w:r>
+              <w:rPr>
+                <w:rFonts w:hint="eastAsia"/>
+                <w:szCs w:val="21"/>
+              </w:rPr>
+              <w:t>Y</w:t>
+            </w:r>
+          </w:p>
+        </w:tc>
+        <w:tc>
+          <w:tcPr>
+            <w:tcW w:w="1660" w:type="dxa"/>
+          </w:tcPr>
+          <w:p>
+            <w:pPr>
+              <w:jc w:val="center"/>
+              <w:rPr>
+                <w:rFonts w:hint="eastAsia"/>
+                <w:szCs w:val="21"/>
+              </w:rPr>
+            </w:pPr>
+          </w:p>
+        </w:tc>
+      </w:tr>
+      <w:tr>
+        <w:trPr>
+          <w:trHeight w:val="425"/>
+        </w:trPr>
+        <w:tc>
+          <w:tcPr>
+            <w:tcW w:w="1659" w:type="dxa"/>
+          </w:tcPr>
+          <w:p>
+            <w:pPr>
+              <w:jc w:val="center"/>
+              <w:rPr>
+                <w:rFonts w:hint="eastAsia"/>
+                <w:szCs w:val="21"/>
+              </w:rPr>
+            </w:pPr>
+            <w:r>
+              <w:rPr>
+                <w:rFonts w:hint="eastAsia"/>
+                <w:szCs w:val="21"/>
+              </w:rPr>
+              <w:t>删帖备注</w:t>
+            </w:r>
+          </w:p>
+        </w:tc>
+        <w:tc>
+          <w:tcPr>
+            <w:tcW w:w="1659" w:type="dxa"/>
+          </w:tcPr>
+          <w:p>
+            <w:pPr>
+              <w:jc w:val="center"/>
+              <w:rPr>
+                <w:rFonts w:hint="eastAsia"/>
+                <w:szCs w:val="21"/>
+              </w:rPr>
+            </w:pPr>
+            <w:r>
+              <w:rPr>
+                <w:szCs w:val="21"/>
+              </w:rPr>
+              <w:t>I</w:t>
+            </w:r>
+            <w:r>
+              <w:rPr>
+                <w:rFonts w:hint="eastAsia"/>
+                <w:szCs w:val="21"/>
+              </w:rPr>
+              <w:t>mage</w:t>
+            </w:r>
+          </w:p>
+        </w:tc>
+        <w:tc>
+          <w:tcPr>
+            <w:tcW w:w="1659" w:type="dxa"/>
+          </w:tcPr>
+          <w:p>
+            <w:pPr>
+              <w:jc w:val="center"/>
+              <w:rPr>
+                <w:rFonts w:hint="eastAsia"/>
+                <w:szCs w:val="21"/>
+              </w:rPr>
+            </w:pPr>
+            <w:r>
+              <w:rPr>
+                <w:rFonts w:hint="eastAsia"/>
+                <w:szCs w:val="21"/>
+              </w:rPr>
+              <w:t>String</w:t>
+            </w:r>
+          </w:p>
+        </w:tc>
+        <w:tc>
+          <w:tcPr>
+            <w:tcW w:w="1659" w:type="dxa"/>
+          </w:tcPr>
+          <w:p>
+            <w:pPr>
+              <w:jc w:val="center"/>
+              <w:rPr>
+                <w:rFonts w:hint="eastAsia"/>
+                <w:szCs w:val="21"/>
+              </w:rPr>
+            </w:pPr>
+            <w:r>
+              <w:rPr>
+                <w:rFonts w:hint="eastAsia"/>
+                <w:szCs w:val="21"/>
+              </w:rPr>
+              <w:t>N</w:t>
+            </w:r>
+          </w:p>
+        </w:tc>
+        <w:tc>
+          <w:tcPr>
+            <w:tcW w:w="1660" w:type="dxa"/>
+          </w:tcPr>
+          <w:p>
+            <w:pPr>
+              <w:jc w:val="center"/>
+              <w:rPr>
+                <w:rFonts w:hint="eastAsia"/>
+                <w:szCs w:val="21"/>
+              </w:rPr>
+            </w:pPr>
+          </w:p>
+        </w:tc>
+      </w:tr>
+      <w:tr>
+        <w:trPr>
+          <w:trHeight w:val="425"/>
+        </w:trPr>
+        <w:tc>
+          <w:tcPr>
+            <w:tcW w:w="8296" w:type="dxa"/>
+            <w:gridSpan w:val="5"/>
+          </w:tcPr>
+          <w:p>
+            <w:pPr>
+              <w:jc w:val="center"/>
+              <w:rPr>
+                <w:rFonts w:hint="eastAsia"/>
+                <w:szCs w:val="21"/>
+              </w:rPr>
+            </w:pPr>
+            <w:r>
+              <w:rPr>
+                <w:rFonts w:hint="eastAsia"/>
+                <w:szCs w:val="21"/>
+              </w:rPr>
+              <w:t>返回值</w:t>
+            </w:r>
+          </w:p>
+        </w:tc>
+      </w:tr>
+      <w:tr>
+        <w:trPr>
+          <w:trHeight w:val="425"/>
+        </w:trPr>
+        <w:tc>
+          <w:tcPr>
+            <w:tcW w:w="1659" w:type="dxa"/>
+          </w:tcPr>
+          <w:p>
+            <w:pPr>
+              <w:jc w:val="center"/>
+              <w:rPr>
+                <w:rFonts w:hint="eastAsia"/>
+                <w:szCs w:val="21"/>
+              </w:rPr>
+            </w:pPr>
+            <w:r>
+              <w:rPr>
+                <w:rFonts w:hint="eastAsia"/>
+                <w:szCs w:val="21"/>
+              </w:rPr>
+              <w:t>结果</w:t>
+            </w:r>
+          </w:p>
+        </w:tc>
+        <w:tc>
+          <w:tcPr>
+            <w:tcW w:w="6637" w:type="dxa"/>
+            <w:gridSpan w:val="4"/>
+          </w:tcPr>
+          <w:p>
+            <w:pPr>
+              <w:jc w:val="center"/>
+              <w:rPr>
+                <w:rFonts w:hint="eastAsia"/>
+                <w:szCs w:val="21"/>
+              </w:rPr>
+            </w:pPr>
+            <w:r>
+              <w:rPr>
+                <w:rFonts w:hint="eastAsia"/>
+                <w:szCs w:val="21"/>
+              </w:rPr>
+              <w:t>成功Y；失败N</w:t>
+            </w:r>
+          </w:p>
+        </w:tc>
+      </w:tr>
+    </w:tbl>
+    <w:p>
+      <w:pPr>
+        <w:rPr>
+          <w:szCs w:val="21"/>
+        </w:rPr>
+      </w:pPr>
+    </w:p>
+    <w:p>
+      <w:pPr>
+        <w:rPr>
+          <w:sz w:val="28"/>
+          <w:szCs w:val="28"/>
+        </w:rPr>
+      </w:pPr>
+      <w:r>
+        <w:rPr>
+          <w:rFonts w:hint="eastAsia"/>
+          <w:sz w:val="28"/>
+          <w:szCs w:val="28"/>
+        </w:rPr>
+        <w:t>删</w:t>
+      </w:r>
+      <w:r>
+        <w:rPr>
+          <w:rFonts w:hint="eastAsia"/>
+          <w:sz w:val="28"/>
+          <w:szCs w:val="28"/>
+        </w:rPr>
+        <w:t>楼层</w:t>
+      </w:r>
+      <w:r>
+        <w:rPr>
+          <w:rFonts w:hint="eastAsia"/>
+          <w:sz w:val="28"/>
+          <w:szCs w:val="28"/>
+        </w:rPr>
+        <w:t>接口</w:t>
+      </w:r>
+    </w:p>
+    <w:tbl>
+      <w:tblPr>
+        <w:tblStyle w:val="a3"/>
+        <w:tblW w:w="0" w:type="auto"/>
+        <w:tblLook w:val="04A0" w:firstRow="1" w:lastRow="0" w:firstColumn="1" w:lastColumn="0" w:noHBand="0" w:noVBand="1"/>
+      </w:tblPr>
+      <w:tblGrid>
+        <w:gridCol w:w="1659"/>
+        <w:gridCol w:w="1659"/>
+        <w:gridCol w:w="1659"/>
+        <w:gridCol w:w="1659"/>
+        <w:gridCol w:w="1660"/>
+      </w:tblGrid>
+      <w:tr>
+        <w:trPr>
+          <w:trHeight w:val="425"/>
+        </w:trPr>
+        <w:tc>
+          <w:tcPr>
+            <w:tcW w:w="1659" w:type="dxa"/>
+          </w:tcPr>
+          <w:p>
+            <w:pPr>
+              <w:jc w:val="center"/>
+              <w:rPr>
+                <w:rFonts w:hint="eastAsia"/>
+                <w:szCs w:val="21"/>
+              </w:rPr>
+            </w:pPr>
+            <w:r>
+              <w:rPr>
+                <w:rFonts w:hint="eastAsia"/>
+                <w:szCs w:val="21"/>
+              </w:rPr>
+              <w:t>请求地址</w:t>
+            </w:r>
+          </w:p>
+        </w:tc>
+        <w:tc>
+          <w:tcPr>
+            <w:tcW w:w="6637" w:type="dxa"/>
+            <w:gridSpan w:val="4"/>
+          </w:tcPr>
+          <w:p>
+            <w:pPr>
+              <w:jc w:val="center"/>
+              <w:rPr>
+                <w:rFonts w:hint="eastAsia"/>
+                <w:szCs w:val="21"/>
+              </w:rPr>
+            </w:pPr>
+            <w:r>
+              <w:rPr>
+                <w:rFonts w:hint="eastAsia"/>
+                <w:szCs w:val="21"/>
+              </w:rPr>
+              <w:t>Delete_</w:t>
+            </w:r>
+            <w:r>
+              <w:rPr>
+                <w:szCs w:val="21"/>
+              </w:rPr>
+              <w:t xml:space="preserve">note.php </w:t>
+            </w:r>
+          </w:p>
+        </w:tc>
+      </w:tr>
+      <w:tr>
+        <w:trPr>
+          <w:trHeight w:val="425"/>
+        </w:trPr>
+        <w:tc>
+          <w:tcPr>
+            <w:tcW w:w="1659" w:type="dxa"/>
+          </w:tcPr>
+          <w:p>
+            <w:pPr>
+              <w:jc w:val="center"/>
+              <w:rPr>
+                <w:rFonts w:hint="eastAsia"/>
+                <w:szCs w:val="21"/>
+              </w:rPr>
+            </w:pPr>
+            <w:r>
+              <w:rPr>
+                <w:rFonts w:hint="eastAsia"/>
+                <w:szCs w:val="21"/>
+              </w:rPr>
+              <w:t>请求方式</w:t>
+            </w:r>
+          </w:p>
+        </w:tc>
+        <w:tc>
+          <w:tcPr>
+            <w:tcW w:w="6637" w:type="dxa"/>
+            <w:gridSpan w:val="4"/>
+          </w:tcPr>
+          <w:p>
+            <w:pPr>
+              <w:jc w:val="center"/>
+              <w:rPr>
+                <w:rFonts w:hint="eastAsia"/>
+                <w:szCs w:val="21"/>
+              </w:rPr>
+            </w:pPr>
+            <w:r>
+              <w:rPr>
+                <w:rFonts w:hint="eastAsia"/>
+                <w:szCs w:val="21"/>
+              </w:rPr>
+              <w:t>P</w:t>
+            </w:r>
+            <w:r>
+              <w:rPr>
+                <w:szCs w:val="21"/>
+              </w:rPr>
+              <w:t>OST</w:t>
+            </w:r>
+          </w:p>
+        </w:tc>
+      </w:tr>
+      <w:tr>
+        <w:trPr>
+          <w:trHeight w:val="425"/>
+        </w:trPr>
+        <w:tc>
+          <w:tcPr>
+            <w:tcW w:w="1659" w:type="dxa"/>
+          </w:tcPr>
+          <w:p>
+            <w:pPr>
+              <w:jc w:val="center"/>
+              <w:rPr>
+                <w:rFonts w:hint="eastAsia"/>
+                <w:szCs w:val="21"/>
+              </w:rPr>
+            </w:pPr>
+            <w:r>
+              <w:rPr>
+                <w:rFonts w:hint="eastAsia"/>
+                <w:szCs w:val="21"/>
+              </w:rPr>
+              <w:t>返回值</w:t>
+            </w:r>
+          </w:p>
+        </w:tc>
+        <w:tc>
+          <w:tcPr>
+            <w:tcW w:w="6637" w:type="dxa"/>
+            <w:gridSpan w:val="4"/>
+          </w:tcPr>
+          <w:p>
+            <w:pPr>
+              <w:jc w:val="center"/>
+              <w:rPr>
+                <w:rFonts w:hint="eastAsia"/>
+                <w:szCs w:val="21"/>
+              </w:rPr>
+            </w:pPr>
+            <w:r>
+              <w:rPr>
+                <w:rFonts w:hint="eastAsia"/>
+                <w:szCs w:val="21"/>
+              </w:rPr>
+              <w:t>String</w:t>
+            </w:r>
+          </w:p>
+        </w:tc>
+      </w:tr>
+      <w:tr>
+        <w:trPr>
+          <w:trHeight w:val="425"/>
+        </w:trPr>
+        <w:tc>
+          <w:tcPr>
+            <w:tcW w:w="1659" w:type="dxa"/>
+          </w:tcPr>
+          <w:p>
+            <w:pPr>
+              <w:jc w:val="center"/>
+              <w:rPr>
+                <w:rFonts w:hint="eastAsia"/>
+                <w:szCs w:val="21"/>
+              </w:rPr>
+            </w:pPr>
+            <w:r>
+              <w:rPr>
+                <w:rFonts w:hint="eastAsia"/>
+                <w:szCs w:val="21"/>
+              </w:rPr>
+              <w:t>请求参数</w:t>
+            </w:r>
+          </w:p>
+        </w:tc>
+        <w:tc>
+          <w:tcPr>
+            <w:tcW w:w="1659" w:type="dxa"/>
+          </w:tcPr>
+          <w:p>
+            <w:pPr>
+              <w:jc w:val="center"/>
+              <w:rPr>
+                <w:rFonts w:hint="eastAsia"/>
+                <w:szCs w:val="21"/>
+              </w:rPr>
+            </w:pPr>
+            <w:r>
+              <w:rPr>
+                <w:rFonts w:hint="eastAsia"/>
+                <w:szCs w:val="21"/>
+              </w:rPr>
+              <w:t>参数名</w:t>
+            </w:r>
+          </w:p>
+        </w:tc>
+        <w:tc>
+          <w:tcPr>
+            <w:tcW w:w="1659" w:type="dxa"/>
+          </w:tcPr>
+          <w:p>
+            <w:pPr>
+              <w:jc w:val="center"/>
+              <w:rPr>
+                <w:rFonts w:hint="eastAsia"/>
+                <w:szCs w:val="21"/>
+              </w:rPr>
+            </w:pPr>
+            <w:r>
+              <w:rPr>
+                <w:rFonts w:hint="eastAsia"/>
+                <w:szCs w:val="21"/>
+              </w:rPr>
+              <w:t>参数类型</w:t>
+            </w:r>
+          </w:p>
+        </w:tc>
+        <w:tc>
+          <w:tcPr>
+            <w:tcW w:w="1659" w:type="dxa"/>
+          </w:tcPr>
+          <w:p>
+            <w:pPr>
+              <w:jc w:val="center"/>
+              <w:rPr>
+                <w:rFonts w:hint="eastAsia"/>
+                <w:szCs w:val="21"/>
+              </w:rPr>
+            </w:pPr>
+            <w:r>
+              <w:rPr>
+                <w:rFonts w:hint="eastAsia"/>
+                <w:szCs w:val="21"/>
+              </w:rPr>
+              <w:t>是否必填</w:t>
+            </w:r>
+          </w:p>
+        </w:tc>
+        <w:tc>
+          <w:tcPr>
+            <w:tcW w:w="1660" w:type="dxa"/>
+          </w:tcPr>
+          <w:p>
+            <w:pPr>
+              <w:jc w:val="center"/>
+              <w:rPr>
+                <w:rFonts w:hint="eastAsia"/>
+                <w:szCs w:val="21"/>
+              </w:rPr>
+            </w:pPr>
+            <w:r>
+              <w:rPr>
+                <w:rFonts w:hint="eastAsia"/>
+                <w:szCs w:val="21"/>
+              </w:rPr>
+              <w:t>说明</w:t>
+            </w:r>
+          </w:p>
+        </w:tc>
+      </w:tr>
+      <w:tr>
+        <w:trPr>
+          <w:trHeight w:val="425"/>
+        </w:trPr>
+        <w:tc>
+          <w:tcPr>
+            <w:tcW w:w="1659" w:type="dxa"/>
+          </w:tcPr>
+          <w:p>
+            <w:pPr>
+              <w:jc w:val="center"/>
+              <w:rPr>
+                <w:rFonts w:hint="eastAsia"/>
+                <w:szCs w:val="21"/>
+              </w:rPr>
+            </w:pPr>
+            <w:r>
+              <w:rPr>
+                <w:rFonts w:hint="eastAsia"/>
+                <w:szCs w:val="21"/>
+              </w:rPr>
+              <w:t>帖子id</w:t>
+            </w:r>
+          </w:p>
+        </w:tc>
+        <w:tc>
+          <w:tcPr>
+            <w:tcW w:w="1659" w:type="dxa"/>
+          </w:tcPr>
+          <w:p>
+            <w:pPr>
+              <w:jc w:val="center"/>
+              <w:rPr>
+                <w:rFonts w:hint="eastAsia"/>
+                <w:szCs w:val="21"/>
+              </w:rPr>
+            </w:pPr>
+            <w:r>
+              <w:rPr>
+                <w:rFonts w:hint="eastAsia"/>
+                <w:szCs w:val="21"/>
+              </w:rPr>
+              <w:t>Noteid</w:t>
+            </w:r>
+          </w:p>
+        </w:tc>
+        <w:tc>
+          <w:tcPr>
+            <w:tcW w:w="1659" w:type="dxa"/>
+          </w:tcPr>
+          <w:p>
+            <w:pPr>
+              <w:jc w:val="center"/>
+              <w:rPr>
+                <w:rFonts w:hint="eastAsia"/>
+                <w:szCs w:val="21"/>
+              </w:rPr>
+            </w:pPr>
+            <w:r>
+              <w:rPr>
+                <w:rFonts w:hint="eastAsia"/>
+                <w:szCs w:val="21"/>
+              </w:rPr>
+              <w:t>Integer</w:t>
+            </w:r>
+          </w:p>
+        </w:tc>
+        <w:tc>
+          <w:tcPr>
+            <w:tcW w:w="1659" w:type="dxa"/>
+          </w:tcPr>
+          <w:p>
+            <w:pPr>
+              <w:jc w:val="center"/>
+              <w:rPr>
+                <w:rFonts w:hint="eastAsia"/>
+                <w:szCs w:val="21"/>
+              </w:rPr>
+            </w:pPr>
+            <w:r>
+              <w:rPr>
+                <w:rFonts w:hint="eastAsia"/>
+                <w:szCs w:val="21"/>
+              </w:rPr>
+              <w:t>Y</w:t>
+            </w:r>
+          </w:p>
+        </w:tc>
+        <w:tc>
+          <w:tcPr>
+            <w:tcW w:w="1660" w:type="dxa"/>
+          </w:tcPr>
+          <w:p>
+            <w:pPr>
+              <w:jc w:val="center"/>
+              <w:rPr>
+                <w:rFonts w:hint="eastAsia"/>
+                <w:szCs w:val="21"/>
+              </w:rPr>
+            </w:pPr>
+          </w:p>
+        </w:tc>
+      </w:tr>
+      <w:tr>
+        <w:trPr>
+          <w:trHeight w:val="425"/>
+        </w:trPr>
+        <w:tc>
+          <w:tcPr>
+            <w:tcW w:w="1659" w:type="dxa"/>
+          </w:tcPr>
+          <w:p>
+            <w:pPr>
+              <w:jc w:val="center"/>
+              <w:rPr>
+                <w:rFonts w:hint="eastAsia"/>
+                <w:szCs w:val="21"/>
+              </w:rPr>
+            </w:pPr>
+            <w:r>
+              <w:rPr>
+                <w:rFonts w:hint="eastAsia"/>
+                <w:szCs w:val="21"/>
+              </w:rPr>
+              <w:t>楼层id</w:t>
+            </w:r>
+          </w:p>
+        </w:tc>
+        <w:tc>
+          <w:tcPr>
+            <w:tcW w:w="1659" w:type="dxa"/>
+          </w:tcPr>
+          <w:p>
+            <w:pPr>
+              <w:jc w:val="center"/>
+              <w:rPr>
+                <w:rFonts w:hint="eastAsia"/>
+                <w:szCs w:val="21"/>
+              </w:rPr>
+            </w:pPr>
+            <w:r>
+              <w:rPr>
+                <w:rFonts w:hint="eastAsia"/>
+                <w:szCs w:val="21"/>
+              </w:rPr>
+              <w:t>F</w:t>
+            </w:r>
+            <w:r>
+              <w:rPr>
+                <w:szCs w:val="21"/>
+              </w:rPr>
+              <w:t>loor</w:t>
+            </w:r>
+          </w:p>
+        </w:tc>
+        <w:tc>
+          <w:tcPr>
+            <w:tcW w:w="1659" w:type="dxa"/>
+          </w:tcPr>
+          <w:p>
+            <w:pPr>
+              <w:jc w:val="center"/>
+              <w:rPr>
+                <w:rFonts w:hint="eastAsia"/>
+                <w:szCs w:val="21"/>
+              </w:rPr>
+            </w:pPr>
+            <w:r>
+              <w:rPr>
+                <w:rFonts w:hint="eastAsia"/>
+                <w:szCs w:val="21"/>
+              </w:rPr>
+              <w:t>Integer</w:t>
+            </w:r>
+          </w:p>
+        </w:tc>
+        <w:tc>
+          <w:tcPr>
+            <w:tcW w:w="1659" w:type="dxa"/>
+          </w:tcPr>
+          <w:p>
+            <w:pPr>
+              <w:jc w:val="center"/>
+              <w:rPr>
+                <w:rFonts w:hint="eastAsia"/>
+                <w:szCs w:val="21"/>
+              </w:rPr>
+            </w:pPr>
+            <w:r>
+              <w:rPr>
+                <w:szCs w:val="21"/>
+              </w:rPr>
+              <w:t>Y</w:t>
+            </w:r>
+          </w:p>
+        </w:tc>
+        <w:tc>
+          <w:tcPr>
+            <w:tcW w:w="1660" w:type="dxa"/>
+          </w:tcPr>
+          <w:p>
+            <w:pPr>
+              <w:jc w:val="center"/>
+              <w:rPr>
+                <w:rFonts w:hint="eastAsia"/>
+                <w:szCs w:val="21"/>
+              </w:rPr>
+            </w:pPr>
+          </w:p>
+        </w:tc>
+      </w:tr>
+      <w:tr>
+        <w:trPr>
+          <w:trHeight w:val="425"/>
+        </w:trPr>
+        <w:tc>
+          <w:tcPr>
+            <w:tcW w:w="1659" w:type="dxa"/>
+          </w:tcPr>
+          <w:p>
+            <w:pPr>
+              <w:jc w:val="center"/>
+              <w:rPr>
+                <w:rFonts w:hint="eastAsia"/>
+                <w:szCs w:val="21"/>
+              </w:rPr>
+            </w:pPr>
+            <w:r>
+              <w:rPr>
+                <w:rFonts w:hint="eastAsia"/>
+                <w:szCs w:val="21"/>
+              </w:rPr>
+              <w:lastRenderedPageBreak/>
+              <w:t>删帖备注</w:t>
+            </w:r>
+          </w:p>
+        </w:tc>
+        <w:tc>
+          <w:tcPr>
+            <w:tcW w:w="1659" w:type="dxa"/>
+          </w:tcPr>
+          <w:p>
+            <w:pPr>
+              <w:jc w:val="center"/>
+              <w:rPr>
+                <w:rFonts w:hint="eastAsia"/>
+                <w:szCs w:val="21"/>
+              </w:rPr>
+            </w:pPr>
+            <w:r>
+              <w:rPr>
+                <w:szCs w:val="21"/>
+              </w:rPr>
+              <w:t>I</w:t>
+            </w:r>
+            <w:r>
+              <w:rPr>
+                <w:rFonts w:hint="eastAsia"/>
+                <w:szCs w:val="21"/>
+              </w:rPr>
+              <w:t>mage</w:t>
+            </w:r>
+          </w:p>
+        </w:tc>
+        <w:tc>
+          <w:tcPr>
+            <w:tcW w:w="1659" w:type="dxa"/>
+          </w:tcPr>
+          <w:p>
+            <w:pPr>
+              <w:jc w:val="center"/>
+              <w:rPr>
+                <w:rFonts w:hint="eastAsia"/>
+                <w:szCs w:val="21"/>
+              </w:rPr>
+            </w:pPr>
+            <w:r>
+              <w:rPr>
+                <w:rFonts w:hint="eastAsia"/>
+                <w:szCs w:val="21"/>
+              </w:rPr>
+              <w:t>String</w:t>
+            </w:r>
+          </w:p>
+        </w:tc>
+        <w:tc>
+          <w:tcPr>
+            <w:tcW w:w="1659" w:type="dxa"/>
+          </w:tcPr>
+          <w:p>
+            <w:pPr>
+              <w:jc w:val="center"/>
+              <w:rPr>
+                <w:rFonts w:hint="eastAsia"/>
+                <w:szCs w:val="21"/>
+              </w:rPr>
+            </w:pPr>
+            <w:r>
+              <w:rPr>
+                <w:rFonts w:hint="eastAsia"/>
+                <w:szCs w:val="21"/>
+              </w:rPr>
+              <w:t>N</w:t>
+            </w:r>
+          </w:p>
+        </w:tc>
+        <w:tc>
+          <w:tcPr>
+            <w:tcW w:w="1660" w:type="dxa"/>
+          </w:tcPr>
+          <w:p>
+            <w:pPr>
+              <w:jc w:val="center"/>
+              <w:rPr>
+                <w:rFonts w:hint="eastAsia"/>
+                <w:szCs w:val="21"/>
+              </w:rPr>
+            </w:pPr>
+          </w:p>
+        </w:tc>
+      </w:tr>
+      <w:tr>
+        <w:trPr>
+          <w:trHeight w:val="425"/>
+        </w:trPr>
+        <w:tc>
+          <w:tcPr>
+            <w:tcW w:w="8296" w:type="dxa"/>
+            <w:gridSpan w:val="5"/>
+          </w:tcPr>
+          <w:p>
+            <w:pPr>
+              <w:jc w:val="center"/>
+              <w:rPr>
+                <w:rFonts w:hint="eastAsia"/>
+                <w:szCs w:val="21"/>
+              </w:rPr>
+            </w:pPr>
+            <w:r>
+              <w:rPr>
+                <w:rFonts w:hint="eastAsia"/>
+                <w:szCs w:val="21"/>
+              </w:rPr>
+              <w:t>返回值</w:t>
+            </w:r>
+          </w:p>
+        </w:tc>
+      </w:tr>
+      <w:tr>
+        <w:trPr>
+          <w:trHeight w:val="425"/>
+        </w:trPr>
+        <w:tc>
+          <w:tcPr>
+            <w:tcW w:w="1659" w:type="dxa"/>
+          </w:tcPr>
+          <w:p>
+            <w:pPr>
+              <w:jc w:val="center"/>
+              <w:rPr>
+                <w:rFonts w:hint="eastAsia"/>
+                <w:szCs w:val="21"/>
+              </w:rPr>
+            </w:pPr>
+            <w:r>
+              <w:rPr>
+                <w:rFonts w:hint="eastAsia"/>
+                <w:szCs w:val="21"/>
+              </w:rPr>
+              <w:t>结果</w:t>
+            </w:r>
+          </w:p>
+        </w:tc>
+        <w:tc>
+          <w:tcPr>
+            <w:tcW w:w="6637" w:type="dxa"/>
+            <w:gridSpan w:val="4"/>
+          </w:tcPr>
+          <w:p>
+            <w:pPr>
+              <w:jc w:val="center"/>
+              <w:rPr>
+                <w:rFonts w:hint="eastAsia"/>
+                <w:szCs w:val="21"/>
+              </w:rPr>
+            </w:pPr>
+            <w:r>
+              <w:rPr>
+                <w:rFonts w:hint="eastAsia"/>
+                <w:szCs w:val="21"/>
+              </w:rPr>
+              <w:t>成功Y；失败N</w:t>
+            </w:r>
+          </w:p>
+        </w:tc>
+      </w:tr>
+    </w:tbl>
+    <w:p>
+      <w:pPr>
+        <w:rPr>
           <w:rFonts w:hint="eastAsia"/>
           <w:szCs w:val="21"/>
         </w:rPr>
@@ -14393,12 +15754,1437 @@
     <w:p>
       <w:pPr>
         <w:rPr>
+          <w:sz w:val="28"/>
+          <w:szCs w:val="28"/>
+        </w:rPr>
+      </w:pPr>
+      <w:r>
+        <w:rPr>
+          <w:rFonts w:hint="eastAsia"/>
+          <w:sz w:val="28"/>
+          <w:szCs w:val="28"/>
+        </w:rPr>
+        <w:t>置顶操作接口</w:t>
+      </w:r>
+      <w:r>
+        <w:rPr>
+          <w:rFonts w:hint="eastAsia"/>
+          <w:sz w:val="28"/>
+          <w:szCs w:val="28"/>
+        </w:rPr>
+        <w:t>1</w:t>
+      </w:r>
+    </w:p>
+    <w:tbl>
+      <w:tblPr>
+        <w:tblStyle w:val="a3"/>
+        <w:tblW w:w="0" w:type="auto"/>
+        <w:tblLook w:val="04A0" w:firstRow="1" w:lastRow="0" w:firstColumn="1" w:lastColumn="0" w:noHBand="0" w:noVBand="1"/>
+      </w:tblPr>
+      <w:tblGrid>
+        <w:gridCol w:w="1659"/>
+        <w:gridCol w:w="1659"/>
+        <w:gridCol w:w="1659"/>
+        <w:gridCol w:w="1659"/>
+        <w:gridCol w:w="1660"/>
+      </w:tblGrid>
+      <w:tr>
+        <w:trPr>
+          <w:trHeight w:val="425"/>
+        </w:trPr>
+        <w:tc>
+          <w:tcPr>
+            <w:tcW w:w="1659" w:type="dxa"/>
+          </w:tcPr>
+          <w:p>
+            <w:pPr>
+              <w:jc w:val="center"/>
+              <w:rPr>
+                <w:rFonts w:hint="eastAsia"/>
+                <w:szCs w:val="21"/>
+              </w:rPr>
+            </w:pPr>
+            <w:r>
+              <w:rPr>
+                <w:rFonts w:hint="eastAsia"/>
+                <w:szCs w:val="21"/>
+              </w:rPr>
+              <w:t>请求地址</w:t>
+            </w:r>
+          </w:p>
+        </w:tc>
+        <w:tc>
+          <w:tcPr>
+            <w:tcW w:w="6637" w:type="dxa"/>
+            <w:gridSpan w:val="4"/>
+          </w:tcPr>
+          <w:p>
+            <w:pPr>
+              <w:jc w:val="center"/>
+              <w:rPr>
+                <w:rFonts w:hint="eastAsia"/>
+                <w:szCs w:val="21"/>
+              </w:rPr>
+            </w:pPr>
+            <w:r>
+              <w:rPr>
+                <w:rFonts w:hint="eastAsia"/>
+                <w:szCs w:val="21"/>
+              </w:rPr>
+              <w:t>top</w:t>
+            </w:r>
+            <w:r>
+              <w:rPr>
+                <w:szCs w:val="21"/>
+              </w:rPr>
+              <w:t>_set.php</w:t>
+            </w:r>
+          </w:p>
+        </w:tc>
+      </w:tr>
+      <w:tr>
+        <w:trPr>
+          <w:trHeight w:val="425"/>
+        </w:trPr>
+        <w:tc>
+          <w:tcPr>
+            <w:tcW w:w="1659" w:type="dxa"/>
+          </w:tcPr>
+          <w:p>
+            <w:pPr>
+              <w:jc w:val="center"/>
+              <w:rPr>
+                <w:rFonts w:hint="eastAsia"/>
+                <w:szCs w:val="21"/>
+              </w:rPr>
+            </w:pPr>
+            <w:r>
+              <w:rPr>
+                <w:rFonts w:hint="eastAsia"/>
+                <w:szCs w:val="21"/>
+              </w:rPr>
+              <w:t>请求方式</w:t>
+            </w:r>
+          </w:p>
+        </w:tc>
+        <w:tc>
+          <w:tcPr>
+            <w:tcW w:w="6637" w:type="dxa"/>
+            <w:gridSpan w:val="4"/>
+          </w:tcPr>
+          <w:p>
+            <w:pPr>
+              <w:jc w:val="center"/>
+              <w:rPr>
+                <w:rFonts w:hint="eastAsia"/>
+                <w:szCs w:val="21"/>
+              </w:rPr>
+            </w:pPr>
+            <w:r>
+              <w:rPr>
+                <w:szCs w:val="21"/>
+              </w:rPr>
+              <w:t>POST</w:t>
+            </w:r>
+          </w:p>
+        </w:tc>
+      </w:tr>
+      <w:tr>
+        <w:trPr>
+          <w:trHeight w:val="425"/>
+        </w:trPr>
+        <w:tc>
+          <w:tcPr>
+            <w:tcW w:w="1659" w:type="dxa"/>
+          </w:tcPr>
+          <w:p>
+            <w:pPr>
+              <w:jc w:val="center"/>
+              <w:rPr>
+                <w:rFonts w:hint="eastAsia"/>
+                <w:szCs w:val="21"/>
+              </w:rPr>
+            </w:pPr>
+            <w:r>
+              <w:rPr>
+                <w:rFonts w:hint="eastAsia"/>
+                <w:szCs w:val="21"/>
+              </w:rPr>
+              <w:t>返回值</w:t>
+            </w:r>
+          </w:p>
+        </w:tc>
+        <w:tc>
+          <w:tcPr>
+            <w:tcW w:w="6637" w:type="dxa"/>
+            <w:gridSpan w:val="4"/>
+          </w:tcPr>
+          <w:p>
+            <w:pPr>
+              <w:jc w:val="center"/>
+              <w:rPr>
+                <w:rFonts w:hint="eastAsia"/>
+                <w:szCs w:val="21"/>
+              </w:rPr>
+            </w:pPr>
+            <w:r>
+              <w:rPr>
+                <w:rFonts w:hint="eastAsia"/>
+                <w:szCs w:val="21"/>
+              </w:rPr>
+              <w:t>J</w:t>
+            </w:r>
+            <w:r>
+              <w:rPr>
+                <w:szCs w:val="21"/>
+              </w:rPr>
+              <w:t>SON</w:t>
+            </w:r>
+          </w:p>
+        </w:tc>
+      </w:tr>
+      <w:tr>
+        <w:trPr>
+          <w:trHeight w:val="425"/>
+        </w:trPr>
+        <w:tc>
+          <w:tcPr>
+            <w:tcW w:w="1659" w:type="dxa"/>
+          </w:tcPr>
+          <w:p>
+            <w:pPr>
+              <w:jc w:val="center"/>
+              <w:rPr>
+                <w:rFonts w:hint="eastAsia"/>
+                <w:szCs w:val="21"/>
+              </w:rPr>
+            </w:pPr>
+            <w:r>
+              <w:rPr>
+                <w:rFonts w:hint="eastAsia"/>
+                <w:szCs w:val="21"/>
+              </w:rPr>
+              <w:t>请求参数</w:t>
+            </w:r>
+          </w:p>
+        </w:tc>
+        <w:tc>
+          <w:tcPr>
+            <w:tcW w:w="1659" w:type="dxa"/>
+          </w:tcPr>
+          <w:p>
+            <w:pPr>
+              <w:jc w:val="center"/>
+              <w:rPr>
+                <w:rFonts w:hint="eastAsia"/>
+                <w:szCs w:val="21"/>
+              </w:rPr>
+            </w:pPr>
+            <w:r>
+              <w:rPr>
+                <w:rFonts w:hint="eastAsia"/>
+                <w:szCs w:val="21"/>
+              </w:rPr>
+              <w:t>参数名</w:t>
+            </w:r>
+          </w:p>
+        </w:tc>
+        <w:tc>
+          <w:tcPr>
+            <w:tcW w:w="1659" w:type="dxa"/>
+          </w:tcPr>
+          <w:p>
+            <w:pPr>
+              <w:jc w:val="center"/>
+              <w:rPr>
+                <w:rFonts w:hint="eastAsia"/>
+                <w:szCs w:val="21"/>
+              </w:rPr>
+            </w:pPr>
+            <w:r>
+              <w:rPr>
+                <w:rFonts w:hint="eastAsia"/>
+                <w:szCs w:val="21"/>
+              </w:rPr>
+              <w:t>参数类型</w:t>
+            </w:r>
+          </w:p>
+        </w:tc>
+        <w:tc>
+          <w:tcPr>
+            <w:tcW w:w="1659" w:type="dxa"/>
+          </w:tcPr>
+          <w:p>
+            <w:pPr>
+              <w:jc w:val="center"/>
+              <w:rPr>
+                <w:rFonts w:hint="eastAsia"/>
+                <w:szCs w:val="21"/>
+              </w:rPr>
+            </w:pPr>
+            <w:r>
+              <w:rPr>
+                <w:rFonts w:hint="eastAsia"/>
+                <w:szCs w:val="21"/>
+              </w:rPr>
+              <w:t>是否必填</w:t>
+            </w:r>
+          </w:p>
+        </w:tc>
+        <w:tc>
+          <w:tcPr>
+            <w:tcW w:w="1660" w:type="dxa"/>
+          </w:tcPr>
+          <w:p>
+            <w:pPr>
+              <w:jc w:val="center"/>
+              <w:rPr>
+                <w:rFonts w:hint="eastAsia"/>
+                <w:szCs w:val="21"/>
+              </w:rPr>
+            </w:pPr>
+            <w:r>
+              <w:rPr>
+                <w:rFonts w:hint="eastAsia"/>
+                <w:szCs w:val="21"/>
+              </w:rPr>
+              <w:t>说明</w:t>
+            </w:r>
+          </w:p>
+        </w:tc>
+      </w:tr>
+      <w:tr>
+        <w:trPr>
+          <w:trHeight w:val="425"/>
+        </w:trPr>
+        <w:tc>
+          <w:tcPr>
+            <w:tcW w:w="1659" w:type="dxa"/>
+          </w:tcPr>
+          <w:p>
+            <w:pPr>
+              <w:jc w:val="center"/>
+              <w:rPr>
+                <w:rFonts w:hint="eastAsia"/>
+                <w:szCs w:val="21"/>
+              </w:rPr>
+            </w:pPr>
+            <w:r>
+              <w:rPr>
+                <w:rFonts w:hint="eastAsia"/>
+                <w:szCs w:val="21"/>
+              </w:rPr>
+              <w:t>帖子id</w:t>
+            </w:r>
+          </w:p>
+        </w:tc>
+        <w:tc>
+          <w:tcPr>
+            <w:tcW w:w="1659" w:type="dxa"/>
+          </w:tcPr>
+          <w:p>
+            <w:pPr>
+              <w:jc w:val="center"/>
+              <w:rPr>
+                <w:rFonts w:hint="eastAsia"/>
+                <w:szCs w:val="21"/>
+              </w:rPr>
+            </w:pPr>
+            <w:r>
+              <w:rPr>
+                <w:rFonts w:hint="eastAsia"/>
+                <w:szCs w:val="21"/>
+              </w:rPr>
+              <w:t>Noteid</w:t>
+            </w:r>
+          </w:p>
+        </w:tc>
+        <w:tc>
+          <w:tcPr>
+            <w:tcW w:w="1659" w:type="dxa"/>
+          </w:tcPr>
+          <w:p>
+            <w:pPr>
+              <w:jc w:val="center"/>
+              <w:rPr>
+                <w:rFonts w:hint="eastAsia"/>
+                <w:szCs w:val="21"/>
+              </w:rPr>
+            </w:pPr>
+            <w:r>
+              <w:rPr>
+                <w:rFonts w:hint="eastAsia"/>
+                <w:szCs w:val="21"/>
+              </w:rPr>
+              <w:t>Integer</w:t>
+            </w:r>
+          </w:p>
+        </w:tc>
+        <w:tc>
+          <w:tcPr>
+            <w:tcW w:w="1659" w:type="dxa"/>
+          </w:tcPr>
+          <w:p>
+            <w:pPr>
+              <w:jc w:val="center"/>
+              <w:rPr>
+                <w:rFonts w:hint="eastAsia"/>
+                <w:szCs w:val="21"/>
+              </w:rPr>
+            </w:pPr>
+            <w:r>
+              <w:rPr>
+                <w:rFonts w:hint="eastAsia"/>
+                <w:szCs w:val="21"/>
+              </w:rPr>
+              <w:t>Y</w:t>
+            </w:r>
+          </w:p>
+        </w:tc>
+        <w:tc>
+          <w:tcPr>
+            <w:tcW w:w="1660" w:type="dxa"/>
+          </w:tcPr>
+          <w:p>
+            <w:pPr>
+              <w:jc w:val="center"/>
+              <w:rPr>
+                <w:rFonts w:hint="eastAsia"/>
+                <w:szCs w:val="21"/>
+              </w:rPr>
+            </w:pPr>
+          </w:p>
+        </w:tc>
+      </w:tr>
+      <w:tr>
+        <w:trPr>
+          <w:trHeight w:val="425"/>
+        </w:trPr>
+        <w:tc>
+          <w:tcPr>
+            <w:tcW w:w="8296" w:type="dxa"/>
+            <w:gridSpan w:val="5"/>
+          </w:tcPr>
+          <w:p>
+            <w:pPr>
+              <w:jc w:val="center"/>
+              <w:rPr>
+                <w:rFonts w:hint="eastAsia"/>
+                <w:szCs w:val="21"/>
+              </w:rPr>
+            </w:pPr>
+            <w:r>
+              <w:rPr>
+                <w:rFonts w:hint="eastAsia"/>
+                <w:szCs w:val="21"/>
+              </w:rPr>
+              <w:t>返回值</w:t>
+            </w:r>
+          </w:p>
+        </w:tc>
+      </w:tr>
+      <w:tr>
+        <w:trPr>
+          <w:trHeight w:val="425"/>
+        </w:trPr>
+        <w:tc>
+          <w:tcPr>
+            <w:tcW w:w="1659" w:type="dxa"/>
+            <w:vMerge w:val="restart"/>
+            <w:vAlign w:val="center"/>
+          </w:tcPr>
+          <w:p>
+            <w:pPr>
+              <w:jc w:val="center"/>
+              <w:rPr>
+                <w:rFonts w:hint="eastAsia"/>
+                <w:szCs w:val="21"/>
+              </w:rPr>
+            </w:pPr>
+            <w:r>
+              <w:rPr>
+                <w:rFonts w:hint="eastAsia"/>
+                <w:szCs w:val="21"/>
+              </w:rPr>
+              <w:t>“result”</w:t>
+            </w:r>
+          </w:p>
+        </w:tc>
+        <w:tc>
+          <w:tcPr>
+            <w:tcW w:w="1659" w:type="dxa"/>
+          </w:tcPr>
+          <w:p>
+            <w:pPr>
+              <w:jc w:val="center"/>
+              <w:rPr>
+                <w:rFonts w:hint="eastAsia"/>
+                <w:szCs w:val="21"/>
+              </w:rPr>
+            </w:pPr>
+            <w:r>
+              <w:rPr>
+                <w:rFonts w:hint="eastAsia"/>
+                <w:szCs w:val="21"/>
+              </w:rPr>
+              <w:t>Y</w:t>
+            </w:r>
+          </w:p>
+        </w:tc>
+        <w:tc>
+          <w:tcPr>
+            <w:tcW w:w="4978" w:type="dxa"/>
+            <w:gridSpan w:val="3"/>
+          </w:tcPr>
+          <w:p>
+            <w:pPr>
+              <w:jc w:val="center"/>
+              <w:rPr>
+                <w:rFonts w:hint="eastAsia"/>
+                <w:szCs w:val="21"/>
+              </w:rPr>
+            </w:pPr>
+            <w:r>
+              <w:rPr>
+                <w:rFonts w:hint="eastAsia"/>
+                <w:szCs w:val="21"/>
+              </w:rPr>
+              <w:t>成功</w:t>
+            </w:r>
+          </w:p>
+        </w:tc>
+      </w:tr>
+      <w:tr>
+        <w:trPr>
+          <w:trHeight w:val="425"/>
+        </w:trPr>
+        <w:tc>
+          <w:tcPr>
+            <w:tcW w:w="1659" w:type="dxa"/>
+            <w:vMerge/>
+          </w:tcPr>
+          <w:p>
+            <w:pPr>
+              <w:jc w:val="center"/>
+              <w:rPr>
+                <w:rFonts w:hint="eastAsia"/>
+                <w:szCs w:val="21"/>
+              </w:rPr>
+            </w:pPr>
+          </w:p>
+        </w:tc>
+        <w:tc>
+          <w:tcPr>
+            <w:tcW w:w="1659" w:type="dxa"/>
+          </w:tcPr>
+          <w:p>
+            <w:pPr>
+              <w:jc w:val="center"/>
+              <w:rPr>
+                <w:rFonts w:hint="eastAsia"/>
+                <w:szCs w:val="21"/>
+              </w:rPr>
+            </w:pPr>
+            <w:r>
+              <w:rPr>
+                <w:rFonts w:hint="eastAsia"/>
+                <w:szCs w:val="21"/>
+              </w:rPr>
+              <w:t>N</w:t>
+            </w:r>
+          </w:p>
+        </w:tc>
+        <w:tc>
+          <w:tcPr>
+            <w:tcW w:w="1659" w:type="dxa"/>
+          </w:tcPr>
+          <w:p>
+            <w:pPr>
+              <w:jc w:val="center"/>
+              <w:rPr>
+                <w:rFonts w:hint="eastAsia"/>
+                <w:szCs w:val="21"/>
+              </w:rPr>
+            </w:pPr>
+            <w:r>
+              <w:rPr>
+                <w:rFonts w:hint="eastAsia"/>
+                <w:szCs w:val="21"/>
+              </w:rPr>
+              <w:t>“msg”</w:t>
+            </w:r>
+          </w:p>
+        </w:tc>
+        <w:tc>
+          <w:tcPr>
+            <w:tcW w:w="3319" w:type="dxa"/>
+            <w:gridSpan w:val="2"/>
+          </w:tcPr>
+          <w:p>
+            <w:pPr>
+              <w:jc w:val="center"/>
+              <w:rPr>
+                <w:rFonts w:hint="eastAsia"/>
+                <w:szCs w:val="21"/>
+              </w:rPr>
+            </w:pPr>
+            <w:r>
+              <w:rPr>
+                <w:rFonts w:hint="eastAsia"/>
+                <w:szCs w:val="21"/>
+              </w:rPr>
+              <w:t>①出错了②身份过低③未登录</w:t>
+            </w:r>
+          </w:p>
+        </w:tc>
+      </w:tr>
+      <w:tr>
+        <w:trPr>
+          <w:trHeight w:val="425"/>
+        </w:trPr>
+        <w:tc>
+          <w:tcPr>
+            <w:tcW w:w="1659" w:type="dxa"/>
+            <w:vMerge/>
+          </w:tcPr>
+          <w:p>
+            <w:pPr>
+              <w:jc w:val="center"/>
+              <w:rPr>
+                <w:rFonts w:hint="eastAsia"/>
+                <w:szCs w:val="21"/>
+              </w:rPr>
+            </w:pPr>
+          </w:p>
+        </w:tc>
+        <w:tc>
+          <w:tcPr>
+            <w:tcW w:w="1659" w:type="dxa"/>
+            <w:vMerge w:val="restart"/>
+            <w:vAlign w:val="center"/>
+          </w:tcPr>
+          <w:p>
+            <w:pPr>
+              <w:jc w:val="center"/>
+              <w:rPr>
+                <w:rFonts w:hint="eastAsia"/>
+                <w:szCs w:val="21"/>
+              </w:rPr>
+            </w:pPr>
+            <w:r>
+              <w:rPr>
+                <w:rFonts w:hint="eastAsia"/>
+                <w:szCs w:val="21"/>
+              </w:rPr>
+              <w:t>F</w:t>
+            </w:r>
+          </w:p>
+        </w:tc>
+        <w:tc>
+          <w:tcPr>
+            <w:tcW w:w="1659" w:type="dxa"/>
+          </w:tcPr>
+          <w:p>
+            <w:pPr>
+              <w:jc w:val="center"/>
+              <w:rPr>
+                <w:rFonts w:hint="eastAsia"/>
+                <w:szCs w:val="21"/>
+              </w:rPr>
+            </w:pPr>
+            <w:r>
+              <w:rPr>
+                <w:rFonts w:hint="eastAsia"/>
+                <w:szCs w:val="21"/>
+              </w:rPr>
+              <w:t>“top“</w:t>
+            </w:r>
+          </w:p>
+        </w:tc>
+        <w:tc>
+          <w:tcPr>
+            <w:tcW w:w="3319" w:type="dxa"/>
+            <w:gridSpan w:val="2"/>
+          </w:tcPr>
+          <w:p>
+            <w:pPr>
+              <w:jc w:val="center"/>
+              <w:rPr>
+                <w:rFonts w:hint="eastAsia"/>
+                <w:szCs w:val="21"/>
+              </w:rPr>
+            </w:pPr>
+            <w:r>
+              <w:rPr>
+                <w:rFonts w:hint="eastAsia"/>
+                <w:szCs w:val="21"/>
+              </w:rPr>
+              <w:t>包含“noteid”；“notename”；“userid”</w:t>
+            </w:r>
+          </w:p>
+        </w:tc>
+      </w:tr>
+      <w:tr>
+        <w:trPr>
+          <w:trHeight w:val="425"/>
+        </w:trPr>
+        <w:tc>
+          <w:tcPr>
+            <w:tcW w:w="1659" w:type="dxa"/>
+            <w:vMerge/>
+          </w:tcPr>
+          <w:p>
+            <w:pPr>
+              <w:jc w:val="center"/>
+              <w:rPr>
+                <w:rFonts w:hint="eastAsia"/>
+                <w:szCs w:val="21"/>
+              </w:rPr>
+            </w:pPr>
+          </w:p>
+        </w:tc>
+        <w:tc>
+          <w:tcPr>
+            <w:tcW w:w="1659" w:type="dxa"/>
+            <w:vMerge/>
+          </w:tcPr>
+          <w:p>
+            <w:pPr>
+              <w:jc w:val="center"/>
+              <w:rPr>
+                <w:rFonts w:hint="eastAsia"/>
+                <w:szCs w:val="21"/>
+              </w:rPr>
+            </w:pPr>
+          </w:p>
+        </w:tc>
+        <w:tc>
+          <w:tcPr>
+            <w:tcW w:w="1659" w:type="dxa"/>
+          </w:tcPr>
+          <w:p>
+            <w:pPr>
+              <w:jc w:val="center"/>
+              <w:rPr>
+                <w:rFonts w:hint="eastAsia"/>
+                <w:szCs w:val="21"/>
+              </w:rPr>
+            </w:pPr>
+            <w:r>
+              <w:rPr>
+                <w:rFonts w:hint="eastAsia"/>
+                <w:szCs w:val="21"/>
+              </w:rPr>
+              <w:t>“ready_</w:t>
+            </w:r>
+            <w:r>
+              <w:rPr>
+                <w:szCs w:val="21"/>
+              </w:rPr>
+              <w:t>top”</w:t>
+            </w:r>
+          </w:p>
+        </w:tc>
+        <w:tc>
+          <w:tcPr>
+            <w:tcW w:w="3319" w:type="dxa"/>
+            <w:gridSpan w:val="2"/>
+          </w:tcPr>
+          <w:p>
+            <w:pPr>
+              <w:jc w:val="center"/>
+              <w:rPr>
+                <w:rFonts w:hint="eastAsia"/>
+                <w:szCs w:val="21"/>
+              </w:rPr>
+            </w:pPr>
+            <w:r>
+              <w:rPr>
+                <w:rFonts w:hint="eastAsia"/>
+                <w:szCs w:val="21"/>
+              </w:rPr>
+              <w:t>本次</w:t>
+            </w:r>
+            <w:r>
+              <w:rPr>
+                <w:rFonts w:hint="eastAsia"/>
+                <w:szCs w:val="21"/>
+              </w:rPr>
+              <w:t>请求的</w:t>
+            </w:r>
+            <w:r>
+              <w:rPr>
+                <w:rFonts w:hint="eastAsia"/>
+                <w:szCs w:val="21"/>
+              </w:rPr>
+              <w:t>帖子</w:t>
+            </w:r>
+            <w:r>
+              <w:rPr>
+                <w:rFonts w:hint="eastAsia"/>
+                <w:szCs w:val="21"/>
+              </w:rPr>
+              <w:t>id，便于下次请求</w:t>
+            </w:r>
+          </w:p>
+        </w:tc>
+      </w:tr>
+    </w:tbl>
+    <w:p>
+      <w:pPr>
+        <w:rPr>
+          <w:szCs w:val="21"/>
+        </w:rPr>
+      </w:pPr>
+      <w:r>
+        <w:rPr>
+          <w:rFonts w:hint="eastAsia"/>
+          <w:szCs w:val="21"/>
+        </w:rPr>
+        <w:t>注释：当返回result为F时，浮出二选一那个框</w:t>
+      </w:r>
+    </w:p>
+    <w:p>
+      <w:pPr>
+        <w:rPr>
+          <w:szCs w:val="21"/>
+        </w:rPr>
+      </w:pPr>
+    </w:p>
+    <w:p>
+      <w:pPr>
+        <w:rPr>
+          <w:szCs w:val="21"/>
+        </w:rPr>
+      </w:pPr>
+      <w:r>
+        <w:rPr>
+          <w:rFonts w:hint="eastAsia"/>
+          <w:szCs w:val="21"/>
+        </w:rPr>
+        <w:t>置顶操作接口2（浮出窗口的接口）</w:t>
+      </w:r>
+    </w:p>
+    <w:tbl>
+      <w:tblPr>
+        <w:tblStyle w:val="a3"/>
+        <w:tblW w:w="0" w:type="auto"/>
+        <w:tblLook w:val="04A0" w:firstRow="1" w:lastRow="0" w:firstColumn="1" w:lastColumn="0" w:noHBand="0" w:noVBand="1"/>
+      </w:tblPr>
+      <w:tblGrid>
+        <w:gridCol w:w="1659"/>
+        <w:gridCol w:w="1659"/>
+        <w:gridCol w:w="1659"/>
+        <w:gridCol w:w="1659"/>
+        <w:gridCol w:w="1660"/>
+      </w:tblGrid>
+      <w:tr>
+        <w:trPr>
+          <w:trHeight w:val="425"/>
+        </w:trPr>
+        <w:tc>
+          <w:tcPr>
+            <w:tcW w:w="1659" w:type="dxa"/>
+          </w:tcPr>
+          <w:p>
+            <w:pPr>
+              <w:jc w:val="center"/>
+              <w:rPr>
+                <w:rFonts w:hint="eastAsia"/>
+                <w:szCs w:val="21"/>
+              </w:rPr>
+            </w:pPr>
+            <w:r>
+              <w:rPr>
+                <w:rFonts w:hint="eastAsia"/>
+                <w:szCs w:val="21"/>
+              </w:rPr>
+              <w:t>请求地址</w:t>
+            </w:r>
+          </w:p>
+        </w:tc>
+        <w:tc>
+          <w:tcPr>
+            <w:tcW w:w="6637" w:type="dxa"/>
+            <w:gridSpan w:val="4"/>
+          </w:tcPr>
+          <w:p>
+            <w:pPr>
+              <w:jc w:val="center"/>
+              <w:rPr>
+                <w:rFonts w:hint="eastAsia"/>
+                <w:szCs w:val="21"/>
+              </w:rPr>
+            </w:pPr>
+            <w:r>
+              <w:rPr>
+                <w:rFonts w:hint="eastAsia"/>
+                <w:szCs w:val="21"/>
+              </w:rPr>
+              <w:t>top</w:t>
+            </w:r>
+            <w:r>
+              <w:rPr>
+                <w:szCs w:val="21"/>
+              </w:rPr>
+              <w:t>_</w:t>
+            </w:r>
+            <w:r>
+              <w:rPr>
+                <w:szCs w:val="21"/>
+              </w:rPr>
+              <w:t>update</w:t>
+            </w:r>
+            <w:r>
+              <w:rPr>
+                <w:szCs w:val="21"/>
+              </w:rPr>
+              <w:t>.php</w:t>
+            </w:r>
+          </w:p>
+        </w:tc>
+      </w:tr>
+      <w:tr>
+        <w:trPr>
+          <w:trHeight w:val="425"/>
+        </w:trPr>
+        <w:tc>
+          <w:tcPr>
+            <w:tcW w:w="1659" w:type="dxa"/>
+          </w:tcPr>
+          <w:p>
+            <w:pPr>
+              <w:jc w:val="center"/>
+              <w:rPr>
+                <w:rFonts w:hint="eastAsia"/>
+                <w:szCs w:val="21"/>
+              </w:rPr>
+            </w:pPr>
+            <w:r>
+              <w:rPr>
+                <w:rFonts w:hint="eastAsia"/>
+                <w:szCs w:val="21"/>
+              </w:rPr>
+              <w:t>请求方式</w:t>
+            </w:r>
+          </w:p>
+        </w:tc>
+        <w:tc>
+          <w:tcPr>
+            <w:tcW w:w="6637" w:type="dxa"/>
+            <w:gridSpan w:val="4"/>
+          </w:tcPr>
+          <w:p>
+            <w:pPr>
+              <w:jc w:val="center"/>
+              <w:rPr>
+                <w:rFonts w:hint="eastAsia"/>
+                <w:szCs w:val="21"/>
+              </w:rPr>
+            </w:pPr>
+            <w:r>
+              <w:rPr>
+                <w:szCs w:val="21"/>
+              </w:rPr>
+              <w:t>POST</w:t>
+            </w:r>
+          </w:p>
+        </w:tc>
+      </w:tr>
+      <w:tr>
+        <w:trPr>
+          <w:trHeight w:val="425"/>
+        </w:trPr>
+        <w:tc>
+          <w:tcPr>
+            <w:tcW w:w="1659" w:type="dxa"/>
+          </w:tcPr>
+          <w:p>
+            <w:pPr>
+              <w:jc w:val="center"/>
+              <w:rPr>
+                <w:rFonts w:hint="eastAsia"/>
+                <w:szCs w:val="21"/>
+              </w:rPr>
+            </w:pPr>
+            <w:r>
+              <w:rPr>
+                <w:rFonts w:hint="eastAsia"/>
+                <w:szCs w:val="21"/>
+              </w:rPr>
+              <w:t>返回值</w:t>
+            </w:r>
+          </w:p>
+        </w:tc>
+        <w:tc>
+          <w:tcPr>
+            <w:tcW w:w="6637" w:type="dxa"/>
+            <w:gridSpan w:val="4"/>
+          </w:tcPr>
+          <w:p>
+            <w:pPr>
+              <w:jc w:val="center"/>
+              <w:rPr>
+                <w:rFonts w:hint="eastAsia"/>
+                <w:szCs w:val="21"/>
+              </w:rPr>
+            </w:pPr>
+            <w:r>
+              <w:rPr>
+                <w:rFonts w:hint="eastAsia"/>
+                <w:szCs w:val="21"/>
+              </w:rPr>
+              <w:t>J</w:t>
+            </w:r>
+            <w:r>
+              <w:rPr>
+                <w:szCs w:val="21"/>
+              </w:rPr>
+              <w:t>SON</w:t>
+            </w:r>
+          </w:p>
+        </w:tc>
+      </w:tr>
+      <w:tr>
+        <w:trPr>
+          <w:trHeight w:val="425"/>
+        </w:trPr>
+        <w:tc>
+          <w:tcPr>
+            <w:tcW w:w="1659" w:type="dxa"/>
+          </w:tcPr>
+          <w:p>
+            <w:pPr>
+              <w:jc w:val="center"/>
+              <w:rPr>
+                <w:rFonts w:hint="eastAsia"/>
+                <w:szCs w:val="21"/>
+              </w:rPr>
+            </w:pPr>
+            <w:r>
+              <w:rPr>
+                <w:rFonts w:hint="eastAsia"/>
+                <w:szCs w:val="21"/>
+              </w:rPr>
+              <w:t>请求参数</w:t>
+            </w:r>
+          </w:p>
+        </w:tc>
+        <w:tc>
+          <w:tcPr>
+            <w:tcW w:w="1659" w:type="dxa"/>
+          </w:tcPr>
+          <w:p>
+            <w:pPr>
+              <w:jc w:val="center"/>
+              <w:rPr>
+                <w:rFonts w:hint="eastAsia"/>
+                <w:szCs w:val="21"/>
+              </w:rPr>
+            </w:pPr>
+            <w:r>
+              <w:rPr>
+                <w:rFonts w:hint="eastAsia"/>
+                <w:szCs w:val="21"/>
+              </w:rPr>
+              <w:t>参数名</w:t>
+            </w:r>
+          </w:p>
+        </w:tc>
+        <w:tc>
+          <w:tcPr>
+            <w:tcW w:w="1659" w:type="dxa"/>
+          </w:tcPr>
+          <w:p>
+            <w:pPr>
+              <w:jc w:val="center"/>
+              <w:rPr>
+                <w:rFonts w:hint="eastAsia"/>
+                <w:szCs w:val="21"/>
+              </w:rPr>
+            </w:pPr>
+            <w:r>
+              <w:rPr>
+                <w:rFonts w:hint="eastAsia"/>
+                <w:szCs w:val="21"/>
+              </w:rPr>
+              <w:t>参数类型</w:t>
+            </w:r>
+          </w:p>
+        </w:tc>
+        <w:tc>
+          <w:tcPr>
+            <w:tcW w:w="1659" w:type="dxa"/>
+          </w:tcPr>
+          <w:p>
+            <w:pPr>
+              <w:jc w:val="center"/>
+              <w:rPr>
+                <w:rFonts w:hint="eastAsia"/>
+                <w:szCs w:val="21"/>
+              </w:rPr>
+            </w:pPr>
+            <w:r>
+              <w:rPr>
+                <w:rFonts w:hint="eastAsia"/>
+                <w:szCs w:val="21"/>
+              </w:rPr>
+              <w:t>是否必填</w:t>
+            </w:r>
+          </w:p>
+        </w:tc>
+        <w:tc>
+          <w:tcPr>
+            <w:tcW w:w="1660" w:type="dxa"/>
+          </w:tcPr>
+          <w:p>
+            <w:pPr>
+              <w:jc w:val="center"/>
+              <w:rPr>
+                <w:rFonts w:hint="eastAsia"/>
+                <w:szCs w:val="21"/>
+              </w:rPr>
+            </w:pPr>
+            <w:r>
+              <w:rPr>
+                <w:rFonts w:hint="eastAsia"/>
+                <w:szCs w:val="21"/>
+              </w:rPr>
+              <w:t>说明</w:t>
+            </w:r>
+          </w:p>
+        </w:tc>
+      </w:tr>
+      <w:tr>
+        <w:trPr>
+          <w:trHeight w:val="425"/>
+        </w:trPr>
+        <w:tc>
+          <w:tcPr>
+            <w:tcW w:w="1659" w:type="dxa"/>
+          </w:tcPr>
+          <w:p>
+            <w:pPr>
+              <w:jc w:val="center"/>
+              <w:rPr>
+                <w:rFonts w:hint="eastAsia"/>
+                <w:szCs w:val="21"/>
+              </w:rPr>
+            </w:pPr>
+            <w:r>
+              <w:rPr>
+                <w:rFonts w:hint="eastAsia"/>
+                <w:szCs w:val="21"/>
+              </w:rPr>
+              <w:t>置顶帖子id</w:t>
+            </w:r>
+          </w:p>
+        </w:tc>
+        <w:tc>
+          <w:tcPr>
+            <w:tcW w:w="1659" w:type="dxa"/>
+          </w:tcPr>
+          <w:p>
+            <w:pPr>
+              <w:jc w:val="center"/>
+              <w:rPr>
+                <w:rFonts w:hint="eastAsia"/>
+                <w:szCs w:val="21"/>
+              </w:rPr>
+            </w:pPr>
+            <w:r>
+              <w:rPr>
+                <w:szCs w:val="21"/>
+              </w:rPr>
+              <w:t>T</w:t>
+            </w:r>
+            <w:r>
+              <w:rPr>
+                <w:rFonts w:hint="eastAsia"/>
+                <w:szCs w:val="21"/>
+              </w:rPr>
+              <w:t>op</w:t>
+            </w:r>
+            <w:r>
+              <w:rPr>
+                <w:rFonts w:hint="eastAsia"/>
+                <w:szCs w:val="21"/>
+              </w:rPr>
+              <w:t>_</w:t>
+            </w:r>
+            <w:r>
+              <w:rPr>
+                <w:rFonts w:hint="eastAsia"/>
+                <w:szCs w:val="21"/>
+              </w:rPr>
+              <w:t>id</w:t>
+            </w:r>
+          </w:p>
+        </w:tc>
+        <w:tc>
+          <w:tcPr>
+            <w:tcW w:w="1659" w:type="dxa"/>
+          </w:tcPr>
+          <w:p>
+            <w:pPr>
+              <w:jc w:val="center"/>
+              <w:rPr>
+                <w:rFonts w:hint="eastAsia"/>
+                <w:szCs w:val="21"/>
+              </w:rPr>
+            </w:pPr>
+            <w:r>
+              <w:rPr>
+                <w:rFonts w:hint="eastAsia"/>
+                <w:szCs w:val="21"/>
+              </w:rPr>
+              <w:t>Integer</w:t>
+            </w:r>
+          </w:p>
+        </w:tc>
+        <w:tc>
+          <w:tcPr>
+            <w:tcW w:w="1659" w:type="dxa"/>
+          </w:tcPr>
+          <w:p>
+            <w:pPr>
+              <w:jc w:val="center"/>
+              <w:rPr>
+                <w:rFonts w:hint="eastAsia"/>
+                <w:szCs w:val="21"/>
+              </w:rPr>
+            </w:pPr>
+            <w:r>
+              <w:rPr>
+                <w:rFonts w:hint="eastAsia"/>
+                <w:szCs w:val="21"/>
+              </w:rPr>
+              <w:t>Y</w:t>
+            </w:r>
+          </w:p>
+        </w:tc>
+        <w:tc>
+          <w:tcPr>
+            <w:tcW w:w="1660" w:type="dxa"/>
+          </w:tcPr>
+          <w:p>
+            <w:pPr>
+              <w:jc w:val="center"/>
+              <w:rPr>
+                <w:rFonts w:hint="eastAsia"/>
+                <w:szCs w:val="21"/>
+              </w:rPr>
+            </w:pPr>
+          </w:p>
+        </w:tc>
+      </w:tr>
+      <w:tr>
+        <w:trPr>
+          <w:trHeight w:val="425"/>
+        </w:trPr>
+        <w:tc>
+          <w:tcPr>
+            <w:tcW w:w="1659" w:type="dxa"/>
+          </w:tcPr>
+          <w:p>
+            <w:pPr>
+              <w:jc w:val="center"/>
+              <w:rPr>
+                <w:rFonts w:hint="eastAsia"/>
+                <w:szCs w:val="21"/>
+              </w:rPr>
+            </w:pPr>
+            <w:r>
+              <w:rPr>
+                <w:rFonts w:hint="eastAsia"/>
+                <w:szCs w:val="21"/>
+              </w:rPr>
+              <w:t>取消置顶id</w:t>
+            </w:r>
+          </w:p>
+        </w:tc>
+        <w:tc>
+          <w:tcPr>
+            <w:tcW w:w="1659" w:type="dxa"/>
+          </w:tcPr>
+          <w:p>
+            <w:pPr>
+              <w:jc w:val="center"/>
+              <w:rPr>
+                <w:rFonts w:hint="eastAsia"/>
+                <w:szCs w:val="21"/>
+              </w:rPr>
+            </w:pPr>
+            <w:r>
+              <w:rPr>
+                <w:rFonts w:hint="eastAsia"/>
+                <w:szCs w:val="21"/>
+              </w:rPr>
+              <w:t>Cancel</w:t>
+            </w:r>
+            <w:r>
+              <w:rPr>
+                <w:szCs w:val="21"/>
+              </w:rPr>
+              <w:t>_</w:t>
+            </w:r>
+            <w:r>
+              <w:rPr>
+                <w:rFonts w:hint="eastAsia"/>
+                <w:szCs w:val="21"/>
+              </w:rPr>
+              <w:t>id</w:t>
+            </w:r>
+          </w:p>
+        </w:tc>
+        <w:tc>
+          <w:tcPr>
+            <w:tcW w:w="1659" w:type="dxa"/>
+          </w:tcPr>
+          <w:p>
+            <w:pPr>
+              <w:jc w:val="center"/>
+              <w:rPr>
+                <w:rFonts w:hint="eastAsia"/>
+                <w:szCs w:val="21"/>
+              </w:rPr>
+            </w:pPr>
+            <w:r>
+              <w:rPr>
+                <w:rFonts w:hint="eastAsia"/>
+                <w:szCs w:val="21"/>
+              </w:rPr>
+              <w:t>I</w:t>
+            </w:r>
+            <w:r>
+              <w:rPr>
+                <w:szCs w:val="21"/>
+              </w:rPr>
+              <w:t>nteger</w:t>
+            </w:r>
+          </w:p>
+        </w:tc>
+        <w:tc>
+          <w:tcPr>
+            <w:tcW w:w="1659" w:type="dxa"/>
+          </w:tcPr>
+          <w:p>
+            <w:pPr>
+              <w:jc w:val="center"/>
+              <w:rPr>
+                <w:rFonts w:hint="eastAsia"/>
+                <w:szCs w:val="21"/>
+              </w:rPr>
+            </w:pPr>
+            <w:r>
+              <w:rPr>
+                <w:rFonts w:hint="eastAsia"/>
+                <w:szCs w:val="21"/>
+              </w:rPr>
+              <w:t>Y</w:t>
+            </w:r>
+          </w:p>
+        </w:tc>
+        <w:tc>
+          <w:tcPr>
+            <w:tcW w:w="1660" w:type="dxa"/>
+          </w:tcPr>
+          <w:p>
+            <w:pPr>
+              <w:jc w:val="center"/>
+              <w:rPr>
+                <w:rFonts w:hint="eastAsia"/>
+                <w:szCs w:val="21"/>
+              </w:rPr>
+            </w:pPr>
+          </w:p>
+        </w:tc>
+      </w:tr>
+      <w:tr>
+        <w:trPr>
+          <w:trHeight w:val="425"/>
+        </w:trPr>
+        <w:tc>
+          <w:tcPr>
+            <w:tcW w:w="8296" w:type="dxa"/>
+            <w:gridSpan w:val="5"/>
+          </w:tcPr>
+          <w:p>
+            <w:pPr>
+              <w:jc w:val="center"/>
+              <w:rPr>
+                <w:rFonts w:hint="eastAsia"/>
+                <w:szCs w:val="21"/>
+              </w:rPr>
+            </w:pPr>
+            <w:r>
+              <w:rPr>
+                <w:rFonts w:hint="eastAsia"/>
+                <w:szCs w:val="21"/>
+              </w:rPr>
+              <w:t>返回值</w:t>
+            </w:r>
+          </w:p>
+        </w:tc>
+      </w:tr>
+      <w:tr>
+        <w:trPr>
+          <w:trHeight w:val="425"/>
+        </w:trPr>
+        <w:tc>
+          <w:tcPr>
+            <w:tcW w:w="1659" w:type="dxa"/>
+          </w:tcPr>
+          <w:p>
+            <w:pPr>
+              <w:jc w:val="center"/>
+              <w:rPr>
+                <w:rFonts w:hint="eastAsia"/>
+                <w:szCs w:val="21"/>
+              </w:rPr>
+            </w:pPr>
+            <w:r>
+              <w:rPr>
+                <w:rFonts w:hint="eastAsia"/>
+                <w:szCs w:val="21"/>
+              </w:rPr>
+              <w:t>result</w:t>
+            </w:r>
+          </w:p>
+        </w:tc>
+        <w:tc>
+          <w:tcPr>
+            <w:tcW w:w="6637" w:type="dxa"/>
+            <w:gridSpan w:val="4"/>
+          </w:tcPr>
+          <w:p>
+            <w:pPr>
+              <w:jc w:val="center"/>
+              <w:rPr>
+                <w:rFonts w:hint="eastAsia"/>
+                <w:szCs w:val="21"/>
+              </w:rPr>
+            </w:pPr>
+            <w:r>
+              <w:rPr>
+                <w:rFonts w:hint="eastAsia"/>
+                <w:szCs w:val="21"/>
+              </w:rPr>
+              <w:t>Y成功；N失败</w:t>
+            </w:r>
+            <w:bookmarkStart w:id="0" w:name="_GoBack"/>
+            <w:bookmarkEnd w:id="0"/>
+          </w:p>
+        </w:tc>
+      </w:tr>
+    </w:tbl>
+    <w:p>
+      <w:pPr>
+        <w:rPr>
           <w:rFonts w:hint="eastAsia"/>
           <w:szCs w:val="21"/>
         </w:rPr>
       </w:pPr>
-      <w:bookmarkStart w:id="0" w:name="_GoBack"/>
-      <w:bookmarkEnd w:id="0"/>
     </w:p>
     <w:sectPr>
       <w:pgSz w:w="11906" w:h="16838"/>
@@ -15298,7 +18084,7 @@
 </file>
 
 <file path=customXml/itemProps1.xml><?xml version="1.0" encoding="utf-8"?>
-<ds:datastoreItem xmlns:ds="http://schemas.openxmlformats.org/officeDocument/2006/customXml" ds:itemID="{E6F998D6-9186-49C6-9DAE-9B65414BE871}">
+<ds:datastoreItem xmlns:ds="http://schemas.openxmlformats.org/officeDocument/2006/customXml" ds:itemID="{0F34FAC1-3286-48AD-8C56-39A797CD4C70}">
   <ds:schemaRefs>
     <ds:schemaRef ds:uri="http://schemas.openxmlformats.org/officeDocument/2006/bibliography"/>
   </ds:schemaRefs>

</xml_diff>